<commit_message>
schermate aggiunte alla documentazione
</commit_message>
<xml_diff>
--- a/Documentazione.docx
+++ b/Documentazione.docx
@@ -70,13 +70,90 @@
       <w:pPr>
         <w:pStyle w:val="Corpotesto"/>
         <w:spacing w:before="1"/>
+        <w:jc w:val="center"/>
         <w:rPr>
           <w:rFonts w:ascii="HelvLight" w:hAnsi="HelvLight"/>
           <w:b/>
           <w:sz w:val="50"/>
           <w:lang w:val="it-IT"/>
-        </w:rPr>
-      </w:pPr>
+          <w14:shadow w14:blurRad="50800" w14:dist="38100" w14:dir="16200000" w14:sx="100000" w14:sy="100000" w14:kx="0" w14:ky="0" w14:algn="b">
+            <w14:srgbClr w14:val="000000">
+              <w14:alpha w14:val="60000"/>
+            </w14:srgbClr>
+          </w14:shadow>
+        </w:rPr>
+      </w:pPr>
+      <w:r>
+        <w:rPr>
+          <w:rFonts w:ascii="HelvLight" w:hAnsi="HelvLight"/>
+          <w:b/>
+          <w:noProof/>
+          <w:sz w:val="50"/>
+          <w:lang w:val="it-IT"/>
+        </w:rPr>
+        <w:drawing>
+          <wp:inline distT="0" distB="0" distL="0" distR="0" wp14:anchorId="222123C9" wp14:editId="2BA2EA69">
+            <wp:extent cx="2028825" cy="2028825"/>
+            <wp:effectExtent l="247650" t="228600" r="257175" b="314325"/>
+            <wp:docPr id="16" name="Immagine 16"/>
+            <wp:cNvGraphicFramePr>
+              <a:graphicFrameLocks xmlns:a="http://schemas.openxmlformats.org/drawingml/2006/main" noChangeAspect="1"/>
+            </wp:cNvGraphicFramePr>
+            <a:graphic xmlns:a="http://schemas.openxmlformats.org/drawingml/2006/main">
+              <a:graphicData uri="http://schemas.openxmlformats.org/drawingml/2006/picture">
+                <pic:pic xmlns:pic="http://schemas.openxmlformats.org/drawingml/2006/picture">
+                  <pic:nvPicPr>
+                    <pic:cNvPr id="0" name="Picture 2"/>
+                    <pic:cNvPicPr>
+                      <a:picLocks noChangeAspect="1" noChangeArrowheads="1"/>
+                    </pic:cNvPicPr>
+                  </pic:nvPicPr>
+                  <pic:blipFill>
+                    <a:blip r:embed="rId7" cstate="print">
+                      <a:extLst>
+                        <a:ext uri="{28A0092B-C50C-407E-A947-70E740481C1C}">
+                          <a14:useLocalDpi xmlns:a14="http://schemas.microsoft.com/office/drawing/2010/main" val="0"/>
+                        </a:ext>
+                      </a:extLst>
+                    </a:blip>
+                    <a:srcRect/>
+                    <a:stretch>
+                      <a:fillRect/>
+                    </a:stretch>
+                  </pic:blipFill>
+                  <pic:spPr bwMode="auto">
+                    <a:xfrm>
+                      <a:off x="0" y="0"/>
+                      <a:ext cx="2028825" cy="2028825"/>
+                    </a:xfrm>
+                    <a:prstGeom prst="rect">
+                      <a:avLst/>
+                    </a:prstGeom>
+                    <a:noFill/>
+                    <a:ln>
+                      <a:noFill/>
+                    </a:ln>
+                    <a:effectLst>
+                      <a:glow rad="228600">
+                        <a:schemeClr val="accent6">
+                          <a:lumMod val="60000"/>
+                          <a:lumOff val="40000"/>
+                          <a:alpha val="40000"/>
+                        </a:schemeClr>
+                      </a:glow>
+                      <a:outerShdw blurRad="50800" dist="50800" dir="5400000" algn="ctr" rotWithShape="0">
+                        <a:srgbClr val="000000">
+                          <a:alpha val="90000"/>
+                        </a:srgbClr>
+                      </a:outerShdw>
+                    </a:effectLst>
+                  </pic:spPr>
+                </pic:pic>
+              </a:graphicData>
+            </a:graphic>
+          </wp:inline>
+        </w:drawing>
+      </w:r>
     </w:p>
     <w:p>
       <w:pPr>
@@ -90,7 +167,7 @@
           <w:rFonts w:ascii="HelvLight" w:hAnsi="HelvLight"/>
           <w:color w:val="333399"/>
         </w:rPr>
-        <w:t>YOUR_APP_NAME</w:t>
+        <w:t>EXPLORO</w:t>
       </w:r>
     </w:p>
     <w:p>
@@ -416,7 +493,7 @@
                 <w:szCs w:val="28"/>
               </w:rPr>
             </w:pPr>
-            <w:hyperlink r:id="rId7" w:history="1">
+            <w:hyperlink r:id="rId8" w:history="1">
               <w:r>
                 <w:rPr>
                   <w:rStyle w:val="Collegamentoipertestuale"/>
@@ -492,7 +569,7 @@
                 <w:szCs w:val="28"/>
               </w:rPr>
             </w:pPr>
-            <w:hyperlink r:id="rId8" w:history="1">
+            <w:hyperlink r:id="rId9" w:history="1">
               <w:r>
                 <w:rPr>
                   <w:rStyle w:val="Collegamentoipertestuale"/>
@@ -568,7 +645,7 @@
                 <w:szCs w:val="28"/>
               </w:rPr>
             </w:pPr>
-            <w:hyperlink r:id="rId9" w:history="1">
+            <w:hyperlink r:id="rId10" w:history="1">
               <w:r>
                 <w:rPr>
                   <w:rStyle w:val="Collegamentoipertestuale"/>
@@ -595,81 +672,12 @@
     </w:p>
     <w:p>
       <w:pPr>
-        <w:pStyle w:val="Corpotesto"/>
-        <w:spacing w:before="1"/>
-        <w:rPr>
-          <w:rFonts w:ascii="HelvLight" w:hAnsi="HelvLight"/>
-          <w:b/>
-        </w:rPr>
-      </w:pPr>
-    </w:p>
-    <w:p>
-      <w:pPr>
-        <w:pStyle w:val="Corpotesto"/>
-        <w:spacing w:before="1"/>
-        <w:rPr>
-          <w:rFonts w:ascii="HelvLight" w:hAnsi="HelvLight"/>
-          <w:b/>
-        </w:rPr>
-      </w:pPr>
-    </w:p>
-    <w:p>
-      <w:pPr>
-        <w:pStyle w:val="Corpotesto"/>
-        <w:spacing w:before="1"/>
-        <w:rPr>
-          <w:rFonts w:ascii="HelvLight" w:hAnsi="HelvLight"/>
-          <w:b/>
-        </w:rPr>
-      </w:pPr>
-    </w:p>
-    <w:p>
-      <w:pPr>
-        <w:pStyle w:val="Corpotesto"/>
-        <w:spacing w:before="1"/>
-        <w:rPr>
-          <w:rFonts w:ascii="HelvLight" w:hAnsi="HelvLight"/>
-          <w:b/>
-        </w:rPr>
-      </w:pPr>
-    </w:p>
-    <w:p>
-      <w:pPr>
-        <w:pStyle w:val="Corpotesto"/>
-        <w:spacing w:before="1"/>
-        <w:rPr>
-          <w:rFonts w:ascii="HelvLight" w:hAnsi="HelvLight"/>
-          <w:b/>
-        </w:rPr>
-      </w:pPr>
-    </w:p>
-    <w:p>
-      <w:pPr>
-        <w:pStyle w:val="Corpotesto"/>
-        <w:spacing w:before="1"/>
-        <w:rPr>
-          <w:rFonts w:ascii="HelvLight" w:hAnsi="HelvLight"/>
-          <w:b/>
-        </w:rPr>
-      </w:pPr>
-    </w:p>
-    <w:p>
-      <w:pPr>
-        <w:pStyle w:val="Corpotesto"/>
-        <w:spacing w:before="1"/>
-        <w:rPr>
-          <w:rFonts w:ascii="HelvLight" w:hAnsi="HelvLight"/>
-          <w:b/>
-        </w:rPr>
-      </w:pPr>
-    </w:p>
-    <w:p>
-      <w:pPr>
-        <w:pStyle w:val="Corpotesto"/>
-        <w:spacing w:before="1"/>
-        <w:rPr>
-          <w:rFonts w:ascii="HelvLight" w:hAnsi="HelvLight"/>
-          <w:b/>
+        <w:spacing w:before="89"/>
+        <w:ind w:left="567"/>
+        <w:rPr>
+          <w:rFonts w:ascii="HelvLight" w:hAnsi="HelvLight"/>
+          <w:color w:val="17365D"/>
+          <w:sz w:val="28"/>
         </w:rPr>
       </w:pPr>
     </w:p>
@@ -767,42 +775,6 @@
         </w:rPr>
         <w:t>https://github.com/Carmine-Pittella/Applicazione-per-mobile.git</w:t>
       </w:r>
-    </w:p>
-    <w:p>
-      <w:pPr>
-        <w:pStyle w:val="Corpotesto"/>
-        <w:rPr>
-          <w:rFonts w:ascii="HelvLight" w:hAnsi="HelvLight"/>
-          <w:sz w:val="20"/>
-        </w:rPr>
-      </w:pPr>
-    </w:p>
-    <w:p>
-      <w:pPr>
-        <w:pStyle w:val="Corpotesto"/>
-        <w:rPr>
-          <w:rFonts w:ascii="HelvLight" w:hAnsi="HelvLight"/>
-          <w:sz w:val="20"/>
-        </w:rPr>
-      </w:pPr>
-    </w:p>
-    <w:p>
-      <w:pPr>
-        <w:pStyle w:val="Corpotesto"/>
-        <w:rPr>
-          <w:rFonts w:ascii="HelvLight" w:hAnsi="HelvLight"/>
-          <w:sz w:val="20"/>
-        </w:rPr>
-      </w:pPr>
-    </w:p>
-    <w:p>
-      <w:pPr>
-        <w:pStyle w:val="Corpotesto"/>
-        <w:rPr>
-          <w:rFonts w:ascii="HelvLight" w:hAnsi="HelvLight"/>
-          <w:sz w:val="20"/>
-        </w:rPr>
-      </w:pPr>
     </w:p>
     <w:p>
       <w:pPr>
@@ -1610,7 +1582,7 @@
                     <pic:cNvPicPr/>
                   </pic:nvPicPr>
                   <pic:blipFill>
-                    <a:blip r:embed="rId10" cstate="print"/>
+                    <a:blip r:embed="rId11" cstate="print"/>
                     <a:stretch>
                       <a:fillRect/>
                     </a:stretch>
@@ -1918,7 +1890,7 @@
                     </pic:cNvPicPr>
                   </pic:nvPicPr>
                   <pic:blipFill>
-                    <a:blip r:embed="rId11" cstate="print">
+                    <a:blip r:embed="rId12" cstate="print">
                       <a:extLst>
                         <a:ext uri="{28A0092B-C50C-407E-A947-70E740481C1C}">
                           <a14:useLocalDpi xmlns:a14="http://schemas.microsoft.com/office/drawing/2010/main" val="0"/>
@@ -2148,7 +2120,7 @@
                     </pic:cNvPicPr>
                   </pic:nvPicPr>
                   <pic:blipFill>
-                    <a:blip r:embed="rId12" cstate="print">
+                    <a:blip r:embed="rId13" cstate="print">
                       <a:extLst>
                         <a:ext uri="{28A0092B-C50C-407E-A947-70E740481C1C}">
                           <a14:useLocalDpi xmlns:a14="http://schemas.microsoft.com/office/drawing/2010/main" val="0"/>
@@ -2382,7 +2354,7 @@
                     </pic:cNvPicPr>
                   </pic:nvPicPr>
                   <pic:blipFill>
-                    <a:blip r:embed="rId13" cstate="print">
+                    <a:blip r:embed="rId14" cstate="print">
                       <a:extLst>
                         <a:ext uri="{28A0092B-C50C-407E-A947-70E740481C1C}">
                           <a14:useLocalDpi xmlns:a14="http://schemas.microsoft.com/office/drawing/2010/main" val="0"/>
@@ -2614,7 +2586,7 @@
                     </pic:cNvPicPr>
                   </pic:nvPicPr>
                   <pic:blipFill>
-                    <a:blip r:embed="rId14">
+                    <a:blip r:embed="rId15">
                       <a:extLst>
                         <a:ext uri="{28A0092B-C50C-407E-A947-70E740481C1C}">
                           <a14:useLocalDpi xmlns:a14="http://schemas.microsoft.com/office/drawing/2010/main" val="0"/>
@@ -3234,7 +3206,7 @@
                     </pic:cNvPicPr>
                   </pic:nvPicPr>
                   <pic:blipFill>
-                    <a:blip r:embed="rId15">
+                    <a:blip r:embed="rId16">
                       <a:extLst>
                         <a:ext uri="{28A0092B-C50C-407E-A947-70E740481C1C}">
                           <a14:useLocalDpi xmlns:a14="http://schemas.microsoft.com/office/drawing/2010/main" val="0"/>
@@ -3623,7 +3595,7 @@
                     </pic:cNvPicPr>
                   </pic:nvPicPr>
                   <pic:blipFill>
-                    <a:blip r:embed="rId16">
+                    <a:blip r:embed="rId17">
                       <a:extLst>
                         <a:ext uri="{28A0092B-C50C-407E-A947-70E740481C1C}">
                           <a14:useLocalDpi xmlns:a14="http://schemas.microsoft.com/office/drawing/2010/main" val="0"/>
@@ -4074,7 +4046,7 @@
                     </pic:cNvPicPr>
                   </pic:nvPicPr>
                   <pic:blipFill>
-                    <a:blip r:embed="rId17">
+                    <a:blip r:embed="rId18">
                       <a:extLst>
                         <a:ext uri="{28A0092B-C50C-407E-A947-70E740481C1C}">
                           <a14:useLocalDpi xmlns:a14="http://schemas.microsoft.com/office/drawing/2010/main" val="0"/>
@@ -4380,7 +4352,7 @@
           <w:lang w:val="it-IT"/>
         </w:rPr>
         <w:sectPr>
-          <w:headerReference w:type="default" r:id="rId18"/>
+          <w:headerReference w:type="default" r:id="rId19"/>
           <w:pgSz w:w="12240" w:h="15840"/>
           <w:pgMar w:top="940" w:right="960" w:bottom="280" w:left="1000" w:header="711" w:footer="0" w:gutter="0"/>
           <w:cols w:space="720"/>
@@ -4498,7 +4470,7 @@
           </mc:Choice>
           <mc:Fallback>
             <w:pict>
-              <v:rect w14:anchorId="3AFCCD7F" id="Rettangolo 8" o:spid="_x0000_s1026" style="position:absolute;margin-left:55.45pt;margin-top:44.4pt;width:414.7pt;height:.95pt;z-index:-251658240;visibility:visible;mso-wrap-style:square;mso-width-percent:0;mso-height-percent:0;mso-wrap-distance-left:0;mso-wrap-distance-top:0;mso-wrap-distance-right:0;mso-wrap-distance-bottom:0;mso-position-horizontal:absolute;mso-position-horizontal-relative:page;mso-position-vertical:absolute;mso-position-vertical-relative:text;mso-width-percent:0;mso-height-percent:0;mso-width-relative:page;mso-height-relative:page;v-text-anchor:top" o:gfxdata="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" fillcolor="#4f81bd" stroked="f">
+              <v:rect w14:anchorId="2F55B832" id="Rettangolo 8" o:spid="_x0000_s1026" style="position:absolute;margin-left:55.45pt;margin-top:44.4pt;width:414.7pt;height:.95pt;z-index:-251658240;visibility:visible;mso-wrap-style:square;mso-width-percent:0;mso-height-percent:0;mso-wrap-distance-left:0;mso-wrap-distance-top:0;mso-wrap-distance-right:0;mso-wrap-distance-bottom:0;mso-position-horizontal:absolute;mso-position-horizontal-relative:page;mso-position-vertical:absolute;mso-position-vertical-relative:text;mso-width-percent:0;mso-height-percent:0;mso-width-relative:page;mso-height-relative:page;v-text-anchor:top" o:gfxdata="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" fillcolor="#4f81bd" stroked="f">
                 <w10:wrap type="topAndBottom" anchorx="page"/>
               </v:rect>
             </w:pict>
@@ -4534,7 +4506,7 @@
                     <pic:cNvPicPr/>
                   </pic:nvPicPr>
                   <pic:blipFill>
-                    <a:blip r:embed="rId19" cstate="print"/>
+                    <a:blip r:embed="rId20" cstate="print"/>
                     <a:stretch>
                       <a:fillRect/>
                     </a:stretch>
@@ -6271,6 +6243,7 @@
         </w:numPr>
         <w:spacing w:before="253" w:after="120"/>
         <w:ind w:left="1560" w:hanging="567"/>
+        <w:jc w:val="both"/>
         <w:rPr>
           <w:rFonts w:ascii="HelvLight" w:hAnsi="HelvLight"/>
           <w:b w:val="0"/>
@@ -6315,6 +6288,7 @@
         </w:numPr>
         <w:spacing w:before="253" w:after="120"/>
         <w:ind w:left="1560" w:hanging="567"/>
+        <w:jc w:val="both"/>
         <w:rPr>
           <w:rFonts w:ascii="HelvLight" w:hAnsi="HelvLight"/>
           <w:b w:val="0"/>
@@ -7300,7 +7274,7 @@
           </mc:Choice>
           <mc:Fallback>
             <w:pict>
-              <v:rect w14:anchorId="6015D206" id="Rettangolo 6" o:spid="_x0000_s1026" style="position:absolute;margin-left:55.45pt;margin-top:37.8pt;width:414.25pt;height:.95pt;z-index:-251657216;visibility:visible;mso-wrap-style:square;mso-width-percent:0;mso-height-percent:0;mso-wrap-distance-left:0;mso-wrap-distance-top:0;mso-wrap-distance-right:0;mso-wrap-distance-bottom:0;mso-position-horizontal:absolute;mso-position-horizontal-relative:page;mso-position-vertical:absolute;mso-position-vertical-relative:text;mso-width-percent:0;mso-height-percent:0;mso-width-relative:page;mso-height-relative:page;v-text-anchor:top" o:gfxdata="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" fillcolor="#4f81bd" stroked="f">
+              <v:rect w14:anchorId="3594DBA1" id="Rettangolo 6" o:spid="_x0000_s1026" style="position:absolute;margin-left:55.45pt;margin-top:37.8pt;width:414.25pt;height:.95pt;z-index:-251657216;visibility:visible;mso-wrap-style:square;mso-width-percent:0;mso-height-percent:0;mso-wrap-distance-left:0;mso-wrap-distance-top:0;mso-wrap-distance-right:0;mso-wrap-distance-bottom:0;mso-position-horizontal:absolute;mso-position-horizontal-relative:page;mso-position-vertical:absolute;mso-position-vertical-relative:text;mso-width-percent:0;mso-height-percent:0;mso-width-relative:page;mso-height-relative:page;v-text-anchor:top" o:gfxdata="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" fillcolor="#4f81bd" stroked="f">
                 <w10:wrap type="topAndBottom" anchorx="page"/>
               </v:rect>
             </w:pict>
@@ -7336,7 +7310,7 @@
                     <pic:cNvPicPr/>
                   </pic:nvPicPr>
                   <pic:blipFill>
-                    <a:blip r:embed="rId20" cstate="print"/>
+                    <a:blip r:embed="rId21" cstate="print"/>
                     <a:stretch>
                       <a:fillRect/>
                     </a:stretch>
@@ -7418,7 +7392,7 @@
                     </pic:cNvPicPr>
                   </pic:nvPicPr>
                   <pic:blipFill>
-                    <a:blip r:embed="rId21">
+                    <a:blip r:embed="rId22">
                       <a:extLst>
                         <a:ext uri="{28A0092B-C50C-407E-A947-70E740481C1C}">
                           <a14:useLocalDpi xmlns:a14="http://schemas.microsoft.com/office/drawing/2010/main" val="0"/>
@@ -7521,7 +7495,7 @@
                     </pic:cNvPicPr>
                   </pic:nvPicPr>
                   <pic:blipFill>
-                    <a:blip r:embed="rId22">
+                    <a:blip r:embed="rId23">
                       <a:extLst>
                         <a:ext uri="{28A0092B-C50C-407E-A947-70E740481C1C}">
                           <a14:useLocalDpi xmlns:a14="http://schemas.microsoft.com/office/drawing/2010/main" val="0"/>
@@ -8245,7 +8219,7 @@
           <w:rFonts w:ascii="HelvLight" w:hAnsi="HelvLight"/>
         </w:rPr>
         <w:sectPr>
-          <w:headerReference w:type="default" r:id="rId23"/>
+          <w:headerReference w:type="default" r:id="rId24"/>
           <w:pgSz w:w="12240" w:h="15840"/>
           <w:pgMar w:top="1120" w:right="960" w:bottom="280" w:left="1000" w:header="711" w:footer="0" w:gutter="0"/>
           <w:cols w:space="720"/>
@@ -8351,7 +8325,7 @@
           </mc:Choice>
           <mc:Fallback>
             <w:pict>
-              <v:rect w14:anchorId="602AC591" id="Rettangolo 4" o:spid="_x0000_s1026" style="position:absolute;margin-left:55.45pt;margin-top:37.8pt;width:415.45pt;height:.95pt;z-index:-251656192;visibility:visible;mso-wrap-style:square;mso-width-percent:0;mso-height-percent:0;mso-wrap-distance-left:0;mso-wrap-distance-top:0;mso-wrap-distance-right:0;mso-wrap-distance-bottom:0;mso-position-horizontal:absolute;mso-position-horizontal-relative:page;mso-position-vertical:absolute;mso-position-vertical-relative:text;mso-width-percent:0;mso-height-percent:0;mso-width-relative:page;mso-height-relative:page;v-text-anchor:top" o:gfxdata="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" fillcolor="#4f81bd" stroked="f">
+              <v:rect w14:anchorId="60E3B4DB" id="Rettangolo 4" o:spid="_x0000_s1026" style="position:absolute;margin-left:55.45pt;margin-top:37.8pt;width:415.45pt;height:.95pt;z-index:-251656192;visibility:visible;mso-wrap-style:square;mso-width-percent:0;mso-height-percent:0;mso-wrap-distance-left:0;mso-wrap-distance-top:0;mso-wrap-distance-right:0;mso-wrap-distance-bottom:0;mso-position-horizontal:absolute;mso-position-horizontal-relative:page;mso-position-vertical:absolute;mso-position-vertical-relative:text;mso-width-percent:0;mso-height-percent:0;mso-width-relative:page;mso-height-relative:page;v-text-anchor:top" o:gfxdata="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" fillcolor="#4f81bd" stroked="f">
                 <w10:wrap type="topAndBottom" anchorx="page"/>
               </v:rect>
             </w:pict>
@@ -8387,7 +8361,7 @@
                     <pic:cNvPicPr/>
                   </pic:nvPicPr>
                   <pic:blipFill>
-                    <a:blip r:embed="rId24" cstate="print"/>
+                    <a:blip r:embed="rId25" cstate="print"/>
                     <a:stretch>
                       <a:fillRect/>
                     </a:stretch>
@@ -9053,6 +9027,335 @@
         </w:rPr>
         <w:t>patterns.</w:t>
       </w:r>
+    </w:p>
+    <w:p>
+      <w:pPr>
+        <w:spacing w:line="237" w:lineRule="auto"/>
+        <w:rPr>
+          <w:rFonts w:ascii="HelvLight" w:hAnsi="HelvLight"/>
+        </w:rPr>
+      </w:pPr>
+    </w:p>
+    <w:p>
+      <w:pPr>
+        <w:spacing w:line="237" w:lineRule="auto"/>
+        <w:rPr>
+          <w:rFonts w:ascii="HelvLight" w:hAnsi="HelvLight"/>
+        </w:rPr>
+      </w:pPr>
+    </w:p>
+    <w:p>
+      <w:pPr>
+        <w:spacing w:line="237" w:lineRule="auto"/>
+        <w:rPr>
+          <w:rFonts w:ascii="HelvLight" w:hAnsi="HelvLight"/>
+        </w:rPr>
+      </w:pPr>
+      <w:r>
+        <w:rPr>
+          <w:rFonts w:ascii="HelvLight" w:hAnsi="HelvLight"/>
+          <w:noProof/>
+        </w:rPr>
+        <w:drawing>
+          <wp:inline distT="0" distB="0" distL="0" distR="0" wp14:anchorId="2C2F6702" wp14:editId="374F252E">
+            <wp:extent cx="3237301" cy="4314825"/>
+            <wp:effectExtent l="0" t="0" r="1270" b="0"/>
+            <wp:docPr id="20" name="Immagine 20"/>
+            <wp:cNvGraphicFramePr>
+              <a:graphicFrameLocks xmlns:a="http://schemas.openxmlformats.org/drawingml/2006/main" noChangeAspect="1"/>
+            </wp:cNvGraphicFramePr>
+            <a:graphic xmlns:a="http://schemas.openxmlformats.org/drawingml/2006/main">
+              <a:graphicData uri="http://schemas.openxmlformats.org/drawingml/2006/picture">
+                <pic:pic xmlns:pic="http://schemas.openxmlformats.org/drawingml/2006/picture">
+                  <pic:nvPicPr>
+                    <pic:cNvPr id="0" name="Picture 3"/>
+                    <pic:cNvPicPr>
+                      <a:picLocks noChangeAspect="1" noChangeArrowheads="1"/>
+                    </pic:cNvPicPr>
+                  </pic:nvPicPr>
+                  <pic:blipFill>
+                    <a:blip r:embed="rId26" cstate="print">
+                      <a:extLst>
+                        <a:ext uri="{28A0092B-C50C-407E-A947-70E740481C1C}">
+                          <a14:useLocalDpi xmlns:a14="http://schemas.microsoft.com/office/drawing/2010/main" val="0"/>
+                        </a:ext>
+                      </a:extLst>
+                    </a:blip>
+                    <a:srcRect/>
+                    <a:stretch>
+                      <a:fillRect/>
+                    </a:stretch>
+                  </pic:blipFill>
+                  <pic:spPr bwMode="auto">
+                    <a:xfrm>
+                      <a:off x="0" y="0"/>
+                      <a:ext cx="3247871" cy="4328913"/>
+                    </a:xfrm>
+                    <a:prstGeom prst="rect">
+                      <a:avLst/>
+                    </a:prstGeom>
+                    <a:noFill/>
+                    <a:ln>
+                      <a:noFill/>
+                    </a:ln>
+                  </pic:spPr>
+                </pic:pic>
+              </a:graphicData>
+            </a:graphic>
+          </wp:inline>
+        </w:drawing>
+      </w:r>
+    </w:p>
+    <w:p>
+      <w:pPr>
+        <w:spacing w:line="237" w:lineRule="auto"/>
+        <w:rPr>
+          <w:rFonts w:ascii="HelvLight" w:hAnsi="HelvLight"/>
+        </w:rPr>
+      </w:pPr>
+    </w:p>
+    <w:p>
+      <w:pPr>
+        <w:spacing w:line="237" w:lineRule="auto"/>
+        <w:rPr>
+          <w:rFonts w:ascii="HelvLight" w:hAnsi="HelvLight"/>
+        </w:rPr>
+      </w:pPr>
+    </w:p>
+    <w:p>
+      <w:pPr>
+        <w:spacing w:line="237" w:lineRule="auto"/>
+        <w:rPr>
+          <w:rFonts w:ascii="HelvLight" w:hAnsi="HelvLight"/>
+        </w:rPr>
+      </w:pPr>
+      <w:r>
+        <w:rPr>
+          <w:rFonts w:ascii="HelvLight" w:hAnsi="HelvLight"/>
+          <w:noProof/>
+        </w:rPr>
+        <w:lastRenderedPageBreak/>
+        <w:drawing>
+          <wp:inline distT="0" distB="0" distL="0" distR="0" wp14:anchorId="6B691A26" wp14:editId="350031E2">
+            <wp:extent cx="3130105" cy="4171950"/>
+            <wp:effectExtent l="0" t="0" r="0" b="0"/>
+            <wp:docPr id="21" name="Immagine 21"/>
+            <wp:cNvGraphicFramePr>
+              <a:graphicFrameLocks xmlns:a="http://schemas.openxmlformats.org/drawingml/2006/main" noChangeAspect="1"/>
+            </wp:cNvGraphicFramePr>
+            <a:graphic xmlns:a="http://schemas.openxmlformats.org/drawingml/2006/main">
+              <a:graphicData uri="http://schemas.openxmlformats.org/drawingml/2006/picture">
+                <pic:pic xmlns:pic="http://schemas.openxmlformats.org/drawingml/2006/picture">
+                  <pic:nvPicPr>
+                    <pic:cNvPr id="0" name="Picture 4"/>
+                    <pic:cNvPicPr>
+                      <a:picLocks noChangeAspect="1" noChangeArrowheads="1"/>
+                    </pic:cNvPicPr>
+                  </pic:nvPicPr>
+                  <pic:blipFill>
+                    <a:blip r:embed="rId27" cstate="print">
+                      <a:extLst>
+                        <a:ext uri="{28A0092B-C50C-407E-A947-70E740481C1C}">
+                          <a14:useLocalDpi xmlns:a14="http://schemas.microsoft.com/office/drawing/2010/main" val="0"/>
+                        </a:ext>
+                      </a:extLst>
+                    </a:blip>
+                    <a:srcRect/>
+                    <a:stretch>
+                      <a:fillRect/>
+                    </a:stretch>
+                  </pic:blipFill>
+                  <pic:spPr bwMode="auto">
+                    <a:xfrm>
+                      <a:off x="0" y="0"/>
+                      <a:ext cx="3136728" cy="4180778"/>
+                    </a:xfrm>
+                    <a:prstGeom prst="rect">
+                      <a:avLst/>
+                    </a:prstGeom>
+                    <a:noFill/>
+                    <a:ln>
+                      <a:noFill/>
+                    </a:ln>
+                  </pic:spPr>
+                </pic:pic>
+              </a:graphicData>
+            </a:graphic>
+          </wp:inline>
+        </w:drawing>
+      </w:r>
+    </w:p>
+    <w:p>
+      <w:pPr>
+        <w:spacing w:line="237" w:lineRule="auto"/>
+        <w:rPr>
+          <w:rFonts w:ascii="HelvLight" w:hAnsi="HelvLight"/>
+        </w:rPr>
+      </w:pPr>
+    </w:p>
+    <w:p>
+      <w:pPr>
+        <w:spacing w:line="237" w:lineRule="auto"/>
+        <w:rPr>
+          <w:rFonts w:ascii="HelvLight" w:hAnsi="HelvLight"/>
+        </w:rPr>
+      </w:pPr>
+    </w:p>
+    <w:p>
+      <w:pPr>
+        <w:spacing w:line="237" w:lineRule="auto"/>
+        <w:rPr>
+          <w:rFonts w:ascii="HelvLight" w:hAnsi="HelvLight"/>
+        </w:rPr>
+      </w:pPr>
+      <w:r>
+        <w:rPr>
+          <w:rFonts w:ascii="HelvLight" w:hAnsi="HelvLight"/>
+          <w:noProof/>
+        </w:rPr>
+        <w:drawing>
+          <wp:inline distT="0" distB="0" distL="0" distR="0" wp14:anchorId="20C08FD3" wp14:editId="69721BEB">
+            <wp:extent cx="3258739" cy="4343400"/>
+            <wp:effectExtent l="0" t="0" r="0" b="0"/>
+            <wp:docPr id="22" name="Immagine 22"/>
+            <wp:cNvGraphicFramePr>
+              <a:graphicFrameLocks xmlns:a="http://schemas.openxmlformats.org/drawingml/2006/main" noChangeAspect="1"/>
+            </wp:cNvGraphicFramePr>
+            <a:graphic xmlns:a="http://schemas.openxmlformats.org/drawingml/2006/main">
+              <a:graphicData uri="http://schemas.openxmlformats.org/drawingml/2006/picture">
+                <pic:pic xmlns:pic="http://schemas.openxmlformats.org/drawingml/2006/picture">
+                  <pic:nvPicPr>
+                    <pic:cNvPr id="0" name="Picture 5"/>
+                    <pic:cNvPicPr>
+                      <a:picLocks noChangeAspect="1" noChangeArrowheads="1"/>
+                    </pic:cNvPicPr>
+                  </pic:nvPicPr>
+                  <pic:blipFill>
+                    <a:blip r:embed="rId28" cstate="print">
+                      <a:extLst>
+                        <a:ext uri="{28A0092B-C50C-407E-A947-70E740481C1C}">
+                          <a14:useLocalDpi xmlns:a14="http://schemas.microsoft.com/office/drawing/2010/main" val="0"/>
+                        </a:ext>
+                      </a:extLst>
+                    </a:blip>
+                    <a:srcRect/>
+                    <a:stretch>
+                      <a:fillRect/>
+                    </a:stretch>
+                  </pic:blipFill>
+                  <pic:spPr bwMode="auto">
+                    <a:xfrm>
+                      <a:off x="0" y="0"/>
+                      <a:ext cx="3268281" cy="4356118"/>
+                    </a:xfrm>
+                    <a:prstGeom prst="rect">
+                      <a:avLst/>
+                    </a:prstGeom>
+                    <a:noFill/>
+                    <a:ln>
+                      <a:noFill/>
+                    </a:ln>
+                  </pic:spPr>
+                </pic:pic>
+              </a:graphicData>
+            </a:graphic>
+          </wp:inline>
+        </w:drawing>
+      </w:r>
+    </w:p>
+    <w:p>
+      <w:pPr>
+        <w:spacing w:line="237" w:lineRule="auto"/>
+        <w:rPr>
+          <w:rFonts w:ascii="HelvLight" w:hAnsi="HelvLight"/>
+        </w:rPr>
+      </w:pPr>
+    </w:p>
+    <w:p>
+      <w:pPr>
+        <w:spacing w:line="237" w:lineRule="auto"/>
+        <w:rPr>
+          <w:rFonts w:ascii="HelvLight" w:hAnsi="HelvLight"/>
+        </w:rPr>
+      </w:pPr>
+    </w:p>
+    <w:p>
+      <w:pPr>
+        <w:spacing w:line="237" w:lineRule="auto"/>
+        <w:rPr>
+          <w:rFonts w:ascii="HelvLight" w:hAnsi="HelvLight"/>
+        </w:rPr>
+      </w:pPr>
+    </w:p>
+    <w:p>
+      <w:pPr>
+        <w:spacing w:line="237" w:lineRule="auto"/>
+        <w:rPr>
+          <w:rFonts w:ascii="HelvLight" w:hAnsi="HelvLight"/>
+        </w:rPr>
+      </w:pPr>
+      <w:r>
+        <w:rPr>
+          <w:rFonts w:ascii="HelvLight" w:hAnsi="HelvLight"/>
+          <w:noProof/>
+        </w:rPr>
+        <w:drawing>
+          <wp:inline distT="0" distB="0" distL="0" distR="0" wp14:anchorId="76C27339" wp14:editId="700DA49B">
+            <wp:extent cx="3280178" cy="4371975"/>
+            <wp:effectExtent l="0" t="0" r="0" b="0"/>
+            <wp:docPr id="23" name="Immagine 23"/>
+            <wp:cNvGraphicFramePr>
+              <a:graphicFrameLocks xmlns:a="http://schemas.openxmlformats.org/drawingml/2006/main" noChangeAspect="1"/>
+            </wp:cNvGraphicFramePr>
+            <a:graphic xmlns:a="http://schemas.openxmlformats.org/drawingml/2006/main">
+              <a:graphicData uri="http://schemas.openxmlformats.org/drawingml/2006/picture">
+                <pic:pic xmlns:pic="http://schemas.openxmlformats.org/drawingml/2006/picture">
+                  <pic:nvPicPr>
+                    <pic:cNvPr id="0" name="Picture 6"/>
+                    <pic:cNvPicPr>
+                      <a:picLocks noChangeAspect="1" noChangeArrowheads="1"/>
+                    </pic:cNvPicPr>
+                  </pic:nvPicPr>
+                  <pic:blipFill>
+                    <a:blip r:embed="rId29" cstate="print">
+                      <a:extLst>
+                        <a:ext uri="{28A0092B-C50C-407E-A947-70E740481C1C}">
+                          <a14:useLocalDpi xmlns:a14="http://schemas.microsoft.com/office/drawing/2010/main" val="0"/>
+                        </a:ext>
+                      </a:extLst>
+                    </a:blip>
+                    <a:srcRect/>
+                    <a:stretch>
+                      <a:fillRect/>
+                    </a:stretch>
+                  </pic:blipFill>
+                  <pic:spPr bwMode="auto">
+                    <a:xfrm>
+                      <a:off x="0" y="0"/>
+                      <a:ext cx="3287460" cy="4381681"/>
+                    </a:xfrm>
+                    <a:prstGeom prst="rect">
+                      <a:avLst/>
+                    </a:prstGeom>
+                    <a:noFill/>
+                    <a:ln>
+                      <a:noFill/>
+                    </a:ln>
+                  </pic:spPr>
+                </pic:pic>
+              </a:graphicData>
+            </a:graphic>
+          </wp:inline>
+        </w:drawing>
+      </w:r>
+    </w:p>
+    <w:p>
+      <w:pPr>
+        <w:spacing w:line="237" w:lineRule="auto"/>
+        <w:rPr>
+          <w:rFonts w:ascii="HelvLight" w:hAnsi="HelvLight"/>
+        </w:rPr>
+      </w:pPr>
     </w:p>
     <w:p>
       <w:pPr>
@@ -9166,7 +9469,7 @@
           </mc:Choice>
           <mc:Fallback>
             <w:pict>
-              <v:rect w14:anchorId="70937D79" id="Rettangolo 2" o:spid="_x0000_s1026" style="position:absolute;margin-left:55.45pt;margin-top:37.8pt;width:411.1pt;height:.95pt;z-index:-251655168;visibility:visible;mso-wrap-style:square;mso-width-percent:0;mso-height-percent:0;mso-wrap-distance-left:0;mso-wrap-distance-top:0;mso-wrap-distance-right:0;mso-wrap-distance-bottom:0;mso-position-horizontal:absolute;mso-position-horizontal-relative:page;mso-position-vertical:absolute;mso-position-vertical-relative:text;mso-width-percent:0;mso-height-percent:0;mso-width-relative:page;mso-height-relative:page;v-text-anchor:top" o:gfxdata="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" fillcolor="#4f81bd" stroked="f">
+              <v:rect w14:anchorId="3D959441" id="Rettangolo 2" o:spid="_x0000_s1026" style="position:absolute;margin-left:55.45pt;margin-top:37.8pt;width:411.1pt;height:.95pt;z-index:-251655168;visibility:visible;mso-wrap-style:square;mso-width-percent:0;mso-height-percent:0;mso-wrap-distance-left:0;mso-wrap-distance-top:0;mso-wrap-distance-right:0;mso-wrap-distance-bottom:0;mso-position-horizontal:absolute;mso-position-horizontal-relative:page;mso-position-vertical:absolute;mso-position-vertical-relative:text;mso-width-percent:0;mso-height-percent:0;mso-width-relative:page;mso-height-relative:page;v-text-anchor:top" o:gfxdata="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" fillcolor="#4f81bd" stroked="f">
                 <w10:wrap type="topAndBottom" anchorx="page"/>
               </v:rect>
             </w:pict>
@@ -9202,7 +9505,7 @@
                     <pic:cNvPicPr/>
                   </pic:nvPicPr>
                   <pic:blipFill>
-                    <a:blip r:embed="rId25" cstate="print"/>
+                    <a:blip r:embed="rId30" cstate="print"/>
                     <a:stretch>
                       <a:fillRect/>
                     </a:stretch>
@@ -9789,7 +10092,7 @@
       </w:pPr>
     </w:p>
     <w:sectPr>
-      <w:headerReference w:type="default" r:id="rId26"/>
+      <w:headerReference w:type="default" r:id="rId31"/>
       <w:pgSz w:w="12240" w:h="15840"/>
       <w:pgMar w:top="1120" w:right="960" w:bottom="280" w:left="1000" w:header="711" w:footer="0" w:gutter="0"/>
       <w:cols w:space="720"/>
@@ -10035,7 +10338,7 @@
         </mc:Choice>
         <mc:Fallback>
           <w:pict>
-            <v:line w14:anchorId="565B99A1" id="Connettore diritto 15" o:spid="_x0000_s1026" style="position:absolute;z-index:-251658752;visibility:visible;mso-wrap-style:square;mso-width-percent:0;mso-height-percent:0;mso-wrap-distance-left:9pt;mso-wrap-distance-top:0;mso-wrap-distance-right:9pt;mso-wrap-distance-bottom:0;mso-position-horizontal:absolute;mso-position-horizontal-relative:page;mso-position-vertical:absolute;mso-position-vertical-relative:page;mso-width-percent:0;mso-height-percent:0;mso-width-relative:page;mso-height-relative:page" from="175.85pt,55.9pt" to="440.65pt,55.9pt" o:gfxdata="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" strokecolor="gray">
+            <v:line w14:anchorId="3CBBD33B" id="Connettore diritto 15" o:spid="_x0000_s1026" style="position:absolute;z-index:-251658752;visibility:visible;mso-wrap-style:square;mso-width-percent:0;mso-height-percent:0;mso-wrap-distance-left:9pt;mso-wrap-distance-top:0;mso-wrap-distance-right:9pt;mso-wrap-distance-bottom:0;mso-position-horizontal:absolute;mso-position-horizontal-relative:page;mso-position-vertical:absolute;mso-position-vertical-relative:page;mso-width-percent:0;mso-height-percent:0;mso-width-relative:page;mso-height-relative:page" from="175.85pt,55.9pt" to="440.65pt,55.9pt" o:gfxdata="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" strokecolor="gray">
               <w10:wrap anchorx="page" anchory="page"/>
             </v:line>
           </w:pict>
@@ -10404,7 +10707,7 @@
         </mc:Choice>
         <mc:Fallback>
           <w:pict>
-            <v:line w14:anchorId="3FFE051D" id="Connettore diritto 12" o:spid="_x0000_s1026" style="position:absolute;z-index:-251660800;visibility:visible;mso-wrap-style:square;mso-width-percent:0;mso-height-percent:0;mso-wrap-distance-left:9pt;mso-wrap-distance-top:0;mso-wrap-distance-right:9pt;mso-wrap-distance-bottom:0;mso-position-horizontal:absolute;mso-position-horizontal-relative:page;mso-position-vertical:absolute;mso-position-vertical-relative:page;mso-width-percent:0;mso-height-percent:0;mso-width-relative:page;mso-height-relative:page" from="175.85pt,55.9pt" to="440.65pt,55.9pt" o:gfxdata="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" strokecolor="gray">
+            <v:line w14:anchorId="025CD151" id="Connettore diritto 12" o:spid="_x0000_s1026" style="position:absolute;z-index:-251660800;visibility:visible;mso-wrap-style:square;mso-width-percent:0;mso-height-percent:0;mso-wrap-distance-left:9pt;mso-wrap-distance-top:0;mso-wrap-distance-right:9pt;mso-wrap-distance-bottom:0;mso-position-horizontal:absolute;mso-position-horizontal-relative:page;mso-position-vertical:absolute;mso-position-vertical-relative:page;mso-width-percent:0;mso-height-percent:0;mso-width-relative:page;mso-height-relative:page" from="175.85pt,55.9pt" to="440.65pt,55.9pt" o:gfxdata="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" strokecolor="gray">
               <w10:wrap anchorx="page" anchory="page"/>
             </v:line>
           </w:pict>

</xml_diff>

<commit_message>
documentazione aggiornata con nuovo class diagram
</commit_message>
<xml_diff>
--- a/Documentazione.docx
+++ b/Documentazione.docx
@@ -4632,7 +4632,7 @@
           </mc:Choice>
           <mc:Fallback>
             <w:pict>
-              <v:rect w14:anchorId="5C264375" id="Rettangolo 8" o:spid="_x0000_s1026" style="position:absolute;margin-left:55.45pt;margin-top:44.4pt;width:414.7pt;height:.95pt;z-index:-251659776;visibility:visible;mso-wrap-style:square;mso-width-percent:0;mso-height-percent:0;mso-wrap-distance-left:0;mso-wrap-distance-top:0;mso-wrap-distance-right:0;mso-wrap-distance-bottom:0;mso-position-horizontal:absolute;mso-position-horizontal-relative:page;mso-position-vertical:absolute;mso-position-vertical-relative:text;mso-width-percent:0;mso-height-percent:0;mso-width-relative:page;mso-height-relative:page;v-text-anchor:top" o:gfxdata="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" fillcolor="#4f81bd" stroked="f">
+              <v:rect w14:anchorId="7F8D4B04" id="Rettangolo 8" o:spid="_x0000_s1026" style="position:absolute;margin-left:55.45pt;margin-top:44.4pt;width:414.7pt;height:.95pt;z-index:-251659776;visibility:visible;mso-wrap-style:square;mso-width-percent:0;mso-height-percent:0;mso-wrap-distance-left:0;mso-wrap-distance-top:0;mso-wrap-distance-right:0;mso-wrap-distance-bottom:0;mso-position-horizontal:absolute;mso-position-horizontal-relative:page;mso-position-vertical:absolute;mso-position-vertical-relative:text;mso-width-percent:0;mso-height-percent:0;mso-width-relative:page;mso-height-relative:page;v-text-anchor:top" o:gfxdata="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" fillcolor="#4f81bd" stroked="f">
                 <w10:wrap type="topAndBottom" anchorx="page"/>
               </v:rect>
             </w:pict>
@@ -7458,7 +7458,7 @@
           </mc:Choice>
           <mc:Fallback>
             <w:pict>
-              <v:rect w14:anchorId="266A0465" id="Rettangolo 6" o:spid="_x0000_s1026" style="position:absolute;margin-left:55.45pt;margin-top:37.8pt;width:414.25pt;height:.95pt;z-index:-251658752;visibility:visible;mso-wrap-style:square;mso-width-percent:0;mso-height-percent:0;mso-wrap-distance-left:0;mso-wrap-distance-top:0;mso-wrap-distance-right:0;mso-wrap-distance-bottom:0;mso-position-horizontal:absolute;mso-position-horizontal-relative:page;mso-position-vertical:absolute;mso-position-vertical-relative:text;mso-width-percent:0;mso-height-percent:0;mso-width-relative:page;mso-height-relative:page;v-text-anchor:top" o:gfxdata="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" fillcolor="#4f81bd" stroked="f">
+              <v:rect w14:anchorId="6E1818FD" id="Rettangolo 6" o:spid="_x0000_s1026" style="position:absolute;margin-left:55.45pt;margin-top:37.8pt;width:414.25pt;height:.95pt;z-index:-251658752;visibility:visible;mso-wrap-style:square;mso-width-percent:0;mso-height-percent:0;mso-wrap-distance-left:0;mso-wrap-distance-top:0;mso-wrap-distance-right:0;mso-wrap-distance-bottom:0;mso-position-horizontal:absolute;mso-position-horizontal-relative:page;mso-position-vertical:absolute;mso-position-vertical-relative:text;mso-width-percent:0;mso-height-percent:0;mso-width-relative:page;mso-height-relative:page;v-text-anchor:top" o:gfxdata="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" fillcolor="#4f81bd" stroked="f">
                 <w10:wrap type="topAndBottom" anchorx="page"/>
               </v:rect>
             </w:pict>
@@ -7559,10 +7559,10 @@
           <w:noProof/>
         </w:rPr>
         <w:drawing>
-          <wp:inline distT="0" distB="0" distL="0" distR="0" wp14:anchorId="24E30EEC" wp14:editId="7170B084">
-            <wp:extent cx="5052607" cy="7200900"/>
-            <wp:effectExtent l="0" t="0" r="0" b="0"/>
-            <wp:docPr id="3" name="Immagine 3"/>
+          <wp:inline distT="0" distB="0" distL="0" distR="0" wp14:anchorId="1637E30B" wp14:editId="4D5474A7">
+            <wp:extent cx="4971052" cy="7475220"/>
+            <wp:effectExtent l="0" t="0" r="1270" b="0"/>
+            <wp:docPr id="20" name="Immagine 20"/>
             <wp:cNvGraphicFramePr>
               <a:graphicFrameLocks xmlns:a="http://schemas.openxmlformats.org/drawingml/2006/main" noChangeAspect="1"/>
             </wp:cNvGraphicFramePr>
@@ -7591,7 +7591,7 @@
                   <pic:spPr bwMode="auto">
                     <a:xfrm>
                       <a:off x="0" y="0"/>
-                      <a:ext cx="5056429" cy="7206348"/>
+                      <a:ext cx="4989729" cy="7503306"/>
                     </a:xfrm>
                     <a:prstGeom prst="rect">
                       <a:avLst/>
@@ -7799,7 +7799,7 @@
           </mc:Choice>
           <mc:Fallback>
             <w:pict>
-              <v:rect w14:anchorId="50FBB2A4" id="Rettangolo 4" o:spid="_x0000_s1026" style="position:absolute;margin-left:55.45pt;margin-top:37.8pt;width:415.45pt;height:.95pt;z-index:-251657728;visibility:visible;mso-wrap-style:square;mso-width-percent:0;mso-height-percent:0;mso-wrap-distance-left:0;mso-wrap-distance-top:0;mso-wrap-distance-right:0;mso-wrap-distance-bottom:0;mso-position-horizontal:absolute;mso-position-horizontal-relative:page;mso-position-vertical:absolute;mso-position-vertical-relative:text;mso-width-percent:0;mso-height-percent:0;mso-width-relative:page;mso-height-relative:page;v-text-anchor:top" o:gfxdata="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" fillcolor="#4f81bd" stroked="f">
+              <v:rect w14:anchorId="2801A600" id="Rettangolo 4" o:spid="_x0000_s1026" style="position:absolute;margin-left:55.45pt;margin-top:37.8pt;width:415.45pt;height:.95pt;z-index:-251657728;visibility:visible;mso-wrap-style:square;mso-width-percent:0;mso-height-percent:0;mso-wrap-distance-left:0;mso-wrap-distance-top:0;mso-wrap-distance-right:0;mso-wrap-distance-bottom:0;mso-position-horizontal:absolute;mso-position-horizontal-relative:page;mso-position-vertical:absolute;mso-position-vertical-relative:text;mso-width-percent:0;mso-height-percent:0;mso-width-relative:page;mso-height-relative:page;v-text-anchor:top" o:gfxdata="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" fillcolor="#4f81bd" stroked="f">
                 <w10:wrap type="topAndBottom" anchorx="page"/>
               </v:rect>
             </w:pict>
@@ -9075,7 +9075,6 @@
         <w:pStyle w:val="Titolo2"/>
         <w:rPr>
           <w:rFonts w:ascii="HelvLight" w:hAnsi="HelvLight"/>
-          <w:lang w:val="it-IT"/>
         </w:rPr>
       </w:pPr>
       <w:r>
@@ -9152,7 +9151,7 @@
           </mc:Choice>
           <mc:Fallback>
             <w:pict>
-              <v:rect w14:anchorId="77CD9FF9" id="Rettangolo 2" o:spid="_x0000_s1026" style="position:absolute;margin-left:55.45pt;margin-top:37.8pt;width:411.1pt;height:.95pt;z-index:-251655680;visibility:visible;mso-wrap-style:square;mso-width-percent:0;mso-height-percent:0;mso-wrap-distance-left:0;mso-wrap-distance-top:0;mso-wrap-distance-right:0;mso-wrap-distance-bottom:0;mso-position-horizontal:absolute;mso-position-horizontal-relative:page;mso-position-vertical:absolute;mso-position-vertical-relative:text;mso-width-percent:0;mso-height-percent:0;mso-width-relative:page;mso-height-relative:page;v-text-anchor:top" o:gfxdata="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" fillcolor="#4f81bd" stroked="f">
+              <v:rect w14:anchorId="2D7A5556" id="Rettangolo 2" o:spid="_x0000_s1026" style="position:absolute;margin-left:55.45pt;margin-top:37.8pt;width:411.1pt;height:.95pt;z-index:-251655680;visibility:visible;mso-wrap-style:square;mso-width-percent:0;mso-height-percent:0;mso-wrap-distance-left:0;mso-wrap-distance-top:0;mso-wrap-distance-right:0;mso-wrap-distance-bottom:0;mso-position-horizontal:absolute;mso-position-horizontal-relative:page;mso-position-vertical:absolute;mso-position-vertical-relative:text;mso-width-percent:0;mso-height-percent:0;mso-width-relative:page;mso-height-relative:page;v-text-anchor:top" o:gfxdata="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" fillcolor="#4f81bd" stroked="f">
                 <w10:wrap type="topAndBottom" anchorx="page"/>
               </v:rect>
             </w:pict>
@@ -9212,7 +9211,6 @@
         <w:rPr>
           <w:rFonts w:ascii="HelvLight" w:hAnsi="HelvLight"/>
           <w:color w:val="17365D"/>
-          <w:lang w:val="it-IT"/>
         </w:rPr>
         <w:t>Surface</w:t>
       </w:r>
@@ -9223,7 +9221,6 @@
         <w:rPr>
           <w:rFonts w:ascii="HelvLight" w:hAnsi="HelvLight"/>
           <w:sz w:val="20"/>
-          <w:lang w:val="it-IT"/>
         </w:rPr>
       </w:pPr>
     </w:p>
@@ -9233,7 +9230,6 @@
         <w:rPr>
           <w:rFonts w:ascii="HelvLight" w:hAnsi="HelvLight"/>
           <w:sz w:val="20"/>
-          <w:lang w:val="it-IT"/>
         </w:rPr>
       </w:pPr>
     </w:p>
@@ -9244,7 +9240,6 @@
         <w:rPr>
           <w:rFonts w:ascii="HelvLight" w:hAnsi="HelvLight"/>
           <w:sz w:val="23"/>
-          <w:lang w:val="it-IT"/>
         </w:rPr>
       </w:pPr>
     </w:p>
@@ -10025,7 +10020,7 @@
         </mc:Choice>
         <mc:Fallback>
           <w:pict>
-            <v:line w14:anchorId="26D883D2" id="Connettore diritto 15" o:spid="_x0000_s1026" style="position:absolute;z-index:-251658752;visibility:visible;mso-wrap-style:square;mso-width-percent:0;mso-height-percent:0;mso-wrap-distance-left:9pt;mso-wrap-distance-top:0;mso-wrap-distance-right:9pt;mso-wrap-distance-bottom:0;mso-position-horizontal:absolute;mso-position-horizontal-relative:page;mso-position-vertical:absolute;mso-position-vertical-relative:page;mso-width-percent:0;mso-height-percent:0;mso-width-relative:page;mso-height-relative:page" from="175.85pt,55.9pt" to="440.65pt,55.9pt" o:gfxdata="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" strokecolor="gray">
+            <v:line w14:anchorId="4CB57F27" id="Connettore diritto 15" o:spid="_x0000_s1026" style="position:absolute;z-index:-251658752;visibility:visible;mso-wrap-style:square;mso-width-percent:0;mso-height-percent:0;mso-wrap-distance-left:9pt;mso-wrap-distance-top:0;mso-wrap-distance-right:9pt;mso-wrap-distance-bottom:0;mso-position-horizontal:absolute;mso-position-horizontal-relative:page;mso-position-vertical:absolute;mso-position-vertical-relative:page;mso-width-percent:0;mso-height-percent:0;mso-width-relative:page;mso-height-relative:page" from="175.85pt,55.9pt" to="440.65pt,55.9pt" o:gfxdata="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" strokecolor="gray">
               <w10:wrap anchorx="page" anchory="page"/>
             </v:line>
           </w:pict>
@@ -10394,7 +10389,7 @@
         </mc:Choice>
         <mc:Fallback>
           <w:pict>
-            <v:line w14:anchorId="6B4A646F" id="Connettore diritto 12" o:spid="_x0000_s1026" style="position:absolute;z-index:-251660800;visibility:visible;mso-wrap-style:square;mso-width-percent:0;mso-height-percent:0;mso-wrap-distance-left:9pt;mso-wrap-distance-top:0;mso-wrap-distance-right:9pt;mso-wrap-distance-bottom:0;mso-position-horizontal:absolute;mso-position-horizontal-relative:page;mso-position-vertical:absolute;mso-position-vertical-relative:page;mso-width-percent:0;mso-height-percent:0;mso-width-relative:page;mso-height-relative:page" from="175.85pt,55.9pt" to="440.65pt,55.9pt" o:gfxdata="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" strokecolor="gray">
+            <v:line w14:anchorId="3AB0B425" id="Connettore diritto 12" o:spid="_x0000_s1026" style="position:absolute;z-index:-251660800;visibility:visible;mso-wrap-style:square;mso-width-percent:0;mso-height-percent:0;mso-wrap-distance-left:9pt;mso-wrap-distance-top:0;mso-wrap-distance-right:9pt;mso-wrap-distance-bottom:0;mso-position-horizontal:absolute;mso-position-horizontal-relative:page;mso-position-vertical:absolute;mso-position-vertical-relative:page;mso-width-percent:0;mso-height-percent:0;mso-width-relative:page;mso-height-relative:page" from="175.85pt,55.9pt" to="440.65pt,55.9pt" o:gfxdata="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" strokecolor="gray">
               <w10:wrap anchorx="page" anchory="page"/>
             </v:line>
           </w:pict>

</xml_diff>

<commit_message>
bottone per scattare una foto
</commit_message>
<xml_diff>
--- a/Documentazione.docx
+++ b/Documentazione.docx
@@ -2764,6 +2764,7 @@
           <w:lang w:val="it-IT"/>
         </w:rPr>
       </w:pPr>
+      <w:proofErr w:type="gramStart"/>
       <w:r>
         <w:rPr>
           <w:rFonts w:ascii="HelvLight" w:hAnsi="HelvLight"/>
@@ -2775,6 +2776,7 @@
         </w:rPr>
         <w:t>C:geo</w:t>
       </w:r>
+      <w:proofErr w:type="gramEnd"/>
     </w:p>
     <w:p>
       <w:pPr>
@@ -2792,7 +2794,23 @@
           <w:rFonts w:ascii="HelvLight" w:hAnsi="HelvLight"/>
           <w:lang w:val="it-IT"/>
         </w:rPr>
-        <w:t xml:space="preserve">App gratuita per Android dove puoi eseguire il focus su una certa cache da trovare anche senza l’accesso ad internet, grazie ad una lista locale. </w:t>
+        <w:t xml:space="preserve">App gratuita per Android dove puoi eseguire il focus su una certa cache da trovare anche senza l’accesso ad </w:t>
+      </w:r>
+      <w:proofErr w:type="spellStart"/>
+      <w:r>
+        <w:rPr>
+          <w:rFonts w:ascii="HelvLight" w:hAnsi="HelvLight"/>
+          <w:lang w:val="it-IT"/>
+        </w:rPr>
+        <w:t>internet</w:t>
+      </w:r>
+      <w:proofErr w:type="spellEnd"/>
+      <w:r>
+        <w:rPr>
+          <w:rFonts w:ascii="HelvLight" w:hAnsi="HelvLight"/>
+          <w:lang w:val="it-IT"/>
+        </w:rPr>
+        <w:t xml:space="preserve">, grazie ad una lista locale. </w:t>
       </w:r>
     </w:p>
     <w:p>
@@ -4632,7 +4650,7 @@
           </mc:Choice>
           <mc:Fallback>
             <w:pict>
-              <v:rect w14:anchorId="7F8D4B04" id="Rettangolo 8" o:spid="_x0000_s1026" style="position:absolute;margin-left:55.45pt;margin-top:44.4pt;width:414.7pt;height:.95pt;z-index:-251659776;visibility:visible;mso-wrap-style:square;mso-width-percent:0;mso-height-percent:0;mso-wrap-distance-left:0;mso-wrap-distance-top:0;mso-wrap-distance-right:0;mso-wrap-distance-bottom:0;mso-position-horizontal:absolute;mso-position-horizontal-relative:page;mso-position-vertical:absolute;mso-position-vertical-relative:text;mso-width-percent:0;mso-height-percent:0;mso-width-relative:page;mso-height-relative:page;v-text-anchor:top" o:gfxdata="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" fillcolor="#4f81bd" stroked="f">
+              <v:rect w14:anchorId="2DC836A0" id="Rettangolo 8" o:spid="_x0000_s1026" style="position:absolute;margin-left:55.45pt;margin-top:44.4pt;width:414.7pt;height:.95pt;z-index:-251659776;visibility:visible;mso-wrap-style:square;mso-width-percent:0;mso-height-percent:0;mso-wrap-distance-left:0;mso-wrap-distance-top:0;mso-wrap-distance-right:0;mso-wrap-distance-bottom:0;mso-position-horizontal:absolute;mso-position-horizontal-relative:page;mso-position-vertical:absolute;mso-position-vertical-relative:text;mso-width-percent:0;mso-height-percent:0;mso-width-relative:page;mso-height-relative:page;v-text-anchor:top" o:gfxdata="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" fillcolor="#4f81bd" stroked="f">
                 <w10:wrap type="topAndBottom" anchorx="page"/>
               </v:rect>
             </w:pict>
@@ -4853,18 +4871,18 @@
           <w:szCs w:val="24"/>
           <w:lang w:val="it-IT"/>
         </w:rPr>
-        <w:t>La ricerca delle cache può essere effettuata nei pressi della locazione impostata dall’utente</w:t>
-      </w:r>
-      <w:r>
-        <w:rPr>
-          <w:rFonts w:ascii="HelvLight" w:hAnsi="HelvLight"/>
-          <w:b w:val="0"/>
-          <w:bCs w:val="0"/>
-          <w:sz w:val="24"/>
-          <w:szCs w:val="24"/>
-          <w:lang w:val="it-IT"/>
-        </w:rPr>
-        <w:t>, scegliendo un raggio massimo di distanza.</w:t>
+        <w:t xml:space="preserve">La ricerca delle cache può essere effettuata </w:t>
+      </w:r>
+      <w:r>
+        <w:rPr>
+          <w:rFonts w:ascii="HelvLight" w:hAnsi="HelvLight"/>
+          <w:b w:val="0"/>
+          <w:bCs w:val="0"/>
+          <w:sz w:val="24"/>
+          <w:szCs w:val="24"/>
+          <w:lang w:val="it-IT"/>
+        </w:rPr>
+        <w:t>conoscendone la distanza dalla posizione attuale.</w:t>
       </w:r>
     </w:p>
     <w:p>
@@ -4968,38 +4986,18 @@
           <w:szCs w:val="24"/>
           <w:lang w:val="it-IT"/>
         </w:rPr>
-        <w:t>connettersi con altri geocacher, mandare richieste di amicizia e cacciare insieme.</w:t>
-      </w:r>
-    </w:p>
-    <w:p>
-      <w:pPr>
-        <w:pStyle w:val="Titolo4"/>
-        <w:numPr>
-          <w:ilvl w:val="0"/>
-          <w:numId w:val="4"/>
-        </w:numPr>
-        <w:spacing w:before="90" w:after="240"/>
-        <w:ind w:left="1560" w:hanging="426"/>
-        <w:jc w:val="both"/>
-        <w:rPr>
-          <w:rFonts w:ascii="HelvLight" w:hAnsi="HelvLight"/>
-          <w:b w:val="0"/>
-          <w:bCs w:val="0"/>
-          <w:sz w:val="24"/>
-          <w:szCs w:val="24"/>
-          <w:lang w:val="it-IT"/>
-        </w:rPr>
-      </w:pPr>
-      <w:r>
-        <w:rPr>
-          <w:rFonts w:ascii="HelvLight" w:hAnsi="HelvLight"/>
-          <w:b w:val="0"/>
-          <w:bCs w:val="0"/>
-          <w:sz w:val="24"/>
-          <w:szCs w:val="24"/>
-          <w:lang w:val="it-IT"/>
-        </w:rPr>
-        <w:t>Confrontare i progressi ottenuti con gli utenti della zona e con gli amici.</w:t>
+        <w:t xml:space="preserve">connettersi con altri geocacher, mandare richieste di amicizia e </w:t>
+      </w:r>
+      <w:r>
+        <w:rPr>
+          <w:rFonts w:ascii="HelvLight" w:hAnsi="HelvLight"/>
+          <w:b w:val="0"/>
+          <w:bCs w:val="0"/>
+          <w:sz w:val="24"/>
+          <w:szCs w:val="24"/>
+          <w:lang w:val="it-IT"/>
+        </w:rPr>
+        <w:t xml:space="preserve">confrontare i loro punteggi con una classifica </w:t>
       </w:r>
     </w:p>
     <w:p>
@@ -5112,7 +5110,7 @@
           <w:szCs w:val="24"/>
           <w:lang w:val="it-IT"/>
         </w:rPr>
-        <w:t>Saranno disponibili diversi tipi di classifiche: (amici, zona, globale…)</w:t>
+        <w:t>Saranno disponibili diversi tipi di classifiche: (amici, globale…)</w:t>
       </w:r>
     </w:p>
     <w:p>
@@ -5370,6 +5368,21 @@
     <w:p>
       <w:pPr>
         <w:pStyle w:val="Titolo4"/>
+        <w:spacing w:before="90" w:line="240" w:lineRule="auto"/>
+        <w:ind w:left="0"/>
+        <w:rPr>
+          <w:rFonts w:ascii="HelvLight" w:hAnsi="HelvLight"/>
+          <w:b w:val="0"/>
+          <w:bCs w:val="0"/>
+          <w:sz w:val="24"/>
+          <w:szCs w:val="24"/>
+          <w:lang w:val="it-IT"/>
+        </w:rPr>
+      </w:pPr>
+    </w:p>
+    <w:p>
+      <w:pPr>
+        <w:pStyle w:val="Titolo4"/>
         <w:spacing w:before="253" w:after="120"/>
         <w:rPr>
           <w:rFonts w:ascii="HelvLight" w:hAnsi="HelvLight"/>
@@ -5478,7 +5491,33 @@
           <w:szCs w:val="24"/>
           <w:lang w:val="it-IT"/>
         </w:rPr>
-        <w:t xml:space="preserve"> possibilità per gli utenti di creare e personalizzare il proprio profilo, includendo informazioni come nome utente, foto profilo, città di provenienza e interessi legati al geocaching.</w:t>
+        <w:t xml:space="preserve"> possibilità per gli utenti di creare e personalizzare il proprio profilo, includendo informazioni come nome utente, foto profilo, </w:t>
+      </w:r>
+      <w:proofErr w:type="gramStart"/>
+      <w:r>
+        <w:rPr>
+          <w:rFonts w:ascii="HelvLight" w:hAnsi="HelvLight"/>
+          <w:b w:val="0"/>
+          <w:bCs w:val="0"/>
+          <w:color w:val="000000" w:themeColor="text1"/>
+          <w:sz w:val="24"/>
+          <w:szCs w:val="24"/>
+          <w:lang w:val="it-IT"/>
+        </w:rPr>
+        <w:t>email</w:t>
+      </w:r>
+      <w:proofErr w:type="gramEnd"/>
+      <w:r>
+        <w:rPr>
+          <w:rFonts w:ascii="HelvLight" w:hAnsi="HelvLight"/>
+          <w:b w:val="0"/>
+          <w:bCs w:val="0"/>
+          <w:color w:val="000000" w:themeColor="text1"/>
+          <w:sz w:val="24"/>
+          <w:szCs w:val="24"/>
+          <w:lang w:val="it-IT"/>
+        </w:rPr>
+        <w:t>, numero di cellulare…</w:t>
       </w:r>
     </w:p>
     <w:p>
@@ -5636,7 +5675,7 @@
           <w:szCs w:val="18"/>
           <w:lang w:val="it-IT"/>
         </w:rPr>
-        <w:t>in base alla distanza, al tipo di oggetto nascosto o alla difficoltà della caccia.</w:t>
+        <w:t>in base alla distanza, o alla difficoltà della caccia.</w:t>
       </w:r>
     </w:p>
     <w:p>
@@ -5648,6 +5687,7 @@
         </w:numPr>
         <w:spacing w:before="253" w:after="120"/>
         <w:ind w:left="1577" w:hanging="573"/>
+        <w:jc w:val="both"/>
         <w:rPr>
           <w:rFonts w:ascii="HelvLight" w:hAnsi="HelvLight"/>
           <w:b w:val="0"/>
@@ -5668,79 +5708,7 @@
           <w:szCs w:val="24"/>
           <w:lang w:val="it-IT"/>
         </w:rPr>
-        <w:t>L</w:t>
-      </w:r>
-      <w:r>
-        <w:rPr>
-          <w:rFonts w:ascii="HelvLight" w:hAnsi="HelvLight"/>
-          <w:b w:val="0"/>
-          <w:bCs w:val="0"/>
-          <w:color w:val="000000" w:themeColor="text1"/>
-          <w:sz w:val="24"/>
-          <w:szCs w:val="24"/>
-          <w:lang w:val="it-IT"/>
-        </w:rPr>
-        <w:t>’</w:t>
-      </w:r>
-      <w:r>
-        <w:rPr>
-          <w:rFonts w:ascii="HelvLight" w:hAnsi="HelvLight"/>
-          <w:b w:val="0"/>
-          <w:bCs w:val="0"/>
-          <w:color w:val="000000" w:themeColor="text1"/>
-          <w:sz w:val="24"/>
-          <w:szCs w:val="24"/>
-          <w:lang w:val="it-IT"/>
-        </w:rPr>
-        <w:t>a</w:t>
-      </w:r>
-      <w:r>
-        <w:rPr>
-          <w:rFonts w:ascii="HelvLight" w:hAnsi="HelvLight"/>
-          <w:b w:val="0"/>
-          <w:bCs w:val="0"/>
-          <w:color w:val="000000" w:themeColor="text1"/>
-          <w:sz w:val="24"/>
-          <w:szCs w:val="24"/>
-          <w:lang w:val="it-IT"/>
-        </w:rPr>
-        <w:t>pplicazione dovrà essere fornita di u</w:t>
-      </w:r>
-      <w:r>
-        <w:rPr>
-          <w:rFonts w:ascii="HelvLight" w:hAnsi="HelvLight"/>
-          <w:b w:val="0"/>
-          <w:bCs w:val="0"/>
-          <w:color w:val="000000" w:themeColor="text1"/>
-          <w:sz w:val="24"/>
-          <w:szCs w:val="24"/>
-          <w:lang w:val="it-IT"/>
-        </w:rPr>
-        <w:t>n sistema di notifiche push che informi gli utenti delle nuove cache vicine alla loro posizione o di eventuali aggiornamenti</w:t>
-      </w:r>
-      <w:r>
-        <w:rPr>
-          <w:rFonts w:ascii="HelvLight" w:hAnsi="HelvLight"/>
-          <w:b w:val="0"/>
-          <w:bCs w:val="0"/>
-          <w:color w:val="000000" w:themeColor="text1"/>
-          <w:sz w:val="24"/>
-          <w:szCs w:val="24"/>
-          <w:lang w:val="it-IT"/>
-        </w:rPr>
-        <w:t>.</w:t>
-      </w:r>
-      <w:r>
-        <w:rPr>
-          <w:rFonts w:ascii="HelvLight" w:hAnsi="HelvLight"/>
-          <w:b w:val="0"/>
-          <w:bCs w:val="0"/>
-          <w:color w:val="000000" w:themeColor="text1"/>
-          <w:sz w:val="24"/>
-          <w:szCs w:val="24"/>
-          <w:lang w:val="it-IT"/>
-        </w:rPr>
-        <w:t xml:space="preserve"> </w:t>
+        <w:t>L’applicazione dovrà dare la possibilità di inviare richieste di amicizia ad altri utenti.</w:t>
       </w:r>
     </w:p>
     <w:p>
@@ -5748,17 +5716,7 @@
         <w:pStyle w:val="Titolo4"/>
         <w:spacing w:before="120" w:after="120"/>
         <w:ind w:left="2160" w:right="1208"/>
-        <w:rPr>
-          <w:rFonts w:ascii="HelvLight" w:hAnsi="HelvLight"/>
-          <w:b w:val="0"/>
-          <w:bCs w:val="0"/>
-          <w:color w:val="000000" w:themeColor="text1"/>
-          <w:sz w:val="24"/>
-          <w:szCs w:val="24"/>
-          <w:lang w:val="it-IT"/>
-        </w:rPr>
-      </w:pPr>
-      <w:r>
+        <w:jc w:val="both"/>
         <w:rPr>
           <w:rFonts w:ascii="HelvLight" w:hAnsi="HelvLight"/>
           <w:b w:val="0"/>
@@ -5768,35 +5726,18 @@
           <w:szCs w:val="18"/>
           <w:lang w:val="it-IT"/>
         </w:rPr>
-        <w:t xml:space="preserve">Gli aggiornamenti possono riguardare le cache che l’utente ha inserito nella sua </w:t>
-      </w:r>
-      <w:r>
-        <w:rPr>
-          <w:rFonts w:ascii="HelvLight" w:hAnsi="HelvLight"/>
-          <w:b w:val="0"/>
-          <w:bCs w:val="0"/>
-          <w:i/>
-          <w:iCs/>
+      </w:pPr>
+      <w:r>
+        <w:rPr>
+          <w:rFonts w:ascii="HelvLight" w:hAnsi="HelvLight"/>
+          <w:b w:val="0"/>
+          <w:bCs w:val="0"/>
           <w:color w:val="000000" w:themeColor="text1"/>
           <w:sz w:val="18"/>
           <w:szCs w:val="18"/>
           <w:lang w:val="it-IT"/>
         </w:rPr>
-        <w:t>Lista preferiti</w:t>
-      </w:r>
-      <w:r>
-        <w:rPr>
-          <w:rFonts w:ascii="HelvLight" w:hAnsi="HelvLight"/>
-          <w:b w:val="0"/>
-          <w:bCs w:val="0"/>
-          <w:i/>
-          <w:iCs/>
-          <w:color w:val="000000" w:themeColor="text1"/>
-          <w:sz w:val="18"/>
-          <w:szCs w:val="18"/>
-          <w:lang w:val="it-IT"/>
-        </w:rPr>
-        <w:t>.</w:t>
+        <w:t>Sarà possibile inviare richieste di amicizia in base ai dati che vengono messi durante la registrazione. (mail, numero di cellulare, username). Non tutti questi dati saranno obbligatori durante la registrazione.</w:t>
       </w:r>
     </w:p>
     <w:p>
@@ -5813,23 +5754,23 @@
           <w:rFonts w:ascii="HelvLight" w:hAnsi="HelvLight"/>
           <w:b w:val="0"/>
           <w:bCs w:val="0"/>
-          <w:color w:val="984806" w:themeColor="accent6" w:themeShade="80"/>
-          <w:sz w:val="24"/>
-          <w:szCs w:val="24"/>
-          <w:lang w:val="it-IT"/>
-        </w:rPr>
-      </w:pPr>
-      <w:r>
-        <w:rPr>
-          <w:rFonts w:ascii="HelvLight" w:hAnsi="HelvLight"/>
-          <w:b w:val="0"/>
-          <w:bCs w:val="0"/>
-          <w:color w:val="984806" w:themeColor="accent6" w:themeShade="80"/>
-          <w:sz w:val="24"/>
-          <w:szCs w:val="24"/>
-          <w:lang w:val="it-IT"/>
-        </w:rPr>
-        <w:t>L’applicazione dovrà offrire la possibilità agli utenti di condividere i loro progressi e avventure di geocaching sui social.</w:t>
+          <w:color w:val="000000" w:themeColor="text1"/>
+          <w:sz w:val="24"/>
+          <w:szCs w:val="24"/>
+          <w:lang w:val="it-IT"/>
+        </w:rPr>
+      </w:pPr>
+      <w:r>
+        <w:rPr>
+          <w:rFonts w:ascii="HelvLight" w:hAnsi="HelvLight"/>
+          <w:b w:val="0"/>
+          <w:bCs w:val="0"/>
+          <w:color w:val="000000" w:themeColor="text1"/>
+          <w:sz w:val="24"/>
+          <w:szCs w:val="24"/>
+          <w:lang w:val="it-IT"/>
+        </w:rPr>
+        <w:t>Un sistema di punteggio e classifica che permetta agli utenti di competere tra loro e migliorare le proprie abilità di geocaching.</w:t>
       </w:r>
     </w:p>
     <w:p>
@@ -5862,7 +5803,19 @@
           <w:szCs w:val="24"/>
           <w:lang w:val="it-IT"/>
         </w:rPr>
-        <w:t>L’applicazione dovrà dare la possibilità di inviare richieste di amicizia ad altri utenti.</w:t>
+        <w:t>La possibilità di segnalare eventuali problemi o anomalie legate alle cache, in modo da mantenere sempre aggiornata e precisa la mappa delle cache disponibil</w:t>
+      </w:r>
+      <w:r>
+        <w:rPr>
+          <w:rFonts w:ascii="HelvLight" w:hAnsi="HelvLight"/>
+          <w:b w:val="0"/>
+          <w:bCs w:val="0"/>
+          <w:color w:val="000000" w:themeColor="text1"/>
+          <w:sz w:val="24"/>
+          <w:szCs w:val="24"/>
+          <w:lang w:val="it-IT"/>
+        </w:rPr>
+        <w:t>i, e anche il contenuto della cache stessa.</w:t>
       </w:r>
     </w:p>
     <w:p>
@@ -5891,7 +5844,7 @@
           <w:szCs w:val="18"/>
           <w:lang w:val="it-IT"/>
         </w:rPr>
-        <w:t>Sarà possibile inviare richieste di amicizia in base ai dati che vengono messi durante la registrazione. (mail, numero di cellulare, username). Non tutti questi dati saranno obbligatori durante la registrazione.</w:t>
+        <w:t>Essendo gli utenti stessi ad avere la possibilità di creare delle cache, è importante tenere sotto controllo il contenuto e la posizione, per un fattore di sicurezza.</w:t>
       </w:r>
     </w:p>
     <w:p>
@@ -5924,19 +5877,9 @@
           <w:szCs w:val="24"/>
           <w:lang w:val="it-IT"/>
         </w:rPr>
-        <w:t>Un sistema di punteggio e classifica che permetta agli utenti di competere tra loro e migliorare le proprie abilità di geocaching.</w:t>
-      </w:r>
-    </w:p>
-    <w:p>
-      <w:pPr>
-        <w:pStyle w:val="Titolo4"/>
-        <w:numPr>
-          <w:ilvl w:val="0"/>
-          <w:numId w:val="5"/>
-        </w:numPr>
-        <w:spacing w:before="253" w:after="120"/>
-        <w:ind w:left="1577" w:hanging="573"/>
-        <w:jc w:val="both"/>
+        <w:t>La possibilità di visualizzare le statistiche personali di geocaching, come il numero totale di cache trovate, la media di difficoltà delle cache trovate</w:t>
+      </w:r>
+      <w:r>
         <w:rPr>
           <w:rFonts w:ascii="HelvLight" w:hAnsi="HelvLight"/>
           <w:b w:val="0"/>
@@ -5946,92 +5889,7 @@
           <w:szCs w:val="24"/>
           <w:lang w:val="it-IT"/>
         </w:rPr>
-      </w:pPr>
-      <w:r>
-        <w:rPr>
-          <w:rFonts w:ascii="HelvLight" w:hAnsi="HelvLight"/>
-          <w:b w:val="0"/>
-          <w:bCs w:val="0"/>
-          <w:color w:val="000000" w:themeColor="text1"/>
-          <w:sz w:val="24"/>
-          <w:szCs w:val="24"/>
-          <w:lang w:val="it-IT"/>
-        </w:rPr>
-        <w:t>La possibilità di segnalare eventuali problemi o anomalie legate alle cache, in modo da mantenere sempre aggiornata e precisa la mappa delle cache disponibil</w:t>
-      </w:r>
-      <w:r>
-        <w:rPr>
-          <w:rFonts w:ascii="HelvLight" w:hAnsi="HelvLight"/>
-          <w:b w:val="0"/>
-          <w:bCs w:val="0"/>
-          <w:color w:val="000000" w:themeColor="text1"/>
-          <w:sz w:val="24"/>
-          <w:szCs w:val="24"/>
-          <w:lang w:val="it-IT"/>
-        </w:rPr>
-        <w:t>i, e anche il contenuto della cache stessa.</w:t>
-      </w:r>
-    </w:p>
-    <w:p>
-      <w:pPr>
-        <w:pStyle w:val="Titolo4"/>
-        <w:spacing w:before="120" w:after="120"/>
-        <w:ind w:left="2160" w:right="1208"/>
-        <w:jc w:val="both"/>
-        <w:rPr>
-          <w:rFonts w:ascii="HelvLight" w:hAnsi="HelvLight"/>
-          <w:b w:val="0"/>
-          <w:bCs w:val="0"/>
-          <w:color w:val="000000" w:themeColor="text1"/>
-          <w:sz w:val="18"/>
-          <w:szCs w:val="18"/>
-          <w:lang w:val="it-IT"/>
-        </w:rPr>
-      </w:pPr>
-      <w:r>
-        <w:rPr>
-          <w:rFonts w:ascii="HelvLight" w:hAnsi="HelvLight"/>
-          <w:b w:val="0"/>
-          <w:bCs w:val="0"/>
-          <w:color w:val="000000" w:themeColor="text1"/>
-          <w:sz w:val="18"/>
-          <w:szCs w:val="18"/>
-          <w:lang w:val="it-IT"/>
-        </w:rPr>
-        <w:t>Essendo gli utenti stessi ad avere la possibilità di creare delle cache, è importante tenere sotto controllo il contenuto e la posizione, per un fattore di sicurezza.</w:t>
-      </w:r>
-    </w:p>
-    <w:p>
-      <w:pPr>
-        <w:pStyle w:val="Titolo4"/>
-        <w:numPr>
-          <w:ilvl w:val="0"/>
-          <w:numId w:val="5"/>
-        </w:numPr>
-        <w:spacing w:before="253" w:after="120"/>
-        <w:ind w:left="1577" w:hanging="573"/>
-        <w:jc w:val="both"/>
-        <w:rPr>
-          <w:rFonts w:ascii="HelvLight" w:hAnsi="HelvLight"/>
-          <w:b w:val="0"/>
-          <w:bCs w:val="0"/>
-          <w:color w:val="000000" w:themeColor="text1"/>
-          <w:sz w:val="24"/>
-          <w:szCs w:val="24"/>
-          <w:lang w:val="it-IT"/>
-        </w:rPr>
-      </w:pPr>
-      <w:r>
-        <w:rPr>
-          <w:rFonts w:ascii="HelvLight" w:hAnsi="HelvLight"/>
-          <w:b w:val="0"/>
-          <w:bCs w:val="0"/>
-          <w:color w:val="000000" w:themeColor="text1"/>
-          <w:sz w:val="24"/>
-          <w:szCs w:val="24"/>
-          <w:lang w:val="it-IT"/>
-        </w:rPr>
-        <w:t>La possibilità di visualizzare le statistiche personali di geocaching, come il numero totale di cache trovate, la media di difficoltà delle cache trovate e la distanza percorsa.</w:t>
+        <w:t>…</w:t>
       </w:r>
     </w:p>
     <w:p>
@@ -6093,7 +5951,19 @@
           <w:szCs w:val="18"/>
           <w:lang w:val="it-IT"/>
         </w:rPr>
-        <w:t>Se si ha l’app a portata di mano e si vuole creare una nuova cache sul momento, sarà possibile inserire i dati relativi alla posizione grazie al GPS, altrimenti in un secondo momento inserendo coordinate e allegando foto e indizi.</w:t>
+        <w:t>S</w:t>
+      </w:r>
+      <w:r>
+        <w:rPr>
+          <w:rFonts w:ascii="HelvLight" w:hAnsi="HelvLight"/>
+          <w:b w:val="0"/>
+          <w:bCs w:val="0"/>
+          <w:color w:val="000000" w:themeColor="text1"/>
+          <w:sz w:val="18"/>
+          <w:szCs w:val="18"/>
+          <w:lang w:val="it-IT"/>
+        </w:rPr>
+        <w:t>i ha la possibilità di selezionare sulla stessa mappa il punto in cui si vuole aggiungere la Cache.</w:t>
       </w:r>
     </w:p>
     <w:p>
@@ -6143,7 +6013,6 @@
           <w:szCs w:val="24"/>
           <w:lang w:val="it-IT"/>
         </w:rPr>
-        <w:lastRenderedPageBreak/>
         <w:t>Un sistema di feedback e recensioni che permetta agli utenti di valutare la qualità e l'accuratezza delle cache trovate, così come la loro esperienza generale con l'app.</w:t>
       </w:r>
     </w:p>
@@ -6202,6 +6071,18 @@
     </w:p>
     <w:p>
       <w:pPr>
+        <w:pStyle w:val="Corpotesto"/>
+        <w:spacing w:line="242" w:lineRule="auto"/>
+        <w:ind w:left="137" w:right="190"/>
+        <w:jc w:val="both"/>
+        <w:rPr>
+          <w:rFonts w:ascii="HelvLight" w:hAnsi="HelvLight"/>
+          <w:lang w:val="it-IT"/>
+        </w:rPr>
+      </w:pPr>
+    </w:p>
+    <w:p>
+      <w:pPr>
         <w:pStyle w:val="Titolo4"/>
         <w:spacing w:before="253" w:after="120"/>
         <w:rPr>
@@ -6214,6 +6095,7 @@
           <w:rFonts w:ascii="HelvLight" w:hAnsi="HelvLight"/>
           <w:color w:val="365F91"/>
         </w:rPr>
+        <w:lastRenderedPageBreak/>
         <w:t>Design</w:t>
       </w:r>
       <w:r>
@@ -6275,41 +6157,7 @@
           <w:rFonts w:ascii="HelvLight" w:hAnsi="HelvLight"/>
           <w:lang w:val="it-IT"/>
         </w:rPr>
-        <w:t xml:space="preserve">Nel caso in cui l sezione </w:t>
-      </w:r>
-      <w:r>
-        <w:rPr>
-          <w:rFonts w:ascii="HelvLight" w:hAnsi="HelvLight"/>
-          <w:i/>
-          <w:iCs/>
-          <w:lang w:val="it-IT"/>
-        </w:rPr>
-        <w:t>Preferiti</w:t>
-      </w:r>
-      <w:r>
-        <w:rPr>
-          <w:rFonts w:ascii="HelvLight" w:hAnsi="HelvLight"/>
-          <w:lang w:val="it-IT"/>
-        </w:rPr>
-        <w:t xml:space="preserve"> sia vuota, l’applicazione dovrà indicare all’utente le azioni da compiere per aggiungere delle cache tra i </w:t>
-      </w:r>
-      <w:r>
-        <w:rPr>
-          <w:rFonts w:ascii="HelvLight" w:hAnsi="HelvLight"/>
-          <w:i/>
-          <w:iCs/>
-          <w:lang w:val="it-IT"/>
-        </w:rPr>
-        <w:t>Preferiti</w:t>
-      </w:r>
-      <w:r>
-        <w:rPr>
-          <w:rFonts w:ascii="HelvLight" w:hAnsi="HelvLight"/>
-          <w:i/>
-          <w:iCs/>
-          <w:lang w:val="it-IT"/>
-        </w:rPr>
-        <w:t>.</w:t>
+        <w:t>Nella sezione di ricerca delle cache, il pulsante per filtrare i risultati deve essere ben visibile.</w:t>
       </w:r>
     </w:p>
     <w:p>
@@ -6332,7 +6180,7 @@
           <w:rFonts w:ascii="HelvLight" w:hAnsi="HelvLight"/>
           <w:lang w:val="it-IT"/>
         </w:rPr>
-        <w:t>Nella sezione di ricerca delle cache, il pulsante per filtrare i risultati deve essere ben visibile.</w:t>
+        <w:t xml:space="preserve">La mappa in cui si visualizzano le posizioni delle cache, deve dare la possibilità di fare lo zoom e di spostarsi liberamente. </w:t>
       </w:r>
     </w:p>
     <w:p>
@@ -6355,7 +6203,14 @@
           <w:rFonts w:ascii="HelvLight" w:hAnsi="HelvLight"/>
           <w:lang w:val="it-IT"/>
         </w:rPr>
-        <w:t xml:space="preserve">La mappa in cui si visualizzano le posizioni delle cache, deve dare la possibilità di fare lo zoom e di spostarsi liberamente. </w:t>
+        <w:t>La mappa deve permettere all'utente di tornare alla sua posizione geografica attuale nel caso in cui si sposti troppo lontano dalla zona di visualizzazione</w:t>
+      </w:r>
+      <w:r>
+        <w:rPr>
+          <w:rFonts w:ascii="HelvLight" w:hAnsi="HelvLight"/>
+          <w:lang w:val="it-IT"/>
+        </w:rPr>
+        <w:t>.</w:t>
       </w:r>
     </w:p>
     <w:p>
@@ -6378,14 +6233,7 @@
           <w:rFonts w:ascii="HelvLight" w:hAnsi="HelvLight"/>
           <w:lang w:val="it-IT"/>
         </w:rPr>
-        <w:t>La mappa deve permettere all'utente di tornare alla sua posizione geografica attuale nel caso in cui si sposti troppo lontano dalla zona di visualizzazione</w:t>
-      </w:r>
-      <w:r>
-        <w:rPr>
-          <w:rFonts w:ascii="HelvLight" w:hAnsi="HelvLight"/>
-          <w:lang w:val="it-IT"/>
-        </w:rPr>
-        <w:t>.</w:t>
+        <w:t>La pagina principale deve essere il più minimale possibile, contenendo solo i campi per effettuare l’accesso e il tasto per un eventuale registrazione.</w:t>
       </w:r>
     </w:p>
     <w:p>
@@ -6408,7 +6256,32 @@
           <w:rFonts w:ascii="HelvLight" w:hAnsi="HelvLight"/>
           <w:lang w:val="it-IT"/>
         </w:rPr>
-        <w:t>La pagina principale deve essere il più minimale possibile, contenendo solo i campi per effettuare l’accesso e il tasto per un eventuale registrazione.</w:t>
+        <w:t xml:space="preserve">L’applicazione deve rendere possibile accedere alla </w:t>
+      </w:r>
+      <w:r>
+        <w:rPr>
+          <w:rFonts w:ascii="HelvLight" w:hAnsi="HelvLight"/>
+          <w:i/>
+          <w:iCs/>
+          <w:lang w:val="it-IT"/>
+        </w:rPr>
+        <w:t>sezione personale</w:t>
+      </w:r>
+      <w:r>
+        <w:rPr>
+          <w:rFonts w:ascii="HelvLight" w:hAnsi="HelvLight"/>
+          <w:i/>
+          <w:iCs/>
+          <w:lang w:val="it-IT"/>
+        </w:rPr>
+        <w:t xml:space="preserve"> </w:t>
+      </w:r>
+      <w:r>
+        <w:rPr>
+          <w:rFonts w:ascii="HelvLight" w:hAnsi="HelvLight"/>
+          <w:lang w:val="it-IT"/>
+        </w:rPr>
+        <w:t>in qualunque momento.</w:t>
       </w:r>
     </w:p>
     <w:p>
@@ -6431,54 +6304,6 @@
           <w:rFonts w:ascii="HelvLight" w:hAnsi="HelvLight"/>
           <w:lang w:val="it-IT"/>
         </w:rPr>
-        <w:t xml:space="preserve">L’applicazione deve rendere possibile accedere alla </w:t>
-      </w:r>
-      <w:r>
-        <w:rPr>
-          <w:rFonts w:ascii="HelvLight" w:hAnsi="HelvLight"/>
-          <w:i/>
-          <w:iCs/>
-          <w:lang w:val="it-IT"/>
-        </w:rPr>
-        <w:t>sezione personale</w:t>
-      </w:r>
-      <w:r>
-        <w:rPr>
-          <w:rFonts w:ascii="HelvLight" w:hAnsi="HelvLight"/>
-          <w:i/>
-          <w:iCs/>
-          <w:lang w:val="it-IT"/>
-        </w:rPr>
-        <w:t xml:space="preserve"> </w:t>
-      </w:r>
-      <w:r>
-        <w:rPr>
-          <w:rFonts w:ascii="HelvLight" w:hAnsi="HelvLight"/>
-          <w:lang w:val="it-IT"/>
-        </w:rPr>
-        <w:t>in qualunque momento.</w:t>
-      </w:r>
-    </w:p>
-    <w:p>
-      <w:pPr>
-        <w:pStyle w:val="Corpotesto"/>
-        <w:numPr>
-          <w:ilvl w:val="0"/>
-          <w:numId w:val="6"/>
-        </w:numPr>
-        <w:spacing w:before="254" w:after="120" w:line="242" w:lineRule="auto"/>
-        <w:ind w:left="1560" w:right="190" w:hanging="567"/>
-        <w:jc w:val="both"/>
-        <w:rPr>
-          <w:rFonts w:ascii="HelvLight" w:hAnsi="HelvLight"/>
-          <w:lang w:val="it-IT"/>
-        </w:rPr>
-      </w:pPr>
-      <w:r>
-        <w:rPr>
-          <w:rFonts w:ascii="HelvLight" w:hAnsi="HelvLight"/>
-          <w:lang w:val="it-IT"/>
-        </w:rPr>
         <w:t>La webapp deve essere progettata per essere sicura, proteggendo le informazioni personali degli utenti e le loro attività di geocaching.</w:t>
       </w:r>
     </w:p>
@@ -6508,6 +6333,306 @@
     </w:p>
     <w:p>
       <w:pPr>
+        <w:pStyle w:val="Corpotesto"/>
+        <w:spacing w:line="242" w:lineRule="auto"/>
+        <w:ind w:right="190"/>
+        <w:jc w:val="both"/>
+        <w:rPr>
+          <w:rFonts w:ascii="HelvLight" w:hAnsi="HelvLight"/>
+          <w:lang w:val="it-IT"/>
+        </w:rPr>
+      </w:pPr>
+    </w:p>
+    <w:p>
+      <w:pPr>
+        <w:pStyle w:val="Corpotesto"/>
+        <w:spacing w:line="242" w:lineRule="auto"/>
+        <w:ind w:right="190"/>
+        <w:jc w:val="both"/>
+        <w:rPr>
+          <w:rFonts w:ascii="HelvLight" w:hAnsi="HelvLight"/>
+          <w:lang w:val="it-IT"/>
+        </w:rPr>
+      </w:pPr>
+    </w:p>
+    <w:p>
+      <w:pPr>
+        <w:pStyle w:val="Corpotesto"/>
+        <w:spacing w:line="242" w:lineRule="auto"/>
+        <w:ind w:right="190"/>
+        <w:jc w:val="both"/>
+        <w:rPr>
+          <w:rFonts w:ascii="HelvLight" w:hAnsi="HelvLight"/>
+          <w:lang w:val="it-IT"/>
+        </w:rPr>
+      </w:pPr>
+    </w:p>
+    <w:p>
+      <w:pPr>
+        <w:pStyle w:val="Corpotesto"/>
+        <w:spacing w:line="242" w:lineRule="auto"/>
+        <w:ind w:right="190"/>
+        <w:jc w:val="both"/>
+        <w:rPr>
+          <w:rFonts w:ascii="HelvLight" w:hAnsi="HelvLight"/>
+          <w:lang w:val="it-IT"/>
+        </w:rPr>
+      </w:pPr>
+    </w:p>
+    <w:p>
+      <w:pPr>
+        <w:pStyle w:val="Corpotesto"/>
+        <w:spacing w:line="242" w:lineRule="auto"/>
+        <w:ind w:right="190"/>
+        <w:jc w:val="both"/>
+        <w:rPr>
+          <w:rFonts w:ascii="HelvLight" w:hAnsi="HelvLight"/>
+          <w:lang w:val="it-IT"/>
+        </w:rPr>
+      </w:pPr>
+    </w:p>
+    <w:p>
+      <w:pPr>
+        <w:pStyle w:val="Corpotesto"/>
+        <w:spacing w:line="242" w:lineRule="auto"/>
+        <w:ind w:right="190"/>
+        <w:jc w:val="both"/>
+        <w:rPr>
+          <w:rFonts w:ascii="HelvLight" w:hAnsi="HelvLight"/>
+          <w:lang w:val="it-IT"/>
+        </w:rPr>
+      </w:pPr>
+    </w:p>
+    <w:p>
+      <w:pPr>
+        <w:pStyle w:val="Corpotesto"/>
+        <w:spacing w:line="242" w:lineRule="auto"/>
+        <w:ind w:right="190"/>
+        <w:jc w:val="both"/>
+        <w:rPr>
+          <w:rFonts w:ascii="HelvLight" w:hAnsi="HelvLight"/>
+          <w:lang w:val="it-IT"/>
+        </w:rPr>
+      </w:pPr>
+    </w:p>
+    <w:p>
+      <w:pPr>
+        <w:pStyle w:val="Corpotesto"/>
+        <w:spacing w:line="242" w:lineRule="auto"/>
+        <w:ind w:right="190"/>
+        <w:jc w:val="both"/>
+        <w:rPr>
+          <w:rFonts w:ascii="HelvLight" w:hAnsi="HelvLight"/>
+          <w:lang w:val="it-IT"/>
+        </w:rPr>
+      </w:pPr>
+    </w:p>
+    <w:p>
+      <w:pPr>
+        <w:pStyle w:val="Corpotesto"/>
+        <w:spacing w:line="242" w:lineRule="auto"/>
+        <w:ind w:right="190"/>
+        <w:jc w:val="both"/>
+        <w:rPr>
+          <w:rFonts w:ascii="HelvLight" w:hAnsi="HelvLight"/>
+          <w:lang w:val="it-IT"/>
+        </w:rPr>
+      </w:pPr>
+    </w:p>
+    <w:p>
+      <w:pPr>
+        <w:pStyle w:val="Corpotesto"/>
+        <w:spacing w:line="242" w:lineRule="auto"/>
+        <w:ind w:right="190"/>
+        <w:jc w:val="both"/>
+        <w:rPr>
+          <w:rFonts w:ascii="HelvLight" w:hAnsi="HelvLight"/>
+          <w:lang w:val="it-IT"/>
+        </w:rPr>
+      </w:pPr>
+    </w:p>
+    <w:p>
+      <w:pPr>
+        <w:pStyle w:val="Corpotesto"/>
+        <w:spacing w:line="242" w:lineRule="auto"/>
+        <w:ind w:right="190"/>
+        <w:jc w:val="both"/>
+        <w:rPr>
+          <w:rFonts w:ascii="HelvLight" w:hAnsi="HelvLight"/>
+          <w:lang w:val="it-IT"/>
+        </w:rPr>
+      </w:pPr>
+    </w:p>
+    <w:p>
+      <w:pPr>
+        <w:pStyle w:val="Corpotesto"/>
+        <w:spacing w:line="242" w:lineRule="auto"/>
+        <w:ind w:right="190"/>
+        <w:jc w:val="both"/>
+        <w:rPr>
+          <w:rFonts w:ascii="HelvLight" w:hAnsi="HelvLight"/>
+          <w:lang w:val="it-IT"/>
+        </w:rPr>
+      </w:pPr>
+    </w:p>
+    <w:p>
+      <w:pPr>
+        <w:pStyle w:val="Corpotesto"/>
+        <w:spacing w:line="242" w:lineRule="auto"/>
+        <w:ind w:right="190"/>
+        <w:jc w:val="both"/>
+        <w:rPr>
+          <w:rFonts w:ascii="HelvLight" w:hAnsi="HelvLight"/>
+          <w:lang w:val="it-IT"/>
+        </w:rPr>
+      </w:pPr>
+    </w:p>
+    <w:p>
+      <w:pPr>
+        <w:pStyle w:val="Corpotesto"/>
+        <w:spacing w:line="242" w:lineRule="auto"/>
+        <w:ind w:right="190"/>
+        <w:jc w:val="both"/>
+        <w:rPr>
+          <w:rFonts w:ascii="HelvLight" w:hAnsi="HelvLight"/>
+          <w:lang w:val="it-IT"/>
+        </w:rPr>
+      </w:pPr>
+    </w:p>
+    <w:p>
+      <w:pPr>
+        <w:pStyle w:val="Corpotesto"/>
+        <w:spacing w:line="242" w:lineRule="auto"/>
+        <w:ind w:right="190"/>
+        <w:jc w:val="both"/>
+        <w:rPr>
+          <w:rFonts w:ascii="HelvLight" w:hAnsi="HelvLight"/>
+          <w:lang w:val="it-IT"/>
+        </w:rPr>
+      </w:pPr>
+    </w:p>
+    <w:p>
+      <w:pPr>
+        <w:pStyle w:val="Corpotesto"/>
+        <w:spacing w:line="242" w:lineRule="auto"/>
+        <w:ind w:right="190"/>
+        <w:jc w:val="both"/>
+        <w:rPr>
+          <w:rFonts w:ascii="HelvLight" w:hAnsi="HelvLight"/>
+          <w:lang w:val="it-IT"/>
+        </w:rPr>
+      </w:pPr>
+    </w:p>
+    <w:p>
+      <w:pPr>
+        <w:pStyle w:val="Corpotesto"/>
+        <w:spacing w:line="242" w:lineRule="auto"/>
+        <w:ind w:right="190"/>
+        <w:jc w:val="both"/>
+        <w:rPr>
+          <w:rFonts w:ascii="HelvLight" w:hAnsi="HelvLight"/>
+          <w:lang w:val="it-IT"/>
+        </w:rPr>
+      </w:pPr>
+    </w:p>
+    <w:p>
+      <w:pPr>
+        <w:pStyle w:val="Corpotesto"/>
+        <w:spacing w:line="242" w:lineRule="auto"/>
+        <w:ind w:right="190"/>
+        <w:jc w:val="both"/>
+        <w:rPr>
+          <w:rFonts w:ascii="HelvLight" w:hAnsi="HelvLight"/>
+          <w:lang w:val="it-IT"/>
+        </w:rPr>
+      </w:pPr>
+    </w:p>
+    <w:p>
+      <w:pPr>
+        <w:pStyle w:val="Corpotesto"/>
+        <w:spacing w:line="242" w:lineRule="auto"/>
+        <w:ind w:right="190"/>
+        <w:jc w:val="both"/>
+        <w:rPr>
+          <w:rFonts w:ascii="HelvLight" w:hAnsi="HelvLight"/>
+          <w:lang w:val="it-IT"/>
+        </w:rPr>
+      </w:pPr>
+    </w:p>
+    <w:p>
+      <w:pPr>
+        <w:pStyle w:val="Corpotesto"/>
+        <w:spacing w:line="242" w:lineRule="auto"/>
+        <w:ind w:right="190"/>
+        <w:jc w:val="both"/>
+        <w:rPr>
+          <w:rFonts w:ascii="HelvLight" w:hAnsi="HelvLight"/>
+          <w:lang w:val="it-IT"/>
+        </w:rPr>
+      </w:pPr>
+    </w:p>
+    <w:p>
+      <w:pPr>
+        <w:pStyle w:val="Corpotesto"/>
+        <w:spacing w:line="242" w:lineRule="auto"/>
+        <w:ind w:right="190"/>
+        <w:jc w:val="both"/>
+        <w:rPr>
+          <w:rFonts w:ascii="HelvLight" w:hAnsi="HelvLight"/>
+          <w:lang w:val="it-IT"/>
+        </w:rPr>
+      </w:pPr>
+    </w:p>
+    <w:p>
+      <w:pPr>
+        <w:pStyle w:val="Corpotesto"/>
+        <w:spacing w:line="242" w:lineRule="auto"/>
+        <w:ind w:right="190"/>
+        <w:jc w:val="both"/>
+        <w:rPr>
+          <w:rFonts w:ascii="HelvLight" w:hAnsi="HelvLight"/>
+          <w:lang w:val="it-IT"/>
+        </w:rPr>
+      </w:pPr>
+    </w:p>
+    <w:p>
+      <w:pPr>
+        <w:pStyle w:val="Corpotesto"/>
+        <w:spacing w:line="242" w:lineRule="auto"/>
+        <w:ind w:right="190"/>
+        <w:jc w:val="both"/>
+        <w:rPr>
+          <w:rFonts w:ascii="HelvLight" w:hAnsi="HelvLight"/>
+          <w:lang w:val="it-IT"/>
+        </w:rPr>
+      </w:pPr>
+    </w:p>
+    <w:p>
+      <w:pPr>
+        <w:pStyle w:val="Corpotesto"/>
+        <w:spacing w:line="242" w:lineRule="auto"/>
+        <w:ind w:right="190"/>
+        <w:jc w:val="both"/>
+        <w:rPr>
+          <w:rFonts w:ascii="HelvLight" w:hAnsi="HelvLight"/>
+          <w:lang w:val="it-IT"/>
+        </w:rPr>
+      </w:pPr>
+    </w:p>
+    <w:p>
+      <w:pPr>
+        <w:pStyle w:val="Corpotesto"/>
+        <w:spacing w:line="242" w:lineRule="auto"/>
+        <w:ind w:right="190"/>
+        <w:jc w:val="both"/>
+        <w:rPr>
+          <w:rFonts w:ascii="HelvLight" w:hAnsi="HelvLight"/>
+          <w:lang w:val="it-IT"/>
+        </w:rPr>
+      </w:pPr>
+    </w:p>
+    <w:p>
+      <w:pPr>
         <w:pStyle w:val="Titolo4"/>
         <w:spacing w:before="253" w:after="120"/>
         <w:rPr>
@@ -6520,6 +6645,7 @@
           <w:rFonts w:ascii="HelvLight" w:hAnsi="HelvLight"/>
           <w:color w:val="365F91"/>
         </w:rPr>
+        <w:lastRenderedPageBreak/>
         <w:t>Performance</w:t>
       </w:r>
       <w:r>
@@ -6586,12 +6712,7 @@
     <w:p>
       <w:pPr>
         <w:pStyle w:val="Titolo4"/>
-        <w:numPr>
-          <w:ilvl w:val="0"/>
-          <w:numId w:val="7"/>
-        </w:numPr>
         <w:spacing w:before="253" w:after="120"/>
-        <w:ind w:left="1560" w:hanging="567"/>
         <w:jc w:val="both"/>
         <w:rPr>
           <w:rFonts w:ascii="HelvLight" w:hAnsi="HelvLight"/>
@@ -6603,18 +6724,6 @@
           <w:lang w:val="it-IT"/>
         </w:rPr>
       </w:pPr>
-      <w:r>
-        <w:rPr>
-          <w:rFonts w:ascii="HelvLight" w:hAnsi="HelvLight"/>
-          <w:b w:val="0"/>
-          <w:bCs w:val="0"/>
-          <w:color w:val="000000" w:themeColor="text1"/>
-          <w:sz w:val="24"/>
-          <w:szCs w:val="24"/>
-          <w:lang w:val="it-IT"/>
-        </w:rPr>
-        <w:t>Il servizio di Notifica per quanto riguarda l’aggiunta di nuove cache nelle vicinanze o aggiornamenti di cache tra i Preferiti dell’utente deve avvenire con un margine massimo di 1 minuto.</w:t>
-      </w:r>
     </w:p>
     <w:p>
       <w:pPr>
@@ -6630,166 +6739,153 @@
     </w:p>
     <w:p>
       <w:pPr>
+        <w:pStyle w:val="Titolo4"/>
+        <w:rPr>
+          <w:rFonts w:ascii="HelvLight" w:hAnsi="HelvLight"/>
+        </w:rPr>
+      </w:pPr>
+      <w:r>
+        <w:rPr>
+          <w:rFonts w:ascii="HelvLight" w:hAnsi="HelvLight"/>
+          <w:color w:val="365F91"/>
+        </w:rPr>
+        <w:t>Data</w:t>
+      </w:r>
+      <w:r>
+        <w:rPr>
+          <w:rFonts w:ascii="HelvLight" w:hAnsi="HelvLight"/>
+          <w:color w:val="365F91"/>
+          <w:spacing w:val="-6"/>
+        </w:rPr>
+        <w:t xml:space="preserve"> </w:t>
+      </w:r>
+      <w:r>
+        <w:rPr>
+          <w:rFonts w:ascii="HelvLight" w:hAnsi="HelvLight"/>
+          <w:color w:val="365F91"/>
+        </w:rPr>
+        <w:t>provenance</w:t>
+      </w:r>
+    </w:p>
+    <w:p>
+      <w:pPr>
+        <w:pStyle w:val="Corpotesto"/>
+        <w:spacing w:line="274" w:lineRule="exact"/>
+        <w:ind w:left="137"/>
+        <w:rPr>
+          <w:rFonts w:ascii="HelvLight" w:hAnsi="HelvLight"/>
+        </w:rPr>
+      </w:pPr>
+      <w:r>
+        <w:rPr>
+          <w:rFonts w:ascii="HelvLight" w:hAnsi="HelvLight"/>
+        </w:rPr>
+        <w:t>REMOVE</w:t>
+      </w:r>
+      <w:r>
+        <w:rPr>
+          <w:rFonts w:ascii="HelvLight" w:hAnsi="HelvLight"/>
+          <w:spacing w:val="-4"/>
+        </w:rPr>
+        <w:t xml:space="preserve"> </w:t>
+      </w:r>
+      <w:r>
+        <w:rPr>
+          <w:rFonts w:ascii="HelvLight" w:hAnsi="HelvLight"/>
+        </w:rPr>
+        <w:t>THE</w:t>
+      </w:r>
+      <w:r>
+        <w:rPr>
+          <w:rFonts w:ascii="HelvLight" w:hAnsi="HelvLight"/>
+          <w:spacing w:val="-4"/>
+        </w:rPr>
+        <w:t xml:space="preserve"> </w:t>
+      </w:r>
+      <w:r>
+        <w:rPr>
+          <w:rFonts w:ascii="HelvLight" w:hAnsi="HelvLight"/>
+        </w:rPr>
+        <w:t>DESCRIPTION</w:t>
+      </w:r>
+    </w:p>
+    <w:p>
+      <w:pPr>
+        <w:pStyle w:val="Corpotesto"/>
+        <w:spacing w:line="242" w:lineRule="auto"/>
+        <w:ind w:left="137" w:right="190"/>
+        <w:jc w:val="both"/>
+        <w:rPr>
+          <w:rFonts w:ascii="HelvLight" w:hAnsi="HelvLight"/>
+        </w:rPr>
+      </w:pPr>
+      <w:r>
+        <w:rPr>
+          <w:rFonts w:ascii="HelvLight" w:hAnsi="HelvLight"/>
+        </w:rPr>
+        <w:t>Specify (of present) the data sources on which your app relies (example: external public APIs,</w:t>
+      </w:r>
+      <w:r>
+        <w:rPr>
+          <w:rFonts w:ascii="HelvLight" w:hAnsi="HelvLight"/>
+          <w:spacing w:val="-65"/>
+        </w:rPr>
+        <w:t xml:space="preserve"> </w:t>
+      </w:r>
+      <w:r>
+        <w:rPr>
+          <w:rFonts w:ascii="HelvLight" w:hAnsi="HelvLight"/>
+        </w:rPr>
+        <w:t>external</w:t>
+      </w:r>
+      <w:r>
+        <w:rPr>
+          <w:rFonts w:ascii="HelvLight" w:hAnsi="HelvLight"/>
+          <w:spacing w:val="-1"/>
+        </w:rPr>
+        <w:t xml:space="preserve"> </w:t>
+      </w:r>
+      <w:r>
+        <w:rPr>
+          <w:rFonts w:ascii="HelvLight" w:hAnsi="HelvLight"/>
+        </w:rPr>
+        <w:t>databases,</w:t>
+      </w:r>
+      <w:r>
+        <w:rPr>
+          <w:rFonts w:ascii="HelvLight" w:hAnsi="HelvLight"/>
+          <w:spacing w:val="1"/>
+        </w:rPr>
+        <w:t xml:space="preserve"> </w:t>
+      </w:r>
+      <w:r>
+        <w:rPr>
+          <w:rFonts w:ascii="HelvLight" w:hAnsi="HelvLight"/>
+        </w:rPr>
+        <w:t>sensor</w:t>
+      </w:r>
+      <w:r>
+        <w:rPr>
+          <w:rFonts w:ascii="HelvLight" w:hAnsi="HelvLight"/>
+          <w:spacing w:val="2"/>
+        </w:rPr>
+        <w:t xml:space="preserve"> </w:t>
+      </w:r>
+      <w:r>
+        <w:rPr>
+          <w:rFonts w:ascii="HelvLight" w:hAnsi="HelvLight"/>
+        </w:rPr>
+        <w:t>data)</w:t>
+      </w:r>
+    </w:p>
+    <w:p>
+      <w:pPr>
         <w:pStyle w:val="Corpotesto"/>
         <w:spacing w:line="242" w:lineRule="auto"/>
         <w:ind w:right="190"/>
         <w:jc w:val="both"/>
         <w:rPr>
           <w:rFonts w:ascii="HelvLight" w:hAnsi="HelvLight"/>
-          <w:lang w:val="it-IT"/>
-        </w:rPr>
-      </w:pPr>
-    </w:p>
-    <w:p>
-      <w:pPr>
-        <w:pStyle w:val="Titolo4"/>
-        <w:rPr>
-          <w:rFonts w:ascii="HelvLight" w:hAnsi="HelvLight"/>
-        </w:rPr>
-      </w:pPr>
-      <w:r>
-        <w:rPr>
-          <w:rFonts w:ascii="HelvLight" w:hAnsi="HelvLight"/>
-          <w:color w:val="365F91"/>
-        </w:rPr>
-        <w:lastRenderedPageBreak/>
-        <w:t>Data</w:t>
-      </w:r>
-      <w:r>
-        <w:rPr>
-          <w:rFonts w:ascii="HelvLight" w:hAnsi="HelvLight"/>
-          <w:color w:val="365F91"/>
-          <w:spacing w:val="-6"/>
-        </w:rPr>
-        <w:t xml:space="preserve"> </w:t>
-      </w:r>
-      <w:r>
-        <w:rPr>
-          <w:rFonts w:ascii="HelvLight" w:hAnsi="HelvLight"/>
-          <w:color w:val="365F91"/>
-        </w:rPr>
-        <w:t>provenance</w:t>
-      </w:r>
-    </w:p>
-    <w:p>
-      <w:pPr>
-        <w:pStyle w:val="Corpotesto"/>
-        <w:spacing w:line="274" w:lineRule="exact"/>
-        <w:ind w:left="137"/>
-        <w:rPr>
-          <w:rFonts w:ascii="HelvLight" w:hAnsi="HelvLight"/>
-        </w:rPr>
-      </w:pPr>
-      <w:r>
-        <w:rPr>
-          <w:rFonts w:ascii="HelvLight" w:hAnsi="HelvLight"/>
-        </w:rPr>
-        <w:t>REMOVE</w:t>
-      </w:r>
-      <w:r>
-        <w:rPr>
-          <w:rFonts w:ascii="HelvLight" w:hAnsi="HelvLight"/>
-          <w:spacing w:val="-4"/>
-        </w:rPr>
-        <w:t xml:space="preserve"> </w:t>
-      </w:r>
-      <w:r>
-        <w:rPr>
-          <w:rFonts w:ascii="HelvLight" w:hAnsi="HelvLight"/>
-        </w:rPr>
-        <w:t>THE</w:t>
-      </w:r>
-      <w:r>
-        <w:rPr>
-          <w:rFonts w:ascii="HelvLight" w:hAnsi="HelvLight"/>
-          <w:spacing w:val="-4"/>
-        </w:rPr>
-        <w:t xml:space="preserve"> </w:t>
-      </w:r>
-      <w:r>
-        <w:rPr>
-          <w:rFonts w:ascii="HelvLight" w:hAnsi="HelvLight"/>
-        </w:rPr>
-        <w:t>DESCRIPTION</w:t>
-      </w:r>
-    </w:p>
-    <w:p>
-      <w:pPr>
-        <w:pStyle w:val="Corpotesto"/>
-        <w:spacing w:line="242" w:lineRule="auto"/>
-        <w:ind w:left="137" w:right="190"/>
-        <w:jc w:val="both"/>
-        <w:rPr>
-          <w:rFonts w:ascii="HelvLight" w:hAnsi="HelvLight"/>
-        </w:rPr>
-      </w:pPr>
-      <w:r>
-        <w:rPr>
-          <w:rFonts w:ascii="HelvLight" w:hAnsi="HelvLight"/>
-        </w:rPr>
-        <w:t>Specify (of present) the data sources on which your app relies (example: external public APIs,</w:t>
-      </w:r>
-      <w:r>
-        <w:rPr>
-          <w:rFonts w:ascii="HelvLight" w:hAnsi="HelvLight"/>
-          <w:spacing w:val="-65"/>
-        </w:rPr>
-        <w:t xml:space="preserve"> </w:t>
-      </w:r>
-      <w:r>
-        <w:rPr>
-          <w:rFonts w:ascii="HelvLight" w:hAnsi="HelvLight"/>
-        </w:rPr>
-        <w:t>external</w:t>
-      </w:r>
-      <w:r>
-        <w:rPr>
-          <w:rFonts w:ascii="HelvLight" w:hAnsi="HelvLight"/>
-          <w:spacing w:val="-1"/>
-        </w:rPr>
-        <w:t xml:space="preserve"> </w:t>
-      </w:r>
-      <w:r>
-        <w:rPr>
-          <w:rFonts w:ascii="HelvLight" w:hAnsi="HelvLight"/>
-        </w:rPr>
-        <w:t>databases,</w:t>
-      </w:r>
-      <w:r>
-        <w:rPr>
-          <w:rFonts w:ascii="HelvLight" w:hAnsi="HelvLight"/>
-          <w:spacing w:val="1"/>
-        </w:rPr>
-        <w:t xml:space="preserve"> </w:t>
-      </w:r>
-      <w:r>
-        <w:rPr>
-          <w:rFonts w:ascii="HelvLight" w:hAnsi="HelvLight"/>
-        </w:rPr>
-        <w:t>sensor</w:t>
-      </w:r>
-      <w:r>
-        <w:rPr>
-          <w:rFonts w:ascii="HelvLight" w:hAnsi="HelvLight"/>
-          <w:spacing w:val="2"/>
-        </w:rPr>
-        <w:t xml:space="preserve"> </w:t>
-      </w:r>
-      <w:r>
-        <w:rPr>
-          <w:rFonts w:ascii="HelvLight" w:hAnsi="HelvLight"/>
-        </w:rPr>
-        <w:t>data)</w:t>
-      </w:r>
-    </w:p>
-    <w:p>
-      <w:pPr>
-        <w:pStyle w:val="Corpotesto"/>
-        <w:spacing w:line="242" w:lineRule="auto"/>
-        <w:ind w:right="190"/>
-        <w:jc w:val="both"/>
-        <w:rPr>
-          <w:rFonts w:ascii="HelvLight" w:hAnsi="HelvLight"/>
         </w:rPr>
       </w:pPr>
     </w:p>
@@ -7322,7 +7418,19 @@
           <w:szCs w:val="24"/>
           <w:lang w:val="it-IT"/>
         </w:rPr>
-        <w:t>La webapp le fornisce una mappa interattiva con tutti i percorsi disponibili nella zona, con una descrizione dettagliata di ciascuno di essi, incluse informazioni sul grado di difficoltà e sulla durata del percorso. Maria sceglie il percorso che ritiene più adatto alle sue capacità e inizia la sua passeggiata.</w:t>
+        <w:t xml:space="preserve">La webapp le fornisce una mappa interattiva con tutti i percorsi </w:t>
+      </w:r>
+      <w:r>
+        <w:rPr>
+          <w:rFonts w:ascii="HelvLight" w:hAnsi="HelvLight"/>
+          <w:b w:val="0"/>
+          <w:bCs w:val="0"/>
+          <w:sz w:val="24"/>
+          <w:szCs w:val="24"/>
+          <w:lang w:val="it-IT"/>
+        </w:rPr>
+        <w:lastRenderedPageBreak/>
+        <w:t>disponibili nella zona, con una descrizione dettagliata di ciascuno di essi, incluse informazioni sul grado di difficoltà e sulla durata del percorso. Maria sceglie il percorso che ritiene più adatto alle sue capacità e inizia la sua passeggiata.</w:t>
       </w:r>
       <w:r>
         <w:rPr>
@@ -7346,6 +7454,402 @@
         </w:rPr>
         <w:t>Grazie alla webapp, Maria riesce a ritrovare la sua passione per le passeggiate nei boschi, trovando percorsi adatti alle sue capacità fisiche e sperimentando nuove avventure ogni volta.</w:t>
       </w:r>
+    </w:p>
+    <w:p>
+      <w:pPr>
+        <w:jc w:val="both"/>
+        <w:rPr>
+          <w:rFonts w:ascii="HelvLight" w:hAnsi="HelvLight"/>
+          <w:lang w:val="it-IT"/>
+        </w:rPr>
+      </w:pPr>
+    </w:p>
+    <w:p>
+      <w:pPr>
+        <w:jc w:val="both"/>
+        <w:rPr>
+          <w:rFonts w:ascii="HelvLight" w:hAnsi="HelvLight"/>
+          <w:lang w:val="it-IT"/>
+        </w:rPr>
+      </w:pPr>
+    </w:p>
+    <w:p>
+      <w:pPr>
+        <w:jc w:val="both"/>
+        <w:rPr>
+          <w:rFonts w:ascii="HelvLight" w:hAnsi="HelvLight"/>
+          <w:lang w:val="it-IT"/>
+        </w:rPr>
+      </w:pPr>
+    </w:p>
+    <w:p>
+      <w:pPr>
+        <w:jc w:val="both"/>
+        <w:rPr>
+          <w:rFonts w:ascii="HelvLight" w:hAnsi="HelvLight"/>
+          <w:lang w:val="it-IT"/>
+        </w:rPr>
+      </w:pPr>
+    </w:p>
+    <w:p>
+      <w:pPr>
+        <w:jc w:val="both"/>
+        <w:rPr>
+          <w:rFonts w:ascii="HelvLight" w:hAnsi="HelvLight"/>
+          <w:lang w:val="it-IT"/>
+        </w:rPr>
+      </w:pPr>
+    </w:p>
+    <w:p>
+      <w:pPr>
+        <w:jc w:val="both"/>
+        <w:rPr>
+          <w:rFonts w:ascii="HelvLight" w:hAnsi="HelvLight"/>
+          <w:lang w:val="it-IT"/>
+        </w:rPr>
+      </w:pPr>
+    </w:p>
+    <w:p>
+      <w:pPr>
+        <w:jc w:val="both"/>
+        <w:rPr>
+          <w:rFonts w:ascii="HelvLight" w:hAnsi="HelvLight"/>
+          <w:lang w:val="it-IT"/>
+        </w:rPr>
+      </w:pPr>
+    </w:p>
+    <w:p>
+      <w:pPr>
+        <w:jc w:val="both"/>
+        <w:rPr>
+          <w:rFonts w:ascii="HelvLight" w:hAnsi="HelvLight"/>
+          <w:lang w:val="it-IT"/>
+        </w:rPr>
+      </w:pPr>
+    </w:p>
+    <w:p>
+      <w:pPr>
+        <w:jc w:val="both"/>
+        <w:rPr>
+          <w:rFonts w:ascii="HelvLight" w:hAnsi="HelvLight"/>
+          <w:lang w:val="it-IT"/>
+        </w:rPr>
+      </w:pPr>
+    </w:p>
+    <w:p>
+      <w:pPr>
+        <w:jc w:val="both"/>
+        <w:rPr>
+          <w:rFonts w:ascii="HelvLight" w:hAnsi="HelvLight"/>
+          <w:lang w:val="it-IT"/>
+        </w:rPr>
+      </w:pPr>
+    </w:p>
+    <w:p>
+      <w:pPr>
+        <w:jc w:val="both"/>
+        <w:rPr>
+          <w:rFonts w:ascii="HelvLight" w:hAnsi="HelvLight"/>
+          <w:lang w:val="it-IT"/>
+        </w:rPr>
+      </w:pPr>
+    </w:p>
+    <w:p>
+      <w:pPr>
+        <w:jc w:val="both"/>
+        <w:rPr>
+          <w:rFonts w:ascii="HelvLight" w:hAnsi="HelvLight"/>
+          <w:lang w:val="it-IT"/>
+        </w:rPr>
+      </w:pPr>
+    </w:p>
+    <w:p>
+      <w:pPr>
+        <w:jc w:val="both"/>
+        <w:rPr>
+          <w:rFonts w:ascii="HelvLight" w:hAnsi="HelvLight"/>
+          <w:lang w:val="it-IT"/>
+        </w:rPr>
+      </w:pPr>
+    </w:p>
+    <w:p>
+      <w:pPr>
+        <w:jc w:val="both"/>
+        <w:rPr>
+          <w:rFonts w:ascii="HelvLight" w:hAnsi="HelvLight"/>
+          <w:lang w:val="it-IT"/>
+        </w:rPr>
+      </w:pPr>
+    </w:p>
+    <w:p>
+      <w:pPr>
+        <w:jc w:val="both"/>
+        <w:rPr>
+          <w:rFonts w:ascii="HelvLight" w:hAnsi="HelvLight"/>
+          <w:lang w:val="it-IT"/>
+        </w:rPr>
+      </w:pPr>
+    </w:p>
+    <w:p>
+      <w:pPr>
+        <w:jc w:val="both"/>
+        <w:rPr>
+          <w:rFonts w:ascii="HelvLight" w:hAnsi="HelvLight"/>
+          <w:lang w:val="it-IT"/>
+        </w:rPr>
+      </w:pPr>
+    </w:p>
+    <w:p>
+      <w:pPr>
+        <w:jc w:val="both"/>
+        <w:rPr>
+          <w:rFonts w:ascii="HelvLight" w:hAnsi="HelvLight"/>
+          <w:lang w:val="it-IT"/>
+        </w:rPr>
+      </w:pPr>
+    </w:p>
+    <w:p>
+      <w:pPr>
+        <w:jc w:val="both"/>
+        <w:rPr>
+          <w:rFonts w:ascii="HelvLight" w:hAnsi="HelvLight"/>
+          <w:lang w:val="it-IT"/>
+        </w:rPr>
+      </w:pPr>
+    </w:p>
+    <w:p>
+      <w:pPr>
+        <w:jc w:val="both"/>
+        <w:rPr>
+          <w:rFonts w:ascii="HelvLight" w:hAnsi="HelvLight"/>
+          <w:lang w:val="it-IT"/>
+        </w:rPr>
+      </w:pPr>
+    </w:p>
+    <w:p>
+      <w:pPr>
+        <w:jc w:val="both"/>
+        <w:rPr>
+          <w:rFonts w:ascii="HelvLight" w:hAnsi="HelvLight"/>
+          <w:lang w:val="it-IT"/>
+        </w:rPr>
+      </w:pPr>
+    </w:p>
+    <w:p>
+      <w:pPr>
+        <w:jc w:val="both"/>
+        <w:rPr>
+          <w:rFonts w:ascii="HelvLight" w:hAnsi="HelvLight"/>
+          <w:lang w:val="it-IT"/>
+        </w:rPr>
+      </w:pPr>
+    </w:p>
+    <w:p>
+      <w:pPr>
+        <w:jc w:val="both"/>
+        <w:rPr>
+          <w:rFonts w:ascii="HelvLight" w:hAnsi="HelvLight"/>
+          <w:lang w:val="it-IT"/>
+        </w:rPr>
+      </w:pPr>
+    </w:p>
+    <w:p>
+      <w:pPr>
+        <w:jc w:val="both"/>
+        <w:rPr>
+          <w:rFonts w:ascii="HelvLight" w:hAnsi="HelvLight"/>
+          <w:lang w:val="it-IT"/>
+        </w:rPr>
+      </w:pPr>
+    </w:p>
+    <w:p>
+      <w:pPr>
+        <w:jc w:val="both"/>
+        <w:rPr>
+          <w:rFonts w:ascii="HelvLight" w:hAnsi="HelvLight"/>
+          <w:lang w:val="it-IT"/>
+        </w:rPr>
+      </w:pPr>
+    </w:p>
+    <w:p>
+      <w:pPr>
+        <w:jc w:val="both"/>
+        <w:rPr>
+          <w:rFonts w:ascii="HelvLight" w:hAnsi="HelvLight"/>
+          <w:lang w:val="it-IT"/>
+        </w:rPr>
+      </w:pPr>
+    </w:p>
+    <w:p>
+      <w:pPr>
+        <w:jc w:val="both"/>
+        <w:rPr>
+          <w:rFonts w:ascii="HelvLight" w:hAnsi="HelvLight"/>
+          <w:lang w:val="it-IT"/>
+        </w:rPr>
+      </w:pPr>
+    </w:p>
+    <w:p>
+      <w:pPr>
+        <w:jc w:val="both"/>
+        <w:rPr>
+          <w:rFonts w:ascii="HelvLight" w:hAnsi="HelvLight"/>
+          <w:lang w:val="it-IT"/>
+        </w:rPr>
+      </w:pPr>
+    </w:p>
+    <w:p>
+      <w:pPr>
+        <w:jc w:val="both"/>
+        <w:rPr>
+          <w:rFonts w:ascii="HelvLight" w:hAnsi="HelvLight"/>
+          <w:lang w:val="it-IT"/>
+        </w:rPr>
+      </w:pPr>
+    </w:p>
+    <w:p>
+      <w:pPr>
+        <w:jc w:val="both"/>
+        <w:rPr>
+          <w:rFonts w:ascii="HelvLight" w:hAnsi="HelvLight"/>
+          <w:lang w:val="it-IT"/>
+        </w:rPr>
+      </w:pPr>
+    </w:p>
+    <w:p>
+      <w:pPr>
+        <w:jc w:val="both"/>
+        <w:rPr>
+          <w:rFonts w:ascii="HelvLight" w:hAnsi="HelvLight"/>
+          <w:lang w:val="it-IT"/>
+        </w:rPr>
+      </w:pPr>
+    </w:p>
+    <w:p>
+      <w:pPr>
+        <w:jc w:val="both"/>
+        <w:rPr>
+          <w:rFonts w:ascii="HelvLight" w:hAnsi="HelvLight"/>
+          <w:lang w:val="it-IT"/>
+        </w:rPr>
+      </w:pPr>
+    </w:p>
+    <w:p>
+      <w:pPr>
+        <w:jc w:val="both"/>
+        <w:rPr>
+          <w:rFonts w:ascii="HelvLight" w:hAnsi="HelvLight"/>
+          <w:lang w:val="it-IT"/>
+        </w:rPr>
+      </w:pPr>
+    </w:p>
+    <w:p>
+      <w:pPr>
+        <w:jc w:val="both"/>
+        <w:rPr>
+          <w:rFonts w:ascii="HelvLight" w:hAnsi="HelvLight"/>
+          <w:lang w:val="it-IT"/>
+        </w:rPr>
+      </w:pPr>
+    </w:p>
+    <w:p>
+      <w:pPr>
+        <w:jc w:val="both"/>
+        <w:rPr>
+          <w:rFonts w:ascii="HelvLight" w:hAnsi="HelvLight"/>
+          <w:lang w:val="it-IT"/>
+        </w:rPr>
+      </w:pPr>
+    </w:p>
+    <w:p>
+      <w:pPr>
+        <w:jc w:val="both"/>
+        <w:rPr>
+          <w:rFonts w:ascii="HelvLight" w:hAnsi="HelvLight"/>
+          <w:lang w:val="it-IT"/>
+        </w:rPr>
+      </w:pPr>
+    </w:p>
+    <w:p>
+      <w:pPr>
+        <w:jc w:val="both"/>
+        <w:rPr>
+          <w:rFonts w:ascii="HelvLight" w:hAnsi="HelvLight"/>
+          <w:lang w:val="it-IT"/>
+        </w:rPr>
+      </w:pPr>
+    </w:p>
+    <w:p>
+      <w:pPr>
+        <w:jc w:val="both"/>
+        <w:rPr>
+          <w:rFonts w:ascii="HelvLight" w:hAnsi="HelvLight"/>
+          <w:lang w:val="it-IT"/>
+        </w:rPr>
+      </w:pPr>
+    </w:p>
+    <w:p>
+      <w:pPr>
+        <w:jc w:val="both"/>
+        <w:rPr>
+          <w:rFonts w:ascii="HelvLight" w:hAnsi="HelvLight"/>
+          <w:lang w:val="it-IT"/>
+        </w:rPr>
+      </w:pPr>
+    </w:p>
+    <w:p>
+      <w:pPr>
+        <w:jc w:val="both"/>
+        <w:rPr>
+          <w:rFonts w:ascii="HelvLight" w:hAnsi="HelvLight"/>
+          <w:lang w:val="it-IT"/>
+        </w:rPr>
+      </w:pPr>
+    </w:p>
+    <w:p>
+      <w:pPr>
+        <w:jc w:val="both"/>
+        <w:rPr>
+          <w:rFonts w:ascii="HelvLight" w:hAnsi="HelvLight"/>
+          <w:lang w:val="it-IT"/>
+        </w:rPr>
+      </w:pPr>
+    </w:p>
+    <w:p>
+      <w:pPr>
+        <w:jc w:val="both"/>
+        <w:rPr>
+          <w:rFonts w:ascii="HelvLight" w:hAnsi="HelvLight"/>
+          <w:lang w:val="it-IT"/>
+        </w:rPr>
+      </w:pPr>
+    </w:p>
+    <w:p>
+      <w:pPr>
+        <w:jc w:val="both"/>
+        <w:rPr>
+          <w:rFonts w:ascii="HelvLight" w:hAnsi="HelvLight"/>
+          <w:lang w:val="it-IT"/>
+        </w:rPr>
+      </w:pPr>
+    </w:p>
+    <w:p>
+      <w:pPr>
+        <w:jc w:val="both"/>
+        <w:rPr>
+          <w:rFonts w:ascii="HelvLight" w:hAnsi="HelvLight"/>
+          <w:lang w:val="it-IT"/>
+        </w:rPr>
+      </w:pPr>
+    </w:p>
+    <w:p>
+      <w:pPr>
+        <w:jc w:val="both"/>
+        <w:rPr>
+          <w:rFonts w:ascii="HelvLight" w:hAnsi="HelvLight"/>
+          <w:lang w:val="it-IT"/>
+        </w:rPr>
+      </w:pPr>
     </w:p>
     <w:p>
       <w:pPr>
@@ -7458,7 +7962,7 @@
           </mc:Choice>
           <mc:Fallback>
             <w:pict>
-              <v:rect w14:anchorId="6E1818FD" id="Rettangolo 6" o:spid="_x0000_s1026" style="position:absolute;margin-left:55.45pt;margin-top:37.8pt;width:414.25pt;height:.95pt;z-index:-251658752;visibility:visible;mso-wrap-style:square;mso-width-percent:0;mso-height-percent:0;mso-wrap-distance-left:0;mso-wrap-distance-top:0;mso-wrap-distance-right:0;mso-wrap-distance-bottom:0;mso-position-horizontal:absolute;mso-position-horizontal-relative:page;mso-position-vertical:absolute;mso-position-vertical-relative:text;mso-width-percent:0;mso-height-percent:0;mso-width-relative:page;mso-height-relative:page;v-text-anchor:top" o:gfxdata="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" fillcolor="#4f81bd" stroked="f">
+              <v:rect w14:anchorId="7A134C1F" id="Rettangolo 6" o:spid="_x0000_s1026" style="position:absolute;margin-left:55.45pt;margin-top:37.8pt;width:414.25pt;height:.95pt;z-index:-251658752;visibility:visible;mso-wrap-style:square;mso-width-percent:0;mso-height-percent:0;mso-wrap-distance-left:0;mso-wrap-distance-top:0;mso-wrap-distance-right:0;mso-wrap-distance-bottom:0;mso-position-horizontal:absolute;mso-position-horizontal-relative:page;mso-position-vertical:absolute;mso-position-vertical-relative:text;mso-width-percent:0;mso-height-percent:0;mso-width-relative:page;mso-height-relative:page;v-text-anchor:top" o:gfxdata="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" fillcolor="#4f81bd" stroked="f">
                 <w10:wrap type="topAndBottom" anchorx="page"/>
               </v:rect>
             </w:pict>
@@ -7799,7 +8303,7 @@
           </mc:Choice>
           <mc:Fallback>
             <w:pict>
-              <v:rect w14:anchorId="2801A600" id="Rettangolo 4" o:spid="_x0000_s1026" style="position:absolute;margin-left:55.45pt;margin-top:37.8pt;width:415.45pt;height:.95pt;z-index:-251657728;visibility:visible;mso-wrap-style:square;mso-width-percent:0;mso-height-percent:0;mso-wrap-distance-left:0;mso-wrap-distance-top:0;mso-wrap-distance-right:0;mso-wrap-distance-bottom:0;mso-position-horizontal:absolute;mso-position-horizontal-relative:page;mso-position-vertical:absolute;mso-position-vertical-relative:text;mso-width-percent:0;mso-height-percent:0;mso-width-relative:page;mso-height-relative:page;v-text-anchor:top" o:gfxdata="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" fillcolor="#4f81bd" stroked="f">
+              <v:rect w14:anchorId="38AA8D5B" id="Rettangolo 4" o:spid="_x0000_s1026" style="position:absolute;margin-left:55.45pt;margin-top:37.8pt;width:415.45pt;height:.95pt;z-index:-251657728;visibility:visible;mso-wrap-style:square;mso-width-percent:0;mso-height-percent:0;mso-wrap-distance-left:0;mso-wrap-distance-top:0;mso-wrap-distance-right:0;mso-wrap-distance-bottom:0;mso-position-horizontal:absolute;mso-position-horizontal-relative:page;mso-position-vertical:absolute;mso-position-vertical-relative:text;mso-width-percent:0;mso-height-percent:0;mso-width-relative:page;mso-height-relative:page;v-text-anchor:top" o:gfxdata="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" fillcolor="#4f81bd" stroked="f">
                 <w10:wrap type="topAndBottom" anchorx="page"/>
               </v:rect>
             </w:pict>
@@ -8611,7 +9115,27 @@
           <w:szCs w:val="23"/>
           <w:lang w:val="it-IT"/>
         </w:rPr>
-        <w:t>Il bottone del “Menù” serve per aprire il menù laterale che consente di spostarsi fra le pagine principali dell’applicazione (Profilo, Cache, Preferiti, Classifica, Logout).</w:t>
+        <w:t xml:space="preserve">Il bottone del “Menù” serve per aprire il </w:t>
+      </w:r>
+      <w:proofErr w:type="spellStart"/>
+      <w:r>
+        <w:rPr>
+          <w:rFonts w:ascii="HelvLight" w:hAnsi="HelvLight"/>
+          <w:sz w:val="24"/>
+          <w:szCs w:val="23"/>
+          <w:lang w:val="it-IT"/>
+        </w:rPr>
+        <w:t>menù</w:t>
+      </w:r>
+      <w:proofErr w:type="spellEnd"/>
+      <w:r>
+        <w:rPr>
+          <w:rFonts w:ascii="HelvLight" w:hAnsi="HelvLight"/>
+          <w:sz w:val="24"/>
+          <w:szCs w:val="23"/>
+          <w:lang w:val="it-IT"/>
+        </w:rPr>
+        <w:t xml:space="preserve"> laterale che consente di spostarsi fra le pagine principali dell’applicazione (Profilo, Cache, Preferiti, Classifica, Logout).</w:t>
       </w:r>
     </w:p>
     <w:p>
@@ -9151,7 +9675,7 @@
           </mc:Choice>
           <mc:Fallback>
             <w:pict>
-              <v:rect w14:anchorId="2D7A5556" id="Rettangolo 2" o:spid="_x0000_s1026" style="position:absolute;margin-left:55.45pt;margin-top:37.8pt;width:411.1pt;height:.95pt;z-index:-251655680;visibility:visible;mso-wrap-style:square;mso-width-percent:0;mso-height-percent:0;mso-wrap-distance-left:0;mso-wrap-distance-top:0;mso-wrap-distance-right:0;mso-wrap-distance-bottom:0;mso-position-horizontal:absolute;mso-position-horizontal-relative:page;mso-position-vertical:absolute;mso-position-vertical-relative:text;mso-width-percent:0;mso-height-percent:0;mso-width-relative:page;mso-height-relative:page;v-text-anchor:top" o:gfxdata="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" fillcolor="#4f81bd" stroked="f">
+              <v:rect w14:anchorId="5A80AFDD" id="Rettangolo 2" o:spid="_x0000_s1026" style="position:absolute;margin-left:55.45pt;margin-top:37.8pt;width:411.1pt;height:.95pt;z-index:-251655680;visibility:visible;mso-wrap-style:square;mso-width-percent:0;mso-height-percent:0;mso-wrap-distance-left:0;mso-wrap-distance-top:0;mso-wrap-distance-right:0;mso-wrap-distance-bottom:0;mso-position-horizontal:absolute;mso-position-horizontal-relative:page;mso-position-vertical:absolute;mso-position-vertical-relative:text;mso-width-percent:0;mso-height-percent:0;mso-width-relative:page;mso-height-relative:page;v-text-anchor:top" o:gfxdata="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" fillcolor="#4f81bd" stroked="f">
                 <w10:wrap type="topAndBottom" anchorx="page"/>
               </v:rect>
             </w:pict>
@@ -10020,7 +10544,7 @@
         </mc:Choice>
         <mc:Fallback>
           <w:pict>
-            <v:line w14:anchorId="4CB57F27" id="Connettore diritto 15" o:spid="_x0000_s1026" style="position:absolute;z-index:-251658752;visibility:visible;mso-wrap-style:square;mso-width-percent:0;mso-height-percent:0;mso-wrap-distance-left:9pt;mso-wrap-distance-top:0;mso-wrap-distance-right:9pt;mso-wrap-distance-bottom:0;mso-position-horizontal:absolute;mso-position-horizontal-relative:page;mso-position-vertical:absolute;mso-position-vertical-relative:page;mso-width-percent:0;mso-height-percent:0;mso-width-relative:page;mso-height-relative:page" from="175.85pt,55.9pt" to="440.65pt,55.9pt" o:gfxdata="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" strokecolor="gray">
+            <v:line w14:anchorId="2B38D5DF" id="Connettore diritto 15" o:spid="_x0000_s1026" style="position:absolute;z-index:-251658752;visibility:visible;mso-wrap-style:square;mso-width-percent:0;mso-height-percent:0;mso-wrap-distance-left:9pt;mso-wrap-distance-top:0;mso-wrap-distance-right:9pt;mso-wrap-distance-bottom:0;mso-position-horizontal:absolute;mso-position-horizontal-relative:page;mso-position-vertical:absolute;mso-position-vertical-relative:page;mso-width-percent:0;mso-height-percent:0;mso-width-relative:page;mso-height-relative:page" from="175.85pt,55.9pt" to="440.65pt,55.9pt" o:gfxdata="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" strokecolor="gray">
               <w10:wrap anchorx="page" anchory="page"/>
             </v:line>
           </w:pict>
@@ -10389,7 +10913,7 @@
         </mc:Choice>
         <mc:Fallback>
           <w:pict>
-            <v:line w14:anchorId="3AB0B425" id="Connettore diritto 12" o:spid="_x0000_s1026" style="position:absolute;z-index:-251660800;visibility:visible;mso-wrap-style:square;mso-width-percent:0;mso-height-percent:0;mso-wrap-distance-left:9pt;mso-wrap-distance-top:0;mso-wrap-distance-right:9pt;mso-wrap-distance-bottom:0;mso-position-horizontal:absolute;mso-position-horizontal-relative:page;mso-position-vertical:absolute;mso-position-vertical-relative:page;mso-width-percent:0;mso-height-percent:0;mso-width-relative:page;mso-height-relative:page" from="175.85pt,55.9pt" to="440.65pt,55.9pt" o:gfxdata="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" strokecolor="gray">
+            <v:line w14:anchorId="36CDD097" id="Connettore diritto 12" o:spid="_x0000_s1026" style="position:absolute;z-index:-251660800;visibility:visible;mso-wrap-style:square;mso-width-percent:0;mso-height-percent:0;mso-wrap-distance-left:9pt;mso-wrap-distance-top:0;mso-wrap-distance-right:9pt;mso-wrap-distance-bottom:0;mso-position-horizontal:absolute;mso-position-horizontal-relative:page;mso-position-vertical:absolute;mso-position-vertical-relative:page;mso-width-percent:0;mso-height-percent:0;mso-width-relative:page;mso-height-relative:page" from="175.85pt,55.9pt" to="440.65pt,55.9pt" o:gfxdata="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" strokecolor="gray">
               <w10:wrap anchorx="page" anchory="page"/>
             </v:line>
           </w:pict>

</xml_diff>

<commit_message>
schermate dello skeleton commentate
</commit_message>
<xml_diff>
--- a/Documentazione.docx
+++ b/Documentazione.docx
@@ -460,17 +460,8 @@
                 <w:rFonts w:ascii="HelvLight" w:hAnsi="HelvLight"/>
                 <w:szCs w:val="32"/>
               </w:rPr>
-              <w:t xml:space="preserve">Carmine </w:t>
+              <w:t>Carmine Pittella</w:t>
             </w:r>
-            <w:proofErr w:type="spellStart"/>
-            <w:r>
-              <w:rPr>
-                <w:rFonts w:ascii="HelvLight" w:hAnsi="HelvLight"/>
-                <w:szCs w:val="32"/>
-              </w:rPr>
-              <w:t>Pittella</w:t>
-            </w:r>
-            <w:proofErr w:type="spellEnd"/>
           </w:p>
         </w:tc>
         <w:tc>
@@ -1005,7 +996,6 @@
         </w:rPr>
         <w:t xml:space="preserve"> </w:t>
       </w:r>
-      <w:proofErr w:type="gramStart"/>
       <w:r>
         <w:rPr>
           <w:rFonts w:ascii="HelvLight" w:hAnsi="HelvLight"/>
@@ -1013,7 +1003,6 @@
         </w:rPr>
         <w:t>pages</w:t>
       </w:r>
-      <w:proofErr w:type="gramEnd"/>
     </w:p>
     <w:p>
       <w:pPr>
@@ -1176,7 +1165,6 @@
         </w:rPr>
         <w:t xml:space="preserve"> </w:t>
       </w:r>
-      <w:proofErr w:type="gramStart"/>
       <w:r>
         <w:rPr>
           <w:rFonts w:ascii="HelvLight" w:hAnsi="HelvLight"/>
@@ -1184,7 +1172,6 @@
         </w:rPr>
         <w:t>fixed,</w:t>
       </w:r>
-      <w:proofErr w:type="gramEnd"/>
       <w:r>
         <w:rPr>
           <w:rFonts w:ascii="HelvLight" w:hAnsi="HelvLight"/>
@@ -1482,7 +1469,6 @@
         </w:rPr>
         <w:t xml:space="preserve"> </w:t>
       </w:r>
-      <w:proofErr w:type="gramStart"/>
       <w:r>
         <w:rPr>
           <w:rFonts w:ascii="HelvLight" w:hAnsi="HelvLight"/>
@@ -1490,7 +1476,6 @@
         </w:rPr>
         <w:t>table</w:t>
       </w:r>
-      <w:proofErr w:type="gramEnd"/>
     </w:p>
     <w:p>
       <w:pPr>
@@ -1662,7 +1647,6 @@
         </w:rPr>
         <w:t xml:space="preserve"> </w:t>
       </w:r>
-      <w:proofErr w:type="spellStart"/>
       <w:r>
         <w:rPr>
           <w:rFonts w:ascii="HelvLight" w:hAnsi="HelvLight"/>
@@ -1672,7 +1656,6 @@
         </w:rPr>
         <w:t>Objectives</w:t>
       </w:r>
-      <w:proofErr w:type="spellEnd"/>
     </w:p>
     <w:p>
       <w:pPr>
@@ -1737,23 +1720,7 @@
           <w:rFonts w:ascii="HelvLight" w:hAnsi="HelvLight"/>
           <w:lang w:val="it-IT"/>
         </w:rPr>
-        <w:t xml:space="preserve">L'obiettivo prefiguratoci è quello di creare </w:t>
-      </w:r>
-      <w:proofErr w:type="spellStart"/>
-      <w:r>
-        <w:rPr>
-          <w:rFonts w:ascii="HelvLight" w:hAnsi="HelvLight"/>
-          <w:lang w:val="it-IT"/>
-        </w:rPr>
-        <w:t>un'app</w:t>
-      </w:r>
-      <w:proofErr w:type="spellEnd"/>
-      <w:r>
-        <w:rPr>
-          <w:rFonts w:ascii="HelvLight" w:hAnsi="HelvLight"/>
-          <w:lang w:val="it-IT"/>
-        </w:rPr>
-        <w:t xml:space="preserve"> completamente gratuita, finanziata volontariamente dagli utenti, con un'interfaccia minimale, accattivante e facile da usare. </w:t>
+        <w:t xml:space="preserve">L'obiettivo prefiguratoci è quello di creare un'app completamente gratuita, finanziata volontariamente dagli utenti, con un'interfaccia minimale, accattivante e facile da usare. </w:t>
       </w:r>
     </w:p>
     <w:p>
@@ -1772,55 +1739,7 @@
           <w:rFonts w:ascii="HelvLight" w:hAnsi="HelvLight"/>
           <w:lang w:val="it-IT"/>
         </w:rPr>
-        <w:t xml:space="preserve">è altrettanto importante mantenere i dati di navigazione privati, non condividendoli con applicazioni o enti terzi. Un altro obiettivo è di offrire agli utenti un'esperienza di </w:t>
-      </w:r>
-      <w:proofErr w:type="spellStart"/>
-      <w:r>
-        <w:rPr>
-          <w:rFonts w:ascii="HelvLight" w:hAnsi="HelvLight"/>
-          <w:lang w:val="it-IT"/>
-        </w:rPr>
-        <w:t>geocaching</w:t>
-      </w:r>
-      <w:proofErr w:type="spellEnd"/>
-      <w:r>
-        <w:rPr>
-          <w:rFonts w:ascii="HelvLight" w:hAnsi="HelvLight"/>
-          <w:lang w:val="it-IT"/>
-        </w:rPr>
-        <w:t xml:space="preserve"> che sia una via di mezzo tra le funzionalità di un gioco e di un social network, permettendo di tenere traccia dei progressi di </w:t>
-      </w:r>
-      <w:proofErr w:type="spellStart"/>
-      <w:r>
-        <w:rPr>
-          <w:rFonts w:ascii="HelvLight" w:hAnsi="HelvLight"/>
-          <w:lang w:val="it-IT"/>
-        </w:rPr>
-        <w:t>geocaching</w:t>
-      </w:r>
-      <w:proofErr w:type="spellEnd"/>
-      <w:r>
-        <w:rPr>
-          <w:rFonts w:ascii="HelvLight" w:hAnsi="HelvLight"/>
-          <w:lang w:val="it-IT"/>
-        </w:rPr>
-        <w:t xml:space="preserve"> con altri appassionati, creando una comunità coinvolgente e motivante. Tuttavia, le funzioni "social" saranno volutamente limitate, come la condivisione di storie o la pubblicazione di foto poiché il tema principale della nostra app rimane comunque il </w:t>
-      </w:r>
-      <w:proofErr w:type="spellStart"/>
-      <w:r>
-        <w:rPr>
-          <w:rFonts w:ascii="HelvLight" w:hAnsi="HelvLight"/>
-          <w:lang w:val="it-IT"/>
-        </w:rPr>
-        <w:t>geocaching</w:t>
-      </w:r>
-      <w:proofErr w:type="spellEnd"/>
-      <w:r>
-        <w:rPr>
-          <w:rFonts w:ascii="HelvLight" w:hAnsi="HelvLight"/>
-          <w:lang w:val="it-IT"/>
-        </w:rPr>
-        <w:t>.</w:t>
+        <w:t>è altrettanto importante mantenere i dati di navigazione privati, non condividendoli con applicazioni o enti terzi. Un altro obiettivo è di offrire agli utenti un'esperienza di geocaching che sia una via di mezzo tra le funzionalità di un gioco e di un social network, permettendo di tenere traccia dei progressi di geocaching con altri appassionati, creando una comunità coinvolgente e motivante. Tuttavia, le funzioni "social" saranno volutamente limitate, come la condivisione di storie o la pubblicazione di foto poiché il tema principale della nostra app rimane comunque il geocaching.</w:t>
       </w:r>
     </w:p>
     <w:p>
@@ -1859,7 +1778,6 @@
         </w:rPr>
         <w:t xml:space="preserve"> </w:t>
       </w:r>
-      <w:proofErr w:type="spellStart"/>
       <w:r>
         <w:rPr>
           <w:rFonts w:ascii="HelvLight" w:hAnsi="HelvLight"/>
@@ -1868,7 +1786,6 @@
         </w:rPr>
         <w:t>Overview</w:t>
       </w:r>
-      <w:proofErr w:type="spellEnd"/>
     </w:p>
     <w:p>
       <w:pPr>
@@ -1907,87 +1824,7 @@
           <w:rFonts w:ascii="HelvLight" w:hAnsi="HelvLight" w:cs="Latha"/>
           <w:lang w:val="it-IT"/>
         </w:rPr>
-        <w:t xml:space="preserve">la </w:t>
-      </w:r>
-      <w:proofErr w:type="spellStart"/>
-      <w:r>
-        <w:rPr>
-          <w:rFonts w:ascii="HelvLight" w:hAnsi="HelvLight" w:cs="Latha"/>
-          <w:lang w:val="it-IT"/>
-        </w:rPr>
-        <w:t>webapp</w:t>
-      </w:r>
-      <w:proofErr w:type="spellEnd"/>
-      <w:r>
-        <w:rPr>
-          <w:rFonts w:ascii="HelvLight" w:hAnsi="HelvLight" w:cs="Latha"/>
-          <w:lang w:val="it-IT"/>
-        </w:rPr>
-        <w:t xml:space="preserve"> ideale per gli amanti dell'avventura e della scoperta attraverso il </w:t>
-      </w:r>
-      <w:proofErr w:type="spellStart"/>
-      <w:r>
-        <w:rPr>
-          <w:rFonts w:ascii="HelvLight" w:hAnsi="HelvLight" w:cs="Latha"/>
-          <w:lang w:val="it-IT"/>
-        </w:rPr>
-        <w:t>geocaching</w:t>
-      </w:r>
-      <w:proofErr w:type="spellEnd"/>
-      <w:r>
-        <w:rPr>
-          <w:rFonts w:ascii="HelvLight" w:hAnsi="HelvLight" w:cs="Latha"/>
-          <w:lang w:val="it-IT"/>
-        </w:rPr>
-        <w:t>, una caccia al tesoro che coinvolge gli utenti, detti "</w:t>
-      </w:r>
-      <w:proofErr w:type="spellStart"/>
-      <w:r>
-        <w:rPr>
-          <w:rFonts w:ascii="HelvLight" w:hAnsi="HelvLight" w:cs="Latha"/>
-          <w:lang w:val="it-IT"/>
-        </w:rPr>
-        <w:t>geocacher</w:t>
-      </w:r>
-      <w:proofErr w:type="spellEnd"/>
-      <w:r>
-        <w:rPr>
-          <w:rFonts w:ascii="HelvLight" w:hAnsi="HelvLight" w:cs="Latha"/>
-          <w:lang w:val="it-IT"/>
-        </w:rPr>
-        <w:t xml:space="preserve">", nella creazione e nella ricerca di "cache", ovvero punti specifici con una latitudine e una longitudine dove vengono nascosti oggetti di varie dimensioni e tipologie. Con l'utilizzo di un ricevitore GPS, i </w:t>
-      </w:r>
-      <w:proofErr w:type="spellStart"/>
-      <w:r>
-        <w:rPr>
-          <w:rFonts w:ascii="HelvLight" w:hAnsi="HelvLight" w:cs="Latha"/>
-          <w:lang w:val="it-IT"/>
-        </w:rPr>
-        <w:t>geocacher</w:t>
-      </w:r>
-      <w:proofErr w:type="spellEnd"/>
-      <w:r>
-        <w:rPr>
-          <w:rFonts w:ascii="HelvLight" w:hAnsi="HelvLight" w:cs="Latha"/>
-          <w:lang w:val="it-IT"/>
-        </w:rPr>
-        <w:t xml:space="preserve"> possono interagire fra di loro, cacciare insieme e connettersi con altri appassionati del gioco. Offriamo una vasta gamma di cache e il nostro sistema di punteggio e classifica consente agli utenti di migliorare le proprie abilità e di competere con gli altri </w:t>
-      </w:r>
-      <w:proofErr w:type="spellStart"/>
-      <w:r>
-        <w:rPr>
-          <w:rFonts w:ascii="HelvLight" w:hAnsi="HelvLight" w:cs="Latha"/>
-          <w:lang w:val="it-IT"/>
-        </w:rPr>
-        <w:t>geocacher</w:t>
-      </w:r>
-      <w:proofErr w:type="spellEnd"/>
-      <w:r>
-        <w:rPr>
-          <w:rFonts w:ascii="HelvLight" w:hAnsi="HelvLight" w:cs="Latha"/>
-          <w:lang w:val="it-IT"/>
-        </w:rPr>
-        <w:t xml:space="preserve">. </w:t>
+        <w:t xml:space="preserve">la webapp ideale per gli amanti dell'avventura e della scoperta attraverso il geocaching, una caccia al tesoro che coinvolge gli utenti, detti "geocacher", nella creazione e nella ricerca di "cache", ovvero punti specifici con una latitudine e una longitudine dove vengono nascosti oggetti di varie dimensioni e tipologie. Con l'utilizzo di un ricevitore GPS, i geocacher possono interagire fra di loro, cacciare insieme e connettersi con altri appassionati del gioco. Offriamo una vasta gamma di cache e il nostro sistema di punteggio e classifica consente agli utenti di migliorare le proprie abilità e di competere con gli altri geocacher. </w:t>
       </w:r>
       <w:r>
         <w:rPr>
@@ -2159,7 +1996,6 @@
         </w:rPr>
         <w:t xml:space="preserve"> </w:t>
       </w:r>
-      <w:proofErr w:type="spellStart"/>
       <w:r>
         <w:rPr>
           <w:rFonts w:ascii="HelvLight" w:hAnsi="HelvLight"/>
@@ -2171,7 +2007,6 @@
         </w:rPr>
         <w:t>Geocaching</w:t>
       </w:r>
-      <w:proofErr w:type="spellEnd"/>
     </w:p>
     <w:p>
       <w:pPr>
@@ -2206,23 +2041,7 @@
           <w:rFonts w:ascii="HelvLight" w:hAnsi="HelvLight"/>
           <w:lang w:val="it-IT"/>
         </w:rPr>
-        <w:t xml:space="preserve">Il navigatore è integrato (Google Maps, </w:t>
-      </w:r>
-      <w:proofErr w:type="spellStart"/>
-      <w:r>
-        <w:rPr>
-          <w:rFonts w:ascii="HelvLight" w:hAnsi="HelvLight"/>
-          <w:lang w:val="it-IT"/>
-        </w:rPr>
-        <w:t>Waze</w:t>
-      </w:r>
-      <w:proofErr w:type="spellEnd"/>
-      <w:r>
-        <w:rPr>
-          <w:rFonts w:ascii="HelvLight" w:hAnsi="HelvLight"/>
-          <w:lang w:val="it-IT"/>
-        </w:rPr>
-        <w:t>, ecc.). È possibile utilizzare la bussola e si può selezionare il tipo di mappa da utilizzare (sentiero, stradale, satellitare, ecc.).</w:t>
+        <w:t>Il navigatore è integrato (Google Maps, Waze, ecc.). È possibile utilizzare la bussola e si può selezionare il tipo di mappa da utilizzare (sentiero, stradale, satellitare, ecc.).</w:t>
       </w:r>
     </w:p>
     <w:p>
@@ -2340,7 +2159,6 @@
           <w:noProof/>
           <w:lang w:val="it-IT"/>
         </w:rPr>
-        <w:lastRenderedPageBreak/>
         <w:drawing>
           <wp:anchor distT="0" distB="0" distL="114300" distR="114300" simplePos="0" relativeHeight="251648000" behindDoc="0" locked="0" layoutInCell="1" allowOverlap="1" wp14:anchorId="21F0669F" wp14:editId="5611D744">
             <wp:simplePos x="0" y="0"/>
@@ -2422,7 +2240,6 @@
           <w:lang w:val="it-IT"/>
         </w:rPr>
       </w:pPr>
-      <w:proofErr w:type="spellStart"/>
       <w:r>
         <w:rPr>
           <w:rFonts w:ascii="HelvLight" w:hAnsi="HelvLight"/>
@@ -2434,7 +2251,6 @@
         </w:rPr>
         <w:t>Cachly</w:t>
       </w:r>
-      <w:proofErr w:type="spellEnd"/>
     </w:p>
     <w:p>
       <w:pPr>
@@ -2451,23 +2267,7 @@
           <w:rFonts w:ascii="HelvLight" w:hAnsi="HelvLight"/>
           <w:lang w:val="it-IT"/>
         </w:rPr>
-        <w:t xml:space="preserve">Il navigatore è integrato (Apple Maps, Google Maps, </w:t>
-      </w:r>
-      <w:proofErr w:type="spellStart"/>
-      <w:r>
-        <w:rPr>
-          <w:rFonts w:ascii="HelvLight" w:hAnsi="HelvLight"/>
-          <w:lang w:val="it-IT"/>
-        </w:rPr>
-        <w:t>Waze</w:t>
-      </w:r>
-      <w:proofErr w:type="spellEnd"/>
-      <w:r>
-        <w:rPr>
-          <w:rFonts w:ascii="HelvLight" w:hAnsi="HelvLight"/>
-          <w:lang w:val="it-IT"/>
-        </w:rPr>
-        <w:t>). È possibile utilizzare la bussola e si può selezionare il tipo di mappa da utilizzare (sentiero, stradale, satellitare, ecc.).</w:t>
+        <w:t>Il navigatore è integrato (Apple Maps, Google Maps, Waze). È possibile utilizzare la bussola e si può selezionare il tipo di mappa da utilizzare (sentiero, stradale, satellitare, ecc.).</w:t>
       </w:r>
     </w:p>
     <w:p>
@@ -2744,7 +2544,6 @@
           <w:lang w:val="it-IT"/>
         </w:rPr>
       </w:pPr>
-      <w:proofErr w:type="spellStart"/>
       <w:r>
         <w:rPr>
           <w:rFonts w:ascii="HelvLight" w:hAnsi="HelvLight"/>
@@ -2756,7 +2555,6 @@
         </w:rPr>
         <w:t>Randonautica</w:t>
       </w:r>
-      <w:proofErr w:type="spellEnd"/>
     </w:p>
     <w:p>
       <w:pPr>
@@ -2768,37 +2566,12 @@
           <w:lang w:val="it-IT"/>
         </w:rPr>
       </w:pPr>
-      <w:proofErr w:type="spellStart"/>
-      <w:r>
-        <w:rPr>
-          <w:rFonts w:ascii="HelvLight" w:hAnsi="HelvLight"/>
-          <w:lang w:val="it-IT"/>
-        </w:rPr>
-        <w:t>Randonautica</w:t>
-      </w:r>
-      <w:proofErr w:type="spellEnd"/>
-      <w:r>
-        <w:rPr>
-          <w:rFonts w:ascii="HelvLight" w:hAnsi="HelvLight"/>
-          <w:lang w:val="it-IT"/>
-        </w:rPr>
-        <w:t xml:space="preserve"> si differenzia dalle precedenti per il sistema di generazione di cache: tutti i </w:t>
-      </w:r>
-      <w:proofErr w:type="spellStart"/>
-      <w:r>
-        <w:rPr>
-          <w:rFonts w:ascii="HelvLight" w:hAnsi="HelvLight"/>
-          <w:lang w:val="it-IT"/>
-        </w:rPr>
-        <w:t>waypoint</w:t>
-      </w:r>
-      <w:proofErr w:type="spellEnd"/>
-      <w:r>
-        <w:rPr>
-          <w:rFonts w:ascii="HelvLight" w:hAnsi="HelvLight"/>
-          <w:lang w:val="it-IT"/>
-        </w:rPr>
-        <w:t xml:space="preserve"> non sono aggiunti dagli utenti ma sono generati automaticamente dall'applicazione. Le cache vengono differenziate in base al numero di visite.</w:t>
+      <w:r>
+        <w:rPr>
+          <w:rFonts w:ascii="HelvLight" w:hAnsi="HelvLight"/>
+          <w:lang w:val="it-IT"/>
+        </w:rPr>
+        <w:t>Randonautica si differenzia dalle precedenti per il sistema di generazione di cache: tutti i waypoint non sono aggiunti dagli utenti ma sono generati automaticamente dall'applicazione. Le cache vengono differenziate in base al numero di visite.</w:t>
       </w:r>
     </w:p>
     <w:p>
@@ -2992,7 +2765,6 @@
           <w:lang w:val="it-IT"/>
         </w:rPr>
       </w:pPr>
-      <w:proofErr w:type="gramStart"/>
       <w:r>
         <w:rPr>
           <w:rFonts w:ascii="HelvLight" w:hAnsi="HelvLight"/>
@@ -3004,7 +2776,6 @@
         </w:rPr>
         <w:t>C:geo</w:t>
       </w:r>
-      <w:proofErr w:type="gramEnd"/>
     </w:p>
     <w:p>
       <w:pPr>
@@ -3022,23 +2793,7 @@
           <w:rFonts w:ascii="HelvLight" w:hAnsi="HelvLight"/>
           <w:lang w:val="it-IT"/>
         </w:rPr>
-        <w:t xml:space="preserve">App gratuita per Android dove puoi eseguire il focus su una certa cache da trovare anche senza l’accesso ad </w:t>
-      </w:r>
-      <w:proofErr w:type="spellStart"/>
-      <w:r>
-        <w:rPr>
-          <w:rFonts w:ascii="HelvLight" w:hAnsi="HelvLight"/>
-          <w:lang w:val="it-IT"/>
-        </w:rPr>
-        <w:t>internet</w:t>
-      </w:r>
-      <w:proofErr w:type="spellEnd"/>
-      <w:r>
-        <w:rPr>
-          <w:rFonts w:ascii="HelvLight" w:hAnsi="HelvLight"/>
-          <w:lang w:val="it-IT"/>
-        </w:rPr>
-        <w:t xml:space="preserve">, grazie ad una lista locale. </w:t>
+        <w:t xml:space="preserve">App gratuita per Android dove puoi eseguire il focus su una certa cache da trovare anche senza l’accesso ad internet, grazie ad una lista locale. </w:t>
       </w:r>
     </w:p>
     <w:p>
@@ -3130,19 +2885,9 @@
           <w:u w:val="thick" w:color="365F91"/>
           <w:lang w:val="it-IT"/>
         </w:rPr>
-        <w:t xml:space="preserve">User </w:t>
-      </w:r>
-      <w:proofErr w:type="spellStart"/>
-      <w:r>
-        <w:rPr>
-          <w:rFonts w:ascii="HelvLight" w:hAnsi="HelvLight"/>
-          <w:color w:val="365F91"/>
-          <w:u w:val="thick" w:color="365F91"/>
-          <w:lang w:val="it-IT"/>
-        </w:rPr>
-        <w:t>Needs</w:t>
-      </w:r>
-      <w:proofErr w:type="spellEnd"/>
+        <w:lastRenderedPageBreak/>
+        <w:t>User Needs</w:t>
+      </w:r>
     </w:p>
     <w:p>
       <w:pPr>
@@ -3165,7 +2910,6 @@
           <w:lang w:val="it-IT"/>
         </w:rPr>
       </w:pPr>
-      <w:proofErr w:type="spellStart"/>
       <w:r>
         <w:rPr>
           <w:rFonts w:ascii="HelvLight" w:hAnsi="HelvLight"/>
@@ -3174,7 +2918,6 @@
         </w:rPr>
         <w:t>Needs</w:t>
       </w:r>
-      <w:proofErr w:type="spellEnd"/>
       <w:r>
         <w:rPr>
           <w:rFonts w:ascii="HelvLight" w:hAnsi="HelvLight"/>
@@ -3329,7 +3072,6 @@
         </w:rPr>
         <w:t xml:space="preserve"> </w:t>
       </w:r>
-      <w:proofErr w:type="spellStart"/>
       <w:r>
         <w:rPr>
           <w:rFonts w:ascii="HelvLight" w:hAnsi="HelvLight"/>
@@ -3338,7 +3080,6 @@
         </w:rPr>
         <w:t>Research</w:t>
       </w:r>
-      <w:proofErr w:type="spellEnd"/>
     </w:p>
     <w:p>
       <w:pPr>
@@ -3363,79 +3104,7 @@
           <w:szCs w:val="24"/>
           <w:lang w:val="it-IT"/>
         </w:rPr>
-        <w:t xml:space="preserve">Gli utenti più comuni di </w:t>
-      </w:r>
-      <w:proofErr w:type="spellStart"/>
-      <w:r>
-        <w:rPr>
-          <w:rFonts w:ascii="HelvLight" w:hAnsi="HelvLight"/>
-          <w:b w:val="0"/>
-          <w:bCs w:val="0"/>
-          <w:sz w:val="24"/>
-          <w:szCs w:val="24"/>
-          <w:lang w:val="it-IT"/>
-        </w:rPr>
-        <w:t>un'app</w:t>
-      </w:r>
-      <w:proofErr w:type="spellEnd"/>
-      <w:r>
-        <w:rPr>
-          <w:rFonts w:ascii="HelvLight" w:hAnsi="HelvLight"/>
-          <w:b w:val="0"/>
-          <w:bCs w:val="0"/>
-          <w:sz w:val="24"/>
-          <w:szCs w:val="24"/>
-          <w:lang w:val="it-IT"/>
-        </w:rPr>
-        <w:t xml:space="preserve"> di </w:t>
-      </w:r>
-      <w:proofErr w:type="spellStart"/>
-      <w:r>
-        <w:rPr>
-          <w:rFonts w:ascii="HelvLight" w:hAnsi="HelvLight"/>
-          <w:b w:val="0"/>
-          <w:bCs w:val="0"/>
-          <w:sz w:val="24"/>
-          <w:szCs w:val="24"/>
-          <w:lang w:val="it-IT"/>
-        </w:rPr>
-        <w:t>geocaching</w:t>
-      </w:r>
-      <w:proofErr w:type="spellEnd"/>
-      <w:r>
-        <w:rPr>
-          <w:rFonts w:ascii="HelvLight" w:hAnsi="HelvLight"/>
-          <w:b w:val="0"/>
-          <w:bCs w:val="0"/>
-          <w:sz w:val="24"/>
-          <w:szCs w:val="24"/>
-          <w:lang w:val="it-IT"/>
-        </w:rPr>
-        <w:t xml:space="preserve"> sono generalmente appassionati di attività all'aperto, come escursionismo, trekking, campeggio e orienteering. Questi utenti tendono ad avere un'età compresa tra i 25 e i 50 anni, e sono spesso alla ricerca di nuove sfide ed esperienze all'aria aperta. Inoltre, gli appassionati di tecnologia e di giochi enigmistici possono essere attratti dall'aspetto ludico del </w:t>
-      </w:r>
-      <w:proofErr w:type="spellStart"/>
-      <w:r>
-        <w:rPr>
-          <w:rFonts w:ascii="HelvLight" w:hAnsi="HelvLight"/>
-          <w:b w:val="0"/>
-          <w:bCs w:val="0"/>
-          <w:sz w:val="24"/>
-          <w:szCs w:val="24"/>
-          <w:lang w:val="it-IT"/>
-        </w:rPr>
-        <w:t>geocaching</w:t>
-      </w:r>
-      <w:proofErr w:type="spellEnd"/>
-      <w:r>
-        <w:rPr>
-          <w:rFonts w:ascii="HelvLight" w:hAnsi="HelvLight"/>
-          <w:b w:val="0"/>
-          <w:bCs w:val="0"/>
-          <w:sz w:val="24"/>
-          <w:szCs w:val="24"/>
-          <w:lang w:val="it-IT"/>
-        </w:rPr>
-        <w:t xml:space="preserve"> e rappresentare un'altra categoria di utenti.</w:t>
+        <w:t>Gli utenti più comuni di un'app di geocaching sono generalmente appassionati di attività all'aperto, come escursionismo, trekking, campeggio e orienteering. Questi utenti tendono ad avere un'età compresa tra i 25 e i 50 anni, e sono spesso alla ricerca di nuove sfide ed esperienze all'aria aperta. Inoltre, gli appassionati di tecnologia e di giochi enigmistici possono essere attratti dall'aspetto ludico del geocaching e rappresentare un'altra categoria di utenti.</w:t>
       </w:r>
     </w:p>
     <w:p>
@@ -3454,23 +3123,7 @@
           <w:rFonts w:ascii="HelvLight" w:hAnsi="HelvLight"/>
           <w:lang w:val="it-IT"/>
         </w:rPr>
-        <w:t xml:space="preserve">La nostra ricerca basata su informazioni reperibili su internet, ci ha permesso di comprendere che le esigenze degli utenti di </w:t>
-      </w:r>
-      <w:proofErr w:type="spellStart"/>
-      <w:r>
-        <w:rPr>
-          <w:rFonts w:ascii="HelvLight" w:hAnsi="HelvLight"/>
-          <w:lang w:val="it-IT"/>
-        </w:rPr>
-        <w:t>geocaching</w:t>
-      </w:r>
-      <w:proofErr w:type="spellEnd"/>
-      <w:r>
-        <w:rPr>
-          <w:rFonts w:ascii="HelvLight" w:hAnsi="HelvLight"/>
-          <w:lang w:val="it-IT"/>
-        </w:rPr>
-        <w:t xml:space="preserve"> sono di avere una vasta gamma di cache, una facile navigazione e una gestione semplice delle cache trovate.</w:t>
+        <w:t>La nostra ricerca basata su informazioni reperibili su internet, ci ha permesso di comprendere che le esigenze degli utenti di geocaching sono di avere una vasta gamma di cache, una facile navigazione e una gestione semplice delle cache trovate.</w:t>
       </w:r>
     </w:p>
     <w:p>
@@ -3504,39 +3157,7 @@
           <w:rFonts w:ascii="HelvLight" w:hAnsi="HelvLight"/>
           <w:lang w:val="it-IT"/>
         </w:rPr>
-        <w:t xml:space="preserve">. (Siamo sicuri che la nostra </w:t>
-      </w:r>
-      <w:proofErr w:type="spellStart"/>
-      <w:r>
-        <w:rPr>
-          <w:rFonts w:ascii="HelvLight" w:hAnsi="HelvLight"/>
-          <w:lang w:val="it-IT"/>
-        </w:rPr>
-        <w:t>webapp</w:t>
-      </w:r>
-      <w:proofErr w:type="spellEnd"/>
-      <w:r>
-        <w:rPr>
-          <w:rFonts w:ascii="HelvLight" w:hAnsi="HelvLight"/>
-          <w:lang w:val="it-IT"/>
-        </w:rPr>
-        <w:t xml:space="preserve"> di </w:t>
-      </w:r>
-      <w:proofErr w:type="spellStart"/>
-      <w:r>
-        <w:rPr>
-          <w:rFonts w:ascii="HelvLight" w:hAnsi="HelvLight"/>
-          <w:lang w:val="it-IT"/>
-        </w:rPr>
-        <w:t>geocaching</w:t>
-      </w:r>
-      <w:proofErr w:type="spellEnd"/>
-      <w:r>
-        <w:rPr>
-          <w:rFonts w:ascii="HelvLight" w:hAnsi="HelvLight"/>
-          <w:lang w:val="it-IT"/>
-        </w:rPr>
-        <w:t xml:space="preserve"> soddisferà le aspettative degli utenti e offrirà un'esperienza utente di alta qualità.)</w:t>
+        <w:t>. (Siamo sicuri che la nostra webapp di geocaching soddisferà le aspettative degli utenti e offrirà un'esperienza utente di alta qualità.)</w:t>
       </w:r>
     </w:p>
     <w:p>
@@ -3691,7 +3312,6 @@
           <w:lang w:val="it-IT"/>
         </w:rPr>
       </w:pPr>
-      <w:proofErr w:type="spellStart"/>
       <w:r>
         <w:rPr>
           <w:rFonts w:ascii="HelvLight" w:hAnsi="HelvLight"/>
@@ -3700,9 +3320,9 @@
           <w:sz w:val="28"/>
           <w:lang w:val="it-IT"/>
         </w:rPr>
+        <w:lastRenderedPageBreak/>
         <w:t>Personas</w:t>
       </w:r>
-      <w:proofErr w:type="spellEnd"/>
     </w:p>
     <w:p>
       <w:pPr>
@@ -3723,7 +3343,6 @@
           <w:color w:val="365F91"/>
           <w:sz w:val="28"/>
         </w:rPr>
-        <w:lastRenderedPageBreak/>
         <w:drawing>
           <wp:anchor distT="0" distB="0" distL="114300" distR="114300" simplePos="0" relativeHeight="251663360" behindDoc="0" locked="0" layoutInCell="1" allowOverlap="1" wp14:anchorId="4041A7E9" wp14:editId="018D15D4">
             <wp:simplePos x="0" y="0"/>
@@ -3986,7 +3605,6 @@
           <w:lang w:val="it-IT"/>
         </w:rPr>
       </w:pPr>
-      <w:proofErr w:type="spellStart"/>
       <w:r>
         <w:rPr>
           <w:rFonts w:ascii="HelvLight" w:hAnsi="HelvLight"/>
@@ -3998,7 +3616,6 @@
         </w:rPr>
         <w:t>Bio</w:t>
       </w:r>
-      <w:proofErr w:type="spellEnd"/>
       <w:r>
         <w:rPr>
           <w:rFonts w:ascii="HelvLight" w:hAnsi="HelvLight"/>
@@ -4367,7 +3984,6 @@
           <w:lang w:val="it-IT"/>
         </w:rPr>
       </w:pPr>
-      <w:proofErr w:type="spellStart"/>
       <w:r>
         <w:rPr>
           <w:rFonts w:ascii="HelvLight" w:hAnsi="HelvLight"/>
@@ -4379,7 +3995,6 @@
         </w:rPr>
         <w:t>Bio</w:t>
       </w:r>
-      <w:proofErr w:type="spellEnd"/>
       <w:r>
         <w:rPr>
           <w:rFonts w:ascii="HelvLight" w:hAnsi="HelvLight"/>
@@ -4842,7 +4457,6 @@
           <w:lang w:val="it-IT"/>
         </w:rPr>
       </w:pPr>
-      <w:proofErr w:type="spellStart"/>
       <w:r>
         <w:rPr>
           <w:rFonts w:ascii="HelvLight" w:hAnsi="HelvLight"/>
@@ -4854,7 +4468,6 @@
         </w:rPr>
         <w:t>Bio</w:t>
       </w:r>
-      <w:proofErr w:type="spellEnd"/>
       <w:r>
         <w:rPr>
           <w:rFonts w:ascii="HelvLight" w:hAnsi="HelvLight"/>
@@ -5020,7 +4633,7 @@
           </mc:Choice>
           <mc:Fallback>
             <w:pict>
-              <v:rect w14:anchorId="182D8899" id="Rettangolo 8" o:spid="_x0000_s1026" style="position:absolute;margin-left:55.45pt;margin-top:44.4pt;width:414.7pt;height:.95pt;z-index:-251659264;visibility:visible;mso-wrap-style:square;mso-width-percent:0;mso-height-percent:0;mso-wrap-distance-left:0;mso-wrap-distance-top:0;mso-wrap-distance-right:0;mso-wrap-distance-bottom:0;mso-position-horizontal:absolute;mso-position-horizontal-relative:page;mso-position-vertical:absolute;mso-position-vertical-relative:text;mso-width-percent:0;mso-height-percent:0;mso-width-relative:page;mso-height-relative:page;v-text-anchor:top" o:gfxdata="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" fillcolor="#4f81bd" stroked="f">
+              <v:rect w14:anchorId="1B545D36" id="Rettangolo 8" o:spid="_x0000_s1026" style="position:absolute;margin-left:55.45pt;margin-top:44.4pt;width:414.7pt;height:.95pt;z-index:-251659264;visibility:visible;mso-wrap-style:square;mso-width-percent:0;mso-height-percent:0;mso-wrap-distance-left:0;mso-wrap-distance-top:0;mso-wrap-distance-right:0;mso-wrap-distance-bottom:0;mso-position-horizontal:absolute;mso-position-horizontal-relative:page;mso-position-vertical:absolute;mso-position-vertical-relative:text;mso-width-percent:0;mso-height-percent:0;mso-width-relative:page;mso-height-relative:page;v-text-anchor:top" o:gfxdata="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" fillcolor="#4f81bd" stroked="f">
                 <w10:wrap type="topAndBottom" anchorx="page"/>
               </v:rect>
             </w:pict>
@@ -5356,31 +4969,7 @@
           <w:szCs w:val="24"/>
           <w:lang w:val="it-IT"/>
         </w:rPr>
-        <w:t xml:space="preserve">connettersi con altri </w:t>
-      </w:r>
-      <w:proofErr w:type="spellStart"/>
-      <w:r>
-        <w:rPr>
-          <w:rFonts w:ascii="HelvLight" w:hAnsi="HelvLight"/>
-          <w:b w:val="0"/>
-          <w:bCs w:val="0"/>
-          <w:sz w:val="24"/>
-          <w:szCs w:val="24"/>
-          <w:lang w:val="it-IT"/>
-        </w:rPr>
-        <w:t>geocacher</w:t>
-      </w:r>
-      <w:proofErr w:type="spellEnd"/>
-      <w:r>
-        <w:rPr>
-          <w:rFonts w:ascii="HelvLight" w:hAnsi="HelvLight"/>
-          <w:b w:val="0"/>
-          <w:bCs w:val="0"/>
-          <w:sz w:val="24"/>
-          <w:szCs w:val="24"/>
-          <w:lang w:val="it-IT"/>
-        </w:rPr>
-        <w:t xml:space="preserve">, mandare richieste di amicizia e </w:t>
+        <w:t xml:space="preserve">connettersi con altri geocacher, mandare richieste di amicizia e </w:t>
       </w:r>
       <w:r>
         <w:rPr>
@@ -5473,31 +5062,7 @@
           <w:szCs w:val="24"/>
           <w:lang w:val="it-IT"/>
         </w:rPr>
-        <w:t xml:space="preserve">a </w:t>
-      </w:r>
-      <w:proofErr w:type="spellStart"/>
-      <w:r>
-        <w:rPr>
-          <w:rFonts w:ascii="HelvLight" w:hAnsi="HelvLight"/>
-          <w:b w:val="0"/>
-          <w:bCs w:val="0"/>
-          <w:sz w:val="24"/>
-          <w:szCs w:val="24"/>
-          <w:lang w:val="it-IT"/>
-        </w:rPr>
-        <w:t>webapp</w:t>
-      </w:r>
-      <w:proofErr w:type="spellEnd"/>
-      <w:r>
-        <w:rPr>
-          <w:rFonts w:ascii="HelvLight" w:hAnsi="HelvLight"/>
-          <w:b w:val="0"/>
-          <w:bCs w:val="0"/>
-          <w:sz w:val="24"/>
-          <w:szCs w:val="24"/>
-          <w:lang w:val="it-IT"/>
-        </w:rPr>
-        <w:t xml:space="preserve"> offre un sistema di punteggio e classifica basato sulle performance degli utenti nel trovare e nascondere le cache.</w:t>
+        <w:t>a webapp offre un sistema di punteggio e classifica basato sulle performance degli utenti nel trovare e nascondere le cache.</w:t>
       </w:r>
     </w:p>
     <w:p>
@@ -5630,31 +5195,7 @@
           <w:szCs w:val="24"/>
           <w:lang w:val="it-IT"/>
         </w:rPr>
-        <w:t xml:space="preserve">la </w:t>
-      </w:r>
-      <w:proofErr w:type="spellStart"/>
-      <w:r>
-        <w:rPr>
-          <w:rFonts w:ascii="HelvLight" w:hAnsi="HelvLight"/>
-          <w:b w:val="0"/>
-          <w:bCs w:val="0"/>
-          <w:sz w:val="24"/>
-          <w:szCs w:val="24"/>
-          <w:lang w:val="it-IT"/>
-        </w:rPr>
-        <w:t>webapp</w:t>
-      </w:r>
-      <w:proofErr w:type="spellEnd"/>
-      <w:r>
-        <w:rPr>
-          <w:rFonts w:ascii="HelvLight" w:hAnsi="HelvLight"/>
-          <w:b w:val="0"/>
-          <w:bCs w:val="0"/>
-          <w:sz w:val="24"/>
-          <w:szCs w:val="24"/>
-          <w:lang w:val="it-IT"/>
-        </w:rPr>
-        <w:t xml:space="preserve"> garantisce la privacy dei dati di navigazione degli utenti, che non verranno condivisi con applicazioni o enti terzi.</w:t>
+        <w:t>la webapp garantisce la privacy dei dati di navigazione degli utenti, che non verranno condivisi con applicazioni o enti terzi.</w:t>
       </w:r>
     </w:p>
     <w:p>
@@ -5836,6 +5377,7 @@
           <w:rFonts w:ascii="HelvLight" w:hAnsi="HelvLight"/>
           <w:color w:val="365F91"/>
         </w:rPr>
+        <w:lastRenderedPageBreak/>
         <w:t>Functional</w:t>
       </w:r>
       <w:r>
@@ -5884,7 +5426,6 @@
           <w:szCs w:val="24"/>
           <w:lang w:val="it-IT"/>
         </w:rPr>
-        <w:lastRenderedPageBreak/>
         <w:t>L</w:t>
       </w:r>
       <w:r>
@@ -5935,7 +5476,6 @@
         </w:rPr>
         <w:t xml:space="preserve"> possibilità per gli utenti di creare e personalizzare il proprio profilo, includendo informazioni come nome utente, foto profilo, </w:t>
       </w:r>
-      <w:proofErr w:type="gramStart"/>
       <w:r>
         <w:rPr>
           <w:rFonts w:ascii="HelvLight" w:hAnsi="HelvLight"/>
@@ -5946,20 +5486,7 @@
           <w:szCs w:val="24"/>
           <w:lang w:val="it-IT"/>
         </w:rPr>
-        <w:t>email</w:t>
-      </w:r>
-      <w:proofErr w:type="gramEnd"/>
-      <w:r>
-        <w:rPr>
-          <w:rFonts w:ascii="HelvLight" w:hAnsi="HelvLight"/>
-          <w:b w:val="0"/>
-          <w:bCs w:val="0"/>
-          <w:color w:val="000000" w:themeColor="text1"/>
-          <w:sz w:val="24"/>
-          <w:szCs w:val="24"/>
-          <w:lang w:val="it-IT"/>
-        </w:rPr>
-        <w:t>, numero di cellulare…</w:t>
+        <w:t>email, numero di cellulare…</w:t>
       </w:r>
     </w:p>
     <w:p>
@@ -6212,33 +5739,7 @@
           <w:szCs w:val="24"/>
           <w:lang w:val="it-IT"/>
         </w:rPr>
-        <w:t xml:space="preserve">Un sistema di punteggio e classifica che permetta agli utenti di competere tra loro e migliorare le proprie abilità di </w:t>
-      </w:r>
-      <w:proofErr w:type="spellStart"/>
-      <w:r>
-        <w:rPr>
-          <w:rFonts w:ascii="HelvLight" w:hAnsi="HelvLight"/>
-          <w:b w:val="0"/>
-          <w:bCs w:val="0"/>
-          <w:color w:val="000000" w:themeColor="text1"/>
-          <w:sz w:val="24"/>
-          <w:szCs w:val="24"/>
-          <w:lang w:val="it-IT"/>
-        </w:rPr>
-        <w:t>geocaching</w:t>
-      </w:r>
-      <w:proofErr w:type="spellEnd"/>
-      <w:r>
-        <w:rPr>
-          <w:rFonts w:ascii="HelvLight" w:hAnsi="HelvLight"/>
-          <w:b w:val="0"/>
-          <w:bCs w:val="0"/>
-          <w:color w:val="000000" w:themeColor="text1"/>
-          <w:sz w:val="24"/>
-          <w:szCs w:val="24"/>
-          <w:lang w:val="it-IT"/>
-        </w:rPr>
-        <w:t>.</w:t>
+        <w:t>Un sistema di punteggio e classifica che permetta agli utenti di competere tra loro e migliorare le proprie abilità di geocaching.</w:t>
       </w:r>
     </w:p>
     <w:p>
@@ -6345,33 +5846,7 @@
           <w:szCs w:val="24"/>
           <w:lang w:val="it-IT"/>
         </w:rPr>
-        <w:t xml:space="preserve">La possibilità di visualizzare le statistiche personali di </w:t>
-      </w:r>
-      <w:proofErr w:type="spellStart"/>
-      <w:r>
-        <w:rPr>
-          <w:rFonts w:ascii="HelvLight" w:hAnsi="HelvLight"/>
-          <w:b w:val="0"/>
-          <w:bCs w:val="0"/>
-          <w:color w:val="000000" w:themeColor="text1"/>
-          <w:sz w:val="24"/>
-          <w:szCs w:val="24"/>
-          <w:lang w:val="it-IT"/>
-        </w:rPr>
-        <w:t>geocaching</w:t>
-      </w:r>
-      <w:proofErr w:type="spellEnd"/>
-      <w:r>
-        <w:rPr>
-          <w:rFonts w:ascii="HelvLight" w:hAnsi="HelvLight"/>
-          <w:b w:val="0"/>
-          <w:bCs w:val="0"/>
-          <w:color w:val="000000" w:themeColor="text1"/>
-          <w:sz w:val="24"/>
-          <w:szCs w:val="24"/>
-          <w:lang w:val="it-IT"/>
-        </w:rPr>
-        <w:t>, come il numero totale di cache trovate, la media di difficoltà delle cache trovate</w:t>
+        <w:t>La possibilità di visualizzare le statistiche personali di geocaching, come il numero totale di cache trovate, la media di difficoltà delle cache trovate</w:t>
       </w:r>
       <w:r>
         <w:rPr>
@@ -6536,33 +6011,7 @@
           <w:szCs w:val="18"/>
           <w:lang w:val="it-IT"/>
         </w:rPr>
-        <w:t xml:space="preserve">Sarà possibile lasciare un </w:t>
-      </w:r>
-      <w:proofErr w:type="gramStart"/>
-      <w:r>
-        <w:rPr>
-          <w:rFonts w:ascii="HelvLight" w:hAnsi="HelvLight"/>
-          <w:b w:val="0"/>
-          <w:bCs w:val="0"/>
-          <w:color w:val="000000" w:themeColor="text1"/>
-          <w:sz w:val="18"/>
-          <w:szCs w:val="18"/>
-          <w:lang w:val="it-IT"/>
-        </w:rPr>
-        <w:t>feedback</w:t>
-      </w:r>
-      <w:proofErr w:type="gramEnd"/>
-      <w:r>
-        <w:rPr>
-          <w:rFonts w:ascii="HelvLight" w:hAnsi="HelvLight"/>
-          <w:b w:val="0"/>
-          <w:bCs w:val="0"/>
-          <w:color w:val="000000" w:themeColor="text1"/>
-          <w:sz w:val="18"/>
-          <w:szCs w:val="18"/>
-          <w:lang w:val="it-IT"/>
-        </w:rPr>
-        <w:t xml:space="preserve"> su una specifica cache solo dopo averla trovata. Per garantire ciò, ogni cache avrà una “parola d’ordine” grazie alla quale è possibile sbloccare l’accesso al feedback.</w:t>
+        <w:t>Sarà possibile lasciare un feedback su una specifica cache solo dopo averla trovata. Per garantire ciò, ogni cache avrà una “parola d’ordine” grazie alla quale è possibile sbloccare l’accesso al feedback.</w:t>
       </w:r>
     </w:p>
     <w:p>
@@ -6615,6 +6064,7 @@
           <w:rFonts w:ascii="HelvLight" w:hAnsi="HelvLight"/>
           <w:color w:val="365F91"/>
         </w:rPr>
+        <w:lastRenderedPageBreak/>
         <w:t>Design</w:t>
       </w:r>
       <w:r>
@@ -6653,15 +6103,7 @@
           <w:rFonts w:ascii="HelvLight" w:hAnsi="HelvLight"/>
           <w:lang w:val="it-IT"/>
         </w:rPr>
-        <w:t xml:space="preserve">La sezione dei Preferiti deve essere facilmente raggiungibile da ogni sezione in </w:t>
-      </w:r>
-      <w:r>
-        <w:rPr>
-          <w:rFonts w:ascii="HelvLight" w:hAnsi="HelvLight"/>
-          <w:lang w:val="it-IT"/>
-        </w:rPr>
-        <w:lastRenderedPageBreak/>
-        <w:t>cui ci si trova.</w:t>
+        <w:t>La sezione dei Preferiti deve essere facilmente raggiungibile da ogni sezione in cui ci si trova.</w:t>
       </w:r>
     </w:p>
     <w:p>
@@ -6831,39 +6273,7 @@
           <w:rFonts w:ascii="HelvLight" w:hAnsi="HelvLight"/>
           <w:lang w:val="it-IT"/>
         </w:rPr>
-        <w:t xml:space="preserve">La </w:t>
-      </w:r>
-      <w:proofErr w:type="spellStart"/>
-      <w:r>
-        <w:rPr>
-          <w:rFonts w:ascii="HelvLight" w:hAnsi="HelvLight"/>
-          <w:lang w:val="it-IT"/>
-        </w:rPr>
-        <w:t>webapp</w:t>
-      </w:r>
-      <w:proofErr w:type="spellEnd"/>
-      <w:r>
-        <w:rPr>
-          <w:rFonts w:ascii="HelvLight" w:hAnsi="HelvLight"/>
-          <w:lang w:val="it-IT"/>
-        </w:rPr>
-        <w:t xml:space="preserve"> deve essere progettata per essere sicura, proteggendo le informazioni personali degli utenti e le loro attività di </w:t>
-      </w:r>
-      <w:proofErr w:type="spellStart"/>
-      <w:r>
-        <w:rPr>
-          <w:rFonts w:ascii="HelvLight" w:hAnsi="HelvLight"/>
-          <w:lang w:val="it-IT"/>
-        </w:rPr>
-        <w:t>geocaching</w:t>
-      </w:r>
-      <w:proofErr w:type="spellEnd"/>
-      <w:r>
-        <w:rPr>
-          <w:rFonts w:ascii="HelvLight" w:hAnsi="HelvLight"/>
-          <w:lang w:val="it-IT"/>
-        </w:rPr>
-        <w:t>.</w:t>
+        <w:t>La webapp deve essere progettata per essere sicura, proteggendo le informazioni personali degli utenti e le loro attività di geocaching.</w:t>
       </w:r>
     </w:p>
     <w:p>
@@ -7240,6 +6650,7 @@
           <w:szCs w:val="24"/>
           <w:lang w:val="it-IT"/>
         </w:rPr>
+        <w:lastRenderedPageBreak/>
         <w:t>Il caricamento di ogni p</w:t>
       </w:r>
       <w:r>
@@ -7446,7 +6857,6 @@
           <w:lang w:val="it-IT"/>
         </w:rPr>
       </w:pPr>
-      <w:proofErr w:type="spellStart"/>
       <w:r>
         <w:rPr>
           <w:rFonts w:ascii="HelvLight" w:hAnsi="HelvLight"/>
@@ -7455,7 +6865,6 @@
         </w:rPr>
         <w:t>Scenarios</w:t>
       </w:r>
-      <w:proofErr w:type="spellEnd"/>
     </w:p>
     <w:p>
       <w:pPr>
@@ -7557,9 +6966,8 @@
           <w:szCs w:val="24"/>
           <w:lang w:val="it-IT"/>
         </w:rPr>
-        <w:t xml:space="preserve"> sentito parlare del </w:t>
-      </w:r>
-      <w:proofErr w:type="spellStart"/>
+        <w:t xml:space="preserve"> sentito parlare del geocaching e </w:t>
+      </w:r>
       <w:r>
         <w:rPr>
           <w:rFonts w:ascii="HelvLight" w:hAnsi="HelvLight"/>
@@ -7569,9 +6977,8 @@
           <w:szCs w:val="24"/>
           <w:lang w:val="it-IT"/>
         </w:rPr>
-        <w:t>geocaching</w:t>
-      </w:r>
-      <w:proofErr w:type="spellEnd"/>
+        <w:t>vorrebbe</w:t>
+      </w:r>
       <w:r>
         <w:rPr>
           <w:rFonts w:ascii="HelvLight" w:hAnsi="HelvLight"/>
@@ -7581,7 +6988,7 @@
           <w:szCs w:val="24"/>
           <w:lang w:val="it-IT"/>
         </w:rPr>
-        <w:t xml:space="preserve"> e </w:t>
+        <w:t xml:space="preserve"> sperimentare questa attività insieme ai </w:t>
       </w:r>
       <w:r>
         <w:rPr>
@@ -7592,7 +6999,7 @@
           <w:szCs w:val="24"/>
           <w:lang w:val="it-IT"/>
         </w:rPr>
-        <w:t>vorrebbe</w:t>
+        <w:t>suoi</w:t>
       </w:r>
       <w:r>
         <w:rPr>
@@ -7603,7 +7010,7 @@
           <w:szCs w:val="24"/>
           <w:lang w:val="it-IT"/>
         </w:rPr>
-        <w:t xml:space="preserve"> sperimentare questa attività insieme ai </w:t>
+        <w:t xml:space="preserve"> compagni di avventura. Tuttavia, non </w:t>
       </w:r>
       <w:r>
         <w:rPr>
@@ -7614,7 +7021,7 @@
           <w:szCs w:val="24"/>
           <w:lang w:val="it-IT"/>
         </w:rPr>
-        <w:t>suoi</w:t>
+        <w:t>è</w:t>
       </w:r>
       <w:r>
         <w:rPr>
@@ -7625,7 +7032,7 @@
           <w:szCs w:val="24"/>
           <w:lang w:val="it-IT"/>
         </w:rPr>
-        <w:t xml:space="preserve"> compagni di avventura. Tuttavia, non </w:t>
+        <w:t xml:space="preserve"> sicuro di come organizzare una ricerca di cache e non </w:t>
       </w:r>
       <w:r>
         <w:rPr>
@@ -7636,7 +7043,7 @@
           <w:szCs w:val="24"/>
           <w:lang w:val="it-IT"/>
         </w:rPr>
-        <w:t>è</w:t>
+        <w:t>ha</w:t>
       </w:r>
       <w:r>
         <w:rPr>
@@ -7647,77 +7054,7 @@
           <w:szCs w:val="24"/>
           <w:lang w:val="it-IT"/>
         </w:rPr>
-        <w:t xml:space="preserve"> sicuro di come organizzare una ricerca di cache e non </w:t>
-      </w:r>
-      <w:r>
-        <w:rPr>
-          <w:rFonts w:ascii="HelvLight" w:hAnsi="HelvLight"/>
-          <w:b w:val="0"/>
-          <w:bCs w:val="0"/>
-          <w:sz w:val="24"/>
-          <w:szCs w:val="24"/>
-          <w:lang w:val="it-IT"/>
-        </w:rPr>
-        <w:t>ha</w:t>
-      </w:r>
-      <w:r>
-        <w:rPr>
-          <w:rFonts w:ascii="HelvLight" w:hAnsi="HelvLight"/>
-          <w:b w:val="0"/>
-          <w:bCs w:val="0"/>
-          <w:sz w:val="24"/>
-          <w:szCs w:val="24"/>
-          <w:lang w:val="it-IT"/>
-        </w:rPr>
-        <w:t xml:space="preserve"> abbastanza tempo per pianificare i dettagli. La </w:t>
-      </w:r>
-      <w:proofErr w:type="spellStart"/>
-      <w:r>
-        <w:rPr>
-          <w:rFonts w:ascii="HelvLight" w:hAnsi="HelvLight"/>
-          <w:b w:val="0"/>
-          <w:bCs w:val="0"/>
-          <w:sz w:val="24"/>
-          <w:szCs w:val="24"/>
-          <w:lang w:val="it-IT"/>
-        </w:rPr>
-        <w:t>webapp</w:t>
-      </w:r>
-      <w:proofErr w:type="spellEnd"/>
-      <w:r>
-        <w:rPr>
-          <w:rFonts w:ascii="HelvLight" w:hAnsi="HelvLight"/>
-          <w:b w:val="0"/>
-          <w:bCs w:val="0"/>
-          <w:sz w:val="24"/>
-          <w:szCs w:val="24"/>
-          <w:lang w:val="it-IT"/>
-        </w:rPr>
-        <w:t xml:space="preserve"> di </w:t>
-      </w:r>
-      <w:proofErr w:type="spellStart"/>
-      <w:r>
-        <w:rPr>
-          <w:rFonts w:ascii="HelvLight" w:hAnsi="HelvLight"/>
-          <w:b w:val="0"/>
-          <w:bCs w:val="0"/>
-          <w:sz w:val="24"/>
-          <w:szCs w:val="24"/>
-          <w:lang w:val="it-IT"/>
-        </w:rPr>
-        <w:t>geocaching</w:t>
-      </w:r>
-      <w:proofErr w:type="spellEnd"/>
-      <w:r>
-        <w:rPr>
-          <w:rFonts w:ascii="HelvLight" w:hAnsi="HelvLight"/>
-          <w:b w:val="0"/>
-          <w:bCs w:val="0"/>
-          <w:sz w:val="24"/>
-          <w:szCs w:val="24"/>
-          <w:lang w:val="it-IT"/>
-        </w:rPr>
-        <w:t xml:space="preserve"> </w:t>
+        <w:t xml:space="preserve"> abbastanza tempo per pianificare i dettagli. La webapp di geocaching </w:t>
       </w:r>
       <w:r>
         <w:rPr>
@@ -7918,111 +7255,7 @@
           <w:szCs w:val="24"/>
           <w:lang w:val="it-IT"/>
         </w:rPr>
-        <w:t xml:space="preserve">Una famiglia di quattro persone si è appena trasferita in una nuova città e vuole conoscere i dintorni. La mamma e il papà hanno due bambini piccoli e vogliono trovare un modo per scoprire i parchi e le attrazioni per famiglie nella zona. Utilizzando la </w:t>
-      </w:r>
-      <w:proofErr w:type="spellStart"/>
-      <w:r>
-        <w:rPr>
-          <w:rFonts w:ascii="HelvLight" w:hAnsi="HelvLight"/>
-          <w:b w:val="0"/>
-          <w:bCs w:val="0"/>
-          <w:color w:val="000000" w:themeColor="text1"/>
-          <w:sz w:val="24"/>
-          <w:szCs w:val="24"/>
-          <w:lang w:val="it-IT"/>
-        </w:rPr>
-        <w:t>webapp</w:t>
-      </w:r>
-      <w:proofErr w:type="spellEnd"/>
-      <w:r>
-        <w:rPr>
-          <w:rFonts w:ascii="HelvLight" w:hAnsi="HelvLight"/>
-          <w:b w:val="0"/>
-          <w:bCs w:val="0"/>
-          <w:color w:val="000000" w:themeColor="text1"/>
-          <w:sz w:val="24"/>
-          <w:szCs w:val="24"/>
-          <w:lang w:val="it-IT"/>
-        </w:rPr>
-        <w:t xml:space="preserve"> di </w:t>
-      </w:r>
-      <w:proofErr w:type="spellStart"/>
-      <w:r>
-        <w:rPr>
-          <w:rFonts w:ascii="HelvLight" w:hAnsi="HelvLight"/>
-          <w:b w:val="0"/>
-          <w:bCs w:val="0"/>
-          <w:color w:val="000000" w:themeColor="text1"/>
-          <w:sz w:val="24"/>
-          <w:szCs w:val="24"/>
-          <w:lang w:val="it-IT"/>
-        </w:rPr>
-        <w:t>geocaching</w:t>
-      </w:r>
-      <w:proofErr w:type="spellEnd"/>
-      <w:r>
-        <w:rPr>
-          <w:rFonts w:ascii="HelvLight" w:hAnsi="HelvLight"/>
-          <w:b w:val="0"/>
-          <w:bCs w:val="0"/>
-          <w:color w:val="000000" w:themeColor="text1"/>
-          <w:sz w:val="24"/>
-          <w:szCs w:val="24"/>
-          <w:lang w:val="it-IT"/>
-        </w:rPr>
-        <w:t xml:space="preserve">, la famiglia può cercare le attività all'aria aperta e le cacce al tesoro nascoste nella loro zona di residenza. Possono inoltre partecipare a eventi e raduni organizzati da altri appassionati di </w:t>
-      </w:r>
-      <w:proofErr w:type="spellStart"/>
-      <w:r>
-        <w:rPr>
-          <w:rFonts w:ascii="HelvLight" w:hAnsi="HelvLight"/>
-          <w:b w:val="0"/>
-          <w:bCs w:val="0"/>
-          <w:color w:val="000000" w:themeColor="text1"/>
-          <w:sz w:val="24"/>
-          <w:szCs w:val="24"/>
-          <w:lang w:val="it-IT"/>
-        </w:rPr>
-        <w:t>geocaching</w:t>
-      </w:r>
-      <w:proofErr w:type="spellEnd"/>
-      <w:r>
-        <w:rPr>
-          <w:rFonts w:ascii="HelvLight" w:hAnsi="HelvLight"/>
-          <w:b w:val="0"/>
-          <w:bCs w:val="0"/>
-          <w:color w:val="000000" w:themeColor="text1"/>
-          <w:sz w:val="24"/>
-          <w:szCs w:val="24"/>
-          <w:lang w:val="it-IT"/>
-        </w:rPr>
-        <w:t xml:space="preserve"> nella zona. La famiglia può utilizzare la </w:t>
-      </w:r>
-      <w:proofErr w:type="spellStart"/>
-      <w:r>
-        <w:rPr>
-          <w:rFonts w:ascii="HelvLight" w:hAnsi="HelvLight"/>
-          <w:b w:val="0"/>
-          <w:bCs w:val="0"/>
-          <w:color w:val="000000" w:themeColor="text1"/>
-          <w:sz w:val="24"/>
-          <w:szCs w:val="24"/>
-          <w:lang w:val="it-IT"/>
-        </w:rPr>
-        <w:t>webapp</w:t>
-      </w:r>
-      <w:proofErr w:type="spellEnd"/>
-      <w:r>
-        <w:rPr>
-          <w:rFonts w:ascii="HelvLight" w:hAnsi="HelvLight"/>
-          <w:b w:val="0"/>
-          <w:bCs w:val="0"/>
-          <w:color w:val="000000" w:themeColor="text1"/>
-          <w:sz w:val="24"/>
-          <w:szCs w:val="24"/>
-          <w:lang w:val="it-IT"/>
-        </w:rPr>
-        <w:t xml:space="preserve"> per creare un itinerario di visite turistiche, inclusi i luoghi da visitare e le attività da svolgere insieme ai loro figli. In questo modo, la famiglia può esplorare la loro nuova città in modo divertente e interattivo, scoprendo le attrazioni che altrimenti avrebbero potuto ignorare.</w:t>
+        <w:t>Una famiglia di quattro persone si è appena trasferita in una nuova città e vuole conoscere i dintorni. La mamma e il papà hanno due bambini piccoli e vogliono trovare un modo per scoprire i parchi e le attrazioni per famiglie nella zona. Utilizzando la webapp di geocaching, la famiglia può cercare le attività all'aria aperta e le cacce al tesoro nascoste nella loro zona di residenza. Possono inoltre partecipare a eventi e raduni organizzati da altri appassionati di geocaching nella zona. La famiglia può utilizzare la webapp per creare un itinerario di visite turistiche, inclusi i luoghi da visitare e le attività da svolgere insieme ai loro figli. In questo modo, la famiglia può esplorare la loro nuova città in modo divertente e interattivo, scoprendo le attrazioni che altrimenti avrebbero potuto ignorare.</w:t>
       </w:r>
     </w:p>
     <w:p>
@@ -8112,9 +7345,8 @@
           <w:szCs w:val="24"/>
           <w:lang w:val="it-IT"/>
         </w:rPr>
-        <w:t xml:space="preserve">Un giorno, il nipote di Maria le parla di una </w:t>
-      </w:r>
-      <w:proofErr w:type="spellStart"/>
+        <w:t>Un giorno, il nipote di Maria le parla di una webapp di geocaching che può aiutarla a trovare percorsi adatti alle sue esigenze. Maria scarica l'applicazione e inizia a cercare percorsi nelle vicinanze che siano adatti alle sue capacità.</w:t>
+      </w:r>
       <w:r>
         <w:rPr>
           <w:rFonts w:ascii="HelvLight" w:hAnsi="HelvLight"/>
@@ -8124,9 +7356,8 @@
           <w:szCs w:val="24"/>
           <w:lang w:val="it-IT"/>
         </w:rPr>
-        <w:t>webapp</w:t>
-      </w:r>
-      <w:proofErr w:type="spellEnd"/>
+        <w:t xml:space="preserve"> </w:t>
+      </w:r>
       <w:r>
         <w:rPr>
           <w:rFonts w:ascii="HelvLight" w:hAnsi="HelvLight"/>
@@ -8136,9 +7367,8 @@
           <w:szCs w:val="24"/>
           <w:lang w:val="it-IT"/>
         </w:rPr>
-        <w:t xml:space="preserve"> di </w:t>
-      </w:r>
-      <w:proofErr w:type="spellStart"/>
+        <w:t>La webapp le fornisce una mappa interattiva con tutti i percorsi disponibili nella zona, con una descrizione dettagliata di ciascuno di essi, incluse informazioni sul grado di difficoltà e sulla durata del percorso. Maria sceglie il percorso che ritiene più adatto alle sue capacità e inizia la sua passeggiata.</w:t>
+      </w:r>
       <w:r>
         <w:rPr>
           <w:rFonts w:ascii="HelvLight" w:hAnsi="HelvLight"/>
@@ -8148,9 +7378,8 @@
           <w:szCs w:val="24"/>
           <w:lang w:val="it-IT"/>
         </w:rPr>
-        <w:t>geocaching</w:t>
-      </w:r>
-      <w:proofErr w:type="spellEnd"/>
+        <w:t xml:space="preserve"> </w:t>
+      </w:r>
       <w:r>
         <w:rPr>
           <w:rFonts w:ascii="HelvLight" w:hAnsi="HelvLight"/>
@@ -8160,7 +7389,7 @@
           <w:szCs w:val="24"/>
           <w:lang w:val="it-IT"/>
         </w:rPr>
-        <w:t xml:space="preserve"> che può aiutarla a trovare percorsi adatti alle sue esigenze. Maria scarica l'applicazione e inizia a cercare percorsi nelle vicinanze che siano adatti alle sue capacità.</w:t>
+        <w:t xml:space="preserve">Grazie alla webapp, Maria riesce a </w:t>
       </w:r>
       <w:r>
         <w:rPr>
@@ -8171,88 +7400,8 @@
           <w:szCs w:val="24"/>
           <w:lang w:val="it-IT"/>
         </w:rPr>
-        <w:t xml:space="preserve"> </w:t>
-      </w:r>
-      <w:r>
-        <w:rPr>
-          <w:rFonts w:ascii="HelvLight" w:hAnsi="HelvLight"/>
-          <w:b w:val="0"/>
-          <w:bCs w:val="0"/>
-          <w:sz w:val="24"/>
-          <w:szCs w:val="24"/>
-          <w:lang w:val="it-IT"/>
-        </w:rPr>
-        <w:t xml:space="preserve">La </w:t>
-      </w:r>
-      <w:proofErr w:type="spellStart"/>
-      <w:r>
-        <w:rPr>
-          <w:rFonts w:ascii="HelvLight" w:hAnsi="HelvLight"/>
-          <w:b w:val="0"/>
-          <w:bCs w:val="0"/>
-          <w:sz w:val="24"/>
-          <w:szCs w:val="24"/>
-          <w:lang w:val="it-IT"/>
-        </w:rPr>
-        <w:t>webapp</w:t>
-      </w:r>
-      <w:proofErr w:type="spellEnd"/>
-      <w:r>
-        <w:rPr>
-          <w:rFonts w:ascii="HelvLight" w:hAnsi="HelvLight"/>
-          <w:b w:val="0"/>
-          <w:bCs w:val="0"/>
-          <w:sz w:val="24"/>
-          <w:szCs w:val="24"/>
-          <w:lang w:val="it-IT"/>
-        </w:rPr>
-        <w:t xml:space="preserve"> le fornisce una mappa interattiva con tutti i percorsi disponibili nella zona, con una descrizione dettagliata di ciascuno di essi, incluse informazioni sul grado di difficoltà e sulla durata del percorso. Maria sceglie il percorso che ritiene più adatto alle sue capacità e inizia la sua passeggiata.</w:t>
-      </w:r>
-      <w:r>
-        <w:rPr>
-          <w:rFonts w:ascii="HelvLight" w:hAnsi="HelvLight"/>
-          <w:b w:val="0"/>
-          <w:bCs w:val="0"/>
-          <w:sz w:val="24"/>
-          <w:szCs w:val="24"/>
-          <w:lang w:val="it-IT"/>
-        </w:rPr>
-        <w:t xml:space="preserve"> </w:t>
-      </w:r>
-      <w:r>
-        <w:rPr>
-          <w:rFonts w:ascii="HelvLight" w:hAnsi="HelvLight"/>
-          <w:b w:val="0"/>
-          <w:bCs w:val="0"/>
-          <w:sz w:val="24"/>
-          <w:szCs w:val="24"/>
-          <w:lang w:val="it-IT"/>
-        </w:rPr>
-        <w:t xml:space="preserve">Grazie alla </w:t>
-      </w:r>
-      <w:proofErr w:type="spellStart"/>
-      <w:r>
-        <w:rPr>
-          <w:rFonts w:ascii="HelvLight" w:hAnsi="HelvLight"/>
-          <w:b w:val="0"/>
-          <w:bCs w:val="0"/>
-          <w:sz w:val="24"/>
-          <w:szCs w:val="24"/>
-          <w:lang w:val="it-IT"/>
-        </w:rPr>
-        <w:t>webapp</w:t>
-      </w:r>
-      <w:proofErr w:type="spellEnd"/>
-      <w:r>
-        <w:rPr>
-          <w:rFonts w:ascii="HelvLight" w:hAnsi="HelvLight"/>
-          <w:b w:val="0"/>
-          <w:bCs w:val="0"/>
-          <w:sz w:val="24"/>
-          <w:szCs w:val="24"/>
-          <w:lang w:val="it-IT"/>
-        </w:rPr>
-        <w:t>, Maria riesce a ritrovare la sua passione per le passeggiate nei boschi, trovando percorsi adatti alle sue capacità fisiche e sperimentando nuove avventure ogni volta.</w:t>
+        <w:lastRenderedPageBreak/>
+        <w:t>ritrovare la sua passione per le passeggiate nei boschi, trovando percorsi adatti alle sue capacità fisiche e sperimentando nuove avventure ogni volta.</w:t>
       </w:r>
     </w:p>
     <w:p>
@@ -8278,7 +7427,6 @@
           <w:rFonts w:ascii="HelvLight" w:hAnsi="HelvLight"/>
           <w:noProof/>
         </w:rPr>
-        <w:lastRenderedPageBreak/>
         <mc:AlternateContent>
           <mc:Choice Requires="wps">
             <w:drawing>
@@ -8347,7 +7495,7 @@
           </mc:Choice>
           <mc:Fallback>
             <w:pict>
-              <v:rect w14:anchorId="45D8D05B" id="Rettangolo 6" o:spid="_x0000_s1026" style="position:absolute;margin-left:55.45pt;margin-top:37.8pt;width:414.25pt;height:.95pt;z-index:-251657216;visibility:visible;mso-wrap-style:square;mso-width-percent:0;mso-height-percent:0;mso-wrap-distance-left:0;mso-wrap-distance-top:0;mso-wrap-distance-right:0;mso-wrap-distance-bottom:0;mso-position-horizontal:absolute;mso-position-horizontal-relative:page;mso-position-vertical:absolute;mso-position-vertical-relative:text;mso-width-percent:0;mso-height-percent:0;mso-width-relative:page;mso-height-relative:page;v-text-anchor:top" o:gfxdata="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" fillcolor="#4f81bd" stroked="f">
+              <v:rect w14:anchorId="2374F966" id="Rettangolo 6" o:spid="_x0000_s1026" style="position:absolute;margin-left:55.45pt;margin-top:37.8pt;width:414.25pt;height:.95pt;z-index:-251657216;visibility:visible;mso-wrap-style:square;mso-width-percent:0;mso-height-percent:0;mso-wrap-distance-left:0;mso-wrap-distance-top:0;mso-wrap-distance-right:0;mso-wrap-distance-bottom:0;mso-position-horizontal:absolute;mso-position-horizontal-relative:page;mso-position-vertical:absolute;mso-position-vertical-relative:text;mso-width-percent:0;mso-height-percent:0;mso-width-relative:page;mso-height-relative:page;v-text-anchor:top" o:gfxdata="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" fillcolor="#4f81bd" stroked="f">
                 <w10:wrap type="topAndBottom" anchorx="page"/>
               </v:rect>
             </w:pict>
@@ -8447,6 +7595,7 @@
           <w:rFonts w:ascii="HelvLight" w:hAnsi="HelvLight"/>
           <w:noProof/>
         </w:rPr>
+        <w:lastRenderedPageBreak/>
         <w:drawing>
           <wp:inline distT="0" distB="0" distL="0" distR="0" wp14:anchorId="1637E30B" wp14:editId="4D5474A7">
             <wp:extent cx="4971052" cy="7475220"/>
@@ -8529,16 +7678,13 @@
           <w:rFonts w:ascii="HelvLight" w:hAnsi="HelvLight"/>
         </w:rPr>
       </w:pPr>
-      <w:proofErr w:type="spellStart"/>
       <w:r>
         <w:rPr>
           <w:rFonts w:ascii="HelvLight" w:hAnsi="HelvLight"/>
           <w:color w:val="365F91"/>
         </w:rPr>
-        <w:lastRenderedPageBreak/>
         <w:t>SiteMap</w:t>
       </w:r>
-      <w:proofErr w:type="spellEnd"/>
     </w:p>
     <w:p>
       <w:pPr>
@@ -8558,6 +7704,7 @@
           <w:rFonts w:ascii="HelvLight" w:hAnsi="HelvLight"/>
           <w:noProof/>
         </w:rPr>
+        <w:lastRenderedPageBreak/>
         <w:drawing>
           <wp:inline distT="0" distB="0" distL="0" distR="0" wp14:anchorId="722FAF90" wp14:editId="6FFC6BCA">
             <wp:extent cx="4010025" cy="8727701"/>
@@ -8690,7 +7837,7 @@
           </mc:Choice>
           <mc:Fallback>
             <w:pict>
-              <v:rect w14:anchorId="03727D51" id="Rettangolo 4" o:spid="_x0000_s1026" style="position:absolute;margin-left:55.45pt;margin-top:37.8pt;width:415.45pt;height:.95pt;z-index:-251664384;visibility:visible;mso-wrap-style:square;mso-width-percent:0;mso-height-percent:0;mso-wrap-distance-left:0;mso-wrap-distance-top:0;mso-wrap-distance-right:0;mso-wrap-distance-bottom:0;mso-position-horizontal:absolute;mso-position-horizontal-relative:page;mso-position-vertical:absolute;mso-position-vertical-relative:text;mso-width-percent:0;mso-height-percent:0;mso-width-relative:page;mso-height-relative:page;v-text-anchor:top" o:gfxdata="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" fillcolor="#4f81bd" stroked="f">
+              <v:rect w14:anchorId="53B54057" id="Rettangolo 4" o:spid="_x0000_s1026" style="position:absolute;margin-left:55.45pt;margin-top:37.8pt;width:415.45pt;height:.95pt;z-index:-251664384;visibility:visible;mso-wrap-style:square;mso-width-percent:0;mso-height-percent:0;mso-wrap-distance-left:0;mso-wrap-distance-top:0;mso-wrap-distance-right:0;mso-wrap-distance-bottom:0;mso-position-horizontal:absolute;mso-position-horizontal-relative:page;mso-position-vertical:absolute;mso-position-vertical-relative:text;mso-width-percent:0;mso-height-percent:0;mso-width-relative:page;mso-height-relative:page;v-text-anchor:top" o:gfxdata="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" fillcolor="#4f81bd" stroked="f">
                 <w10:wrap type="topAndBottom" anchorx="page"/>
               </v:rect>
             </w:pict>
@@ -8771,16 +7918,16 @@
           <w:lang w:val="it-IT"/>
         </w:rPr>
         <w:drawing>
-          <wp:anchor distT="0" distB="0" distL="114300" distR="114300" simplePos="0" relativeHeight="251665408" behindDoc="0" locked="0" layoutInCell="1" allowOverlap="1" wp14:anchorId="6F49BE91" wp14:editId="3F94E632">
+          <wp:anchor distT="0" distB="0" distL="114300" distR="114300" simplePos="0" relativeHeight="251655680" behindDoc="0" locked="0" layoutInCell="1" allowOverlap="1" wp14:anchorId="6F49BE91" wp14:editId="47299A25">
             <wp:simplePos x="0" y="0"/>
             <wp:positionH relativeFrom="column">
-              <wp:posOffset>6284</wp:posOffset>
+              <wp:posOffset>-520700</wp:posOffset>
             </wp:positionH>
             <wp:positionV relativeFrom="paragraph">
-              <wp:posOffset>679990</wp:posOffset>
+              <wp:posOffset>566420</wp:posOffset>
             </wp:positionV>
-            <wp:extent cx="6530340" cy="4128135"/>
-            <wp:effectExtent l="0" t="0" r="3810" b="5715"/>
+            <wp:extent cx="7534376" cy="4762500"/>
+            <wp:effectExtent l="0" t="0" r="9525" b="0"/>
             <wp:wrapSquare wrapText="bothSides"/>
             <wp:docPr id="1114168291" name="Immagine 2"/>
             <wp:cNvGraphicFramePr>
@@ -8811,7 +7958,7 @@
                   <pic:spPr bwMode="auto">
                     <a:xfrm>
                       <a:off x="0" y="0"/>
-                      <a:ext cx="6530340" cy="4128135"/>
+                      <a:ext cx="7534376" cy="4762500"/>
                     </a:xfrm>
                     <a:prstGeom prst="rect">
                       <a:avLst/>
@@ -8824,6 +7971,12 @@
                 </pic:pic>
               </a:graphicData>
             </a:graphic>
+            <wp14:sizeRelH relativeFrom="margin">
+              <wp14:pctWidth>0</wp14:pctWidth>
+            </wp14:sizeRelH>
+            <wp14:sizeRelV relativeFrom="margin">
+              <wp14:pctHeight>0</wp14:pctHeight>
+            </wp14:sizeRelV>
           </wp:anchor>
         </w:drawing>
       </w:r>
@@ -8839,6 +7992,234 @@
           <w:lang w:val="it-IT"/>
         </w:rPr>
       </w:pPr>
+    </w:p>
+    <w:p>
+      <w:pPr>
+        <w:spacing w:line="237" w:lineRule="auto"/>
+        <w:ind w:left="426" w:right="499"/>
+        <w:rPr>
+          <w:rFonts w:ascii="HelvLight" w:hAnsi="HelvLight"/>
+          <w:sz w:val="24"/>
+          <w:szCs w:val="24"/>
+          <w:lang w:val="it-IT"/>
+        </w:rPr>
+      </w:pPr>
+    </w:p>
+    <w:p>
+      <w:pPr>
+        <w:spacing w:line="237" w:lineRule="auto"/>
+        <w:ind w:left="426" w:right="499"/>
+        <w:rPr>
+          <w:rFonts w:ascii="HelvLight" w:hAnsi="HelvLight"/>
+          <w:sz w:val="24"/>
+          <w:szCs w:val="24"/>
+          <w:lang w:val="it-IT"/>
+        </w:rPr>
+      </w:pPr>
+    </w:p>
+    <w:p>
+      <w:pPr>
+        <w:spacing w:line="237" w:lineRule="auto"/>
+        <w:ind w:left="426" w:right="499"/>
+        <w:rPr>
+          <w:rFonts w:ascii="HelvLight" w:hAnsi="HelvLight"/>
+          <w:sz w:val="24"/>
+          <w:szCs w:val="24"/>
+          <w:lang w:val="it-IT"/>
+        </w:rPr>
+      </w:pPr>
+    </w:p>
+    <w:p>
+      <w:pPr>
+        <w:spacing w:line="237" w:lineRule="auto"/>
+        <w:ind w:left="426" w:right="499"/>
+        <w:rPr>
+          <w:rFonts w:ascii="HelvLight" w:hAnsi="HelvLight"/>
+          <w:sz w:val="24"/>
+          <w:szCs w:val="24"/>
+          <w:lang w:val="it-IT"/>
+        </w:rPr>
+      </w:pPr>
+    </w:p>
+    <w:p>
+      <w:pPr>
+        <w:spacing w:line="237" w:lineRule="auto"/>
+        <w:ind w:left="426" w:right="499"/>
+        <w:rPr>
+          <w:rFonts w:ascii="HelvLight" w:hAnsi="HelvLight"/>
+          <w:sz w:val="24"/>
+          <w:szCs w:val="24"/>
+          <w:lang w:val="it-IT"/>
+        </w:rPr>
+      </w:pPr>
+    </w:p>
+    <w:p>
+      <w:pPr>
+        <w:spacing w:line="237" w:lineRule="auto"/>
+        <w:ind w:left="426" w:right="499"/>
+        <w:rPr>
+          <w:rFonts w:ascii="HelvLight" w:hAnsi="HelvLight"/>
+          <w:sz w:val="24"/>
+          <w:szCs w:val="24"/>
+          <w:lang w:val="it-IT"/>
+        </w:rPr>
+      </w:pPr>
+    </w:p>
+    <w:p>
+      <w:pPr>
+        <w:spacing w:line="237" w:lineRule="auto"/>
+        <w:ind w:left="426" w:right="499"/>
+        <w:rPr>
+          <w:rFonts w:ascii="HelvLight" w:hAnsi="HelvLight"/>
+          <w:sz w:val="24"/>
+          <w:szCs w:val="24"/>
+          <w:lang w:val="it-IT"/>
+        </w:rPr>
+      </w:pPr>
+    </w:p>
+    <w:p>
+      <w:pPr>
+        <w:spacing w:line="237" w:lineRule="auto"/>
+        <w:ind w:left="426" w:right="499"/>
+        <w:rPr>
+          <w:rFonts w:ascii="HelvLight" w:hAnsi="HelvLight"/>
+          <w:sz w:val="24"/>
+          <w:szCs w:val="24"/>
+          <w:lang w:val="it-IT"/>
+        </w:rPr>
+      </w:pPr>
+    </w:p>
+    <w:p>
+      <w:pPr>
+        <w:spacing w:line="237" w:lineRule="auto"/>
+        <w:ind w:left="426" w:right="499"/>
+        <w:rPr>
+          <w:rFonts w:ascii="HelvLight" w:hAnsi="HelvLight"/>
+          <w:sz w:val="24"/>
+          <w:szCs w:val="24"/>
+          <w:lang w:val="it-IT"/>
+        </w:rPr>
+      </w:pPr>
+    </w:p>
+    <w:p>
+      <w:pPr>
+        <w:spacing w:line="237" w:lineRule="auto"/>
+        <w:ind w:left="426" w:right="499"/>
+        <w:rPr>
+          <w:rFonts w:ascii="HelvLight" w:hAnsi="HelvLight"/>
+          <w:sz w:val="24"/>
+          <w:szCs w:val="24"/>
+          <w:lang w:val="it-IT"/>
+        </w:rPr>
+      </w:pPr>
+    </w:p>
+    <w:p>
+      <w:pPr>
+        <w:spacing w:line="237" w:lineRule="auto"/>
+        <w:ind w:left="426" w:right="499"/>
+        <w:rPr>
+          <w:rFonts w:ascii="HelvLight" w:hAnsi="HelvLight"/>
+          <w:sz w:val="24"/>
+          <w:szCs w:val="24"/>
+          <w:lang w:val="it-IT"/>
+        </w:rPr>
+      </w:pPr>
+    </w:p>
+    <w:p>
+      <w:pPr>
+        <w:spacing w:line="237" w:lineRule="auto"/>
+        <w:ind w:left="426" w:right="499"/>
+        <w:rPr>
+          <w:rFonts w:ascii="HelvLight" w:hAnsi="HelvLight"/>
+          <w:sz w:val="24"/>
+          <w:szCs w:val="24"/>
+          <w:lang w:val="it-IT"/>
+        </w:rPr>
+      </w:pPr>
+    </w:p>
+    <w:p>
+      <w:pPr>
+        <w:spacing w:line="237" w:lineRule="auto"/>
+        <w:ind w:left="426" w:right="499"/>
+        <w:rPr>
+          <w:rFonts w:ascii="HelvLight" w:hAnsi="HelvLight"/>
+          <w:sz w:val="24"/>
+          <w:szCs w:val="24"/>
+          <w:lang w:val="it-IT"/>
+        </w:rPr>
+      </w:pPr>
+    </w:p>
+    <w:p>
+      <w:pPr>
+        <w:spacing w:line="237" w:lineRule="auto"/>
+        <w:ind w:left="426" w:right="499"/>
+        <w:rPr>
+          <w:rFonts w:ascii="HelvLight" w:hAnsi="HelvLight"/>
+          <w:sz w:val="24"/>
+          <w:szCs w:val="24"/>
+          <w:lang w:val="it-IT"/>
+        </w:rPr>
+      </w:pPr>
+    </w:p>
+    <w:p>
+      <w:pPr>
+        <w:spacing w:line="237" w:lineRule="auto"/>
+        <w:ind w:left="426" w:right="499"/>
+        <w:rPr>
+          <w:rFonts w:ascii="HelvLight" w:hAnsi="HelvLight"/>
+          <w:sz w:val="24"/>
+          <w:szCs w:val="24"/>
+          <w:lang w:val="it-IT"/>
+        </w:rPr>
+      </w:pPr>
+    </w:p>
+    <w:p>
+      <w:pPr>
+        <w:spacing w:line="237" w:lineRule="auto"/>
+        <w:ind w:left="426" w:right="499"/>
+        <w:rPr>
+          <w:rFonts w:ascii="HelvLight" w:hAnsi="HelvLight"/>
+          <w:sz w:val="24"/>
+          <w:szCs w:val="24"/>
+          <w:lang w:val="it-IT"/>
+        </w:rPr>
+      </w:pPr>
+    </w:p>
+    <w:p>
+      <w:pPr>
+        <w:spacing w:line="237" w:lineRule="auto"/>
+        <w:ind w:left="426" w:right="499"/>
+        <w:rPr>
+          <w:rFonts w:ascii="HelvLight" w:hAnsi="HelvLight"/>
+          <w:sz w:val="24"/>
+          <w:szCs w:val="24"/>
+          <w:lang w:val="it-IT"/>
+        </w:rPr>
+      </w:pPr>
+    </w:p>
+    <w:p>
+      <w:pPr>
+        <w:spacing w:line="237" w:lineRule="auto"/>
+        <w:ind w:right="499"/>
+        <w:rPr>
+          <w:rFonts w:ascii="HelvLight" w:hAnsi="HelvLight"/>
+          <w:sz w:val="24"/>
+          <w:szCs w:val="24"/>
+          <w:lang w:val="it-IT"/>
+        </w:rPr>
+      </w:pPr>
+    </w:p>
+    <w:p>
+      <w:pPr>
+        <w:spacing w:line="237" w:lineRule="auto"/>
+        <w:ind w:right="499"/>
+        <w:rPr>
+          <w:rFonts w:ascii="HelvLight" w:hAnsi="HelvLight"/>
+          <w:b/>
+          <w:bCs/>
+          <w:lang w:val="it-IT"/>
+        </w:rPr>
+      </w:pPr>
       <w:r>
         <w:rPr>
           <w:rFonts w:ascii="HelvLight" w:hAnsi="HelvLight"/>
@@ -8848,13 +8229,13 @@
           <w:lang w:val="it-IT"/>
         </w:rPr>
         <w:drawing>
-          <wp:anchor distT="0" distB="0" distL="114300" distR="114300" simplePos="0" relativeHeight="251353088" behindDoc="0" locked="0" layoutInCell="1" allowOverlap="1" wp14:anchorId="023739AA" wp14:editId="50D9B16A">
+          <wp:anchor distT="0" distB="0" distL="114300" distR="114300" simplePos="0" relativeHeight="251647488" behindDoc="0" locked="0" layoutInCell="1" allowOverlap="1" wp14:anchorId="023739AA" wp14:editId="2927D65C">
             <wp:simplePos x="0" y="0"/>
             <wp:positionH relativeFrom="column">
-              <wp:posOffset>1161525</wp:posOffset>
+              <wp:posOffset>1222375</wp:posOffset>
             </wp:positionH>
             <wp:positionV relativeFrom="paragraph">
-              <wp:posOffset>4663799</wp:posOffset>
+              <wp:posOffset>6350</wp:posOffset>
             </wp:positionV>
             <wp:extent cx="1054735" cy="2051050"/>
             <wp:effectExtent l="0" t="0" r="0" b="6350"/>
@@ -8919,13 +8300,13 @@
           <w:lang w:val="it-IT"/>
         </w:rPr>
         <w:drawing>
-          <wp:anchor distT="0" distB="0" distL="114300" distR="114300" simplePos="0" relativeHeight="251351040" behindDoc="0" locked="0" layoutInCell="1" allowOverlap="1" wp14:anchorId="6E6669ED" wp14:editId="68136716">
+          <wp:anchor distT="0" distB="0" distL="114300" distR="114300" simplePos="0" relativeHeight="251640320" behindDoc="0" locked="0" layoutInCell="1" allowOverlap="1" wp14:anchorId="6E6669ED" wp14:editId="2B11B211">
             <wp:simplePos x="0" y="0"/>
             <wp:positionH relativeFrom="column">
-              <wp:posOffset>801</wp:posOffset>
+              <wp:posOffset>635</wp:posOffset>
             </wp:positionH>
             <wp:positionV relativeFrom="paragraph">
-              <wp:posOffset>4663578</wp:posOffset>
+              <wp:posOffset>5080</wp:posOffset>
             </wp:positionV>
             <wp:extent cx="1050925" cy="2043430"/>
             <wp:effectExtent l="0" t="0" r="0" b="0"/>
@@ -8981,29 +8362,7 @@
           </wp:anchor>
         </w:drawing>
       </w:r>
-    </w:p>
-    <w:p>
-      <w:pPr>
-        <w:rPr>
-          <w:rFonts w:ascii="HelvLight" w:hAnsi="HelvLight"/>
-          <w:sz w:val="24"/>
-          <w:szCs w:val="24"/>
-          <w:lang w:val="it-IT"/>
-        </w:rPr>
-      </w:pPr>
-    </w:p>
-    <w:p>
-      <w:pPr>
-        <w:rPr>
-          <w:rFonts w:ascii="HelvLight" w:hAnsi="HelvLight"/>
-          <w:sz w:val="24"/>
-          <w:szCs w:val="24"/>
-          <w:lang w:val="it-IT"/>
-        </w:rPr>
-      </w:pPr>
-    </w:p>
-    <w:p>
-      <w:pPr>
+      <w:r>
         <w:rPr>
           <w:rFonts w:ascii="HelvLight" w:hAnsi="HelvLight"/>
           <w:b/>
@@ -9012,247 +8371,172 @@
           <w:szCs w:val="20"/>
           <w:lang w:val="it-IT"/>
         </w:rPr>
-      </w:pPr>
+        <w:t>L</w:t>
+      </w:r>
       <w:r>
         <w:rPr>
           <w:rFonts w:ascii="HelvLight" w:hAnsi="HelvLight"/>
           <w:b/>
           <w:bCs/>
+          <w:lang w:val="it-IT"/>
+        </w:rPr>
+        <w:t>ogin e Registrazione:</w:t>
+      </w:r>
+    </w:p>
+    <w:p>
+      <w:pPr>
+        <w:rPr>
+          <w:rFonts w:ascii="HelvLight" w:hAnsi="HelvLight"/>
           <w:sz w:val="20"/>
           <w:szCs w:val="20"/>
           <w:lang w:val="it-IT"/>
         </w:rPr>
-        <w:t>Login e Registrazione</w:t>
-      </w:r>
-      <w:r>
+      </w:pPr>
+    </w:p>
+    <w:p>
+      <w:pPr>
+        <w:rPr>
+          <w:rFonts w:ascii="HelvLight" w:hAnsi="HelvLight"/>
+          <w:lang w:val="it-IT"/>
+        </w:rPr>
+      </w:pPr>
+      <w:r>
+        <w:rPr>
+          <w:rFonts w:ascii="HelvLight" w:hAnsi="HelvLight"/>
+          <w:lang w:val="it-IT"/>
+        </w:rPr>
+        <w:t>Le due schermate sono molto simili, presentano il logo dell’applicazione e i campi da riempire.</w:t>
+      </w:r>
+    </w:p>
+    <w:p>
+      <w:pPr>
+        <w:rPr>
+          <w:rFonts w:ascii="HelvLight" w:hAnsi="HelvLight"/>
+          <w:lang w:val="it-IT"/>
+        </w:rPr>
+      </w:pPr>
+      <w:r>
+        <w:rPr>
+          <w:rFonts w:ascii="HelvLight" w:hAnsi="HelvLight"/>
+          <w:lang w:val="it-IT"/>
+        </w:rPr>
+        <w:t xml:space="preserve">Per il Login i campi Username e Password </w:t>
+      </w:r>
+    </w:p>
+    <w:p>
+      <w:pPr>
+        <w:rPr>
+          <w:rFonts w:ascii="HelvLight" w:hAnsi="HelvLight"/>
+          <w:lang w:val="it-IT"/>
+        </w:rPr>
+      </w:pPr>
+      <w:r>
+        <w:rPr>
+          <w:rFonts w:ascii="HelvLight" w:hAnsi="HelvLight"/>
+          <w:lang w:val="it-IT"/>
+        </w:rPr>
+        <w:t>Per la Registrazione i campi Nome, Cognome, Data di nascita, Cellulare, Email e Password</w:t>
+      </w:r>
+    </w:p>
+    <w:p>
+      <w:pPr>
+        <w:rPr>
+          <w:rFonts w:ascii="HelvLight" w:hAnsi="HelvLight"/>
+          <w:lang w:val="it-IT"/>
+        </w:rPr>
+      </w:pPr>
+    </w:p>
+    <w:p>
+      <w:pPr>
+        <w:rPr>
+          <w:rFonts w:ascii="HelvLight" w:hAnsi="HelvLight"/>
+          <w:lang w:val="it-IT"/>
+        </w:rPr>
+      </w:pPr>
+      <w:r>
+        <w:rPr>
+          <w:rFonts w:ascii="HelvLight" w:hAnsi="HelvLight"/>
+          <w:lang w:val="it-IT"/>
+        </w:rPr>
+        <w:t>Poi i bottoni necessari a compiere le funzionalità di Login e Registrazione.</w:t>
+      </w:r>
+    </w:p>
+    <w:p>
+      <w:pPr>
+        <w:rPr>
+          <w:rFonts w:ascii="HelvLight" w:hAnsi="HelvLight"/>
+          <w:sz w:val="24"/>
+          <w:szCs w:val="24"/>
+          <w:lang w:val="it-IT"/>
+        </w:rPr>
+      </w:pPr>
+    </w:p>
+    <w:p>
+      <w:pPr>
+        <w:rPr>
+          <w:rFonts w:ascii="HelvLight" w:hAnsi="HelvLight"/>
+          <w:sz w:val="24"/>
+          <w:szCs w:val="24"/>
+          <w:lang w:val="it-IT"/>
+        </w:rPr>
+      </w:pPr>
+    </w:p>
+    <w:p>
+      <w:pPr>
+        <w:rPr>
+          <w:rFonts w:ascii="HelvLight" w:hAnsi="HelvLight"/>
+          <w:sz w:val="24"/>
+          <w:szCs w:val="24"/>
+          <w:lang w:val="it-IT"/>
+        </w:rPr>
+      </w:pPr>
+    </w:p>
+    <w:p>
+      <w:pPr>
+        <w:rPr>
+          <w:rFonts w:ascii="HelvLight" w:hAnsi="HelvLight"/>
+          <w:sz w:val="24"/>
+          <w:szCs w:val="24"/>
+          <w:lang w:val="it-IT"/>
+        </w:rPr>
+      </w:pPr>
+    </w:p>
+    <w:p>
+      <w:pPr>
+        <w:rPr>
+          <w:rFonts w:ascii="HelvLight" w:hAnsi="HelvLight"/>
+          <w:sz w:val="24"/>
+          <w:szCs w:val="24"/>
+          <w:lang w:val="it-IT"/>
+        </w:rPr>
+      </w:pPr>
+    </w:p>
+    <w:p>
+      <w:pPr>
+        <w:rPr>
+          <w:rFonts w:ascii="HelvLight" w:hAnsi="HelvLight"/>
+          <w:sz w:val="24"/>
+          <w:szCs w:val="24"/>
+          <w:lang w:val="it-IT"/>
+        </w:rPr>
+      </w:pPr>
+    </w:p>
+    <w:p>
+      <w:pPr>
+        <w:rPr>
+          <w:rFonts w:ascii="HelvLight" w:hAnsi="HelvLight"/>
+          <w:sz w:val="24"/>
+          <w:szCs w:val="24"/>
+          <w:lang w:val="it-IT"/>
+        </w:rPr>
+      </w:pPr>
+    </w:p>
+    <w:p>
+      <w:pPr>
         <w:rPr>
           <w:rFonts w:ascii="HelvLight" w:hAnsi="HelvLight"/>
           <w:b/>
           <w:bCs/>
-          <w:sz w:val="20"/>
-          <w:szCs w:val="20"/>
-          <w:lang w:val="it-IT"/>
-        </w:rPr>
-        <w:t>:</w:t>
-      </w:r>
-    </w:p>
-    <w:p>
-      <w:pPr>
-        <w:rPr>
-          <w:rFonts w:ascii="HelvLight" w:hAnsi="HelvLight"/>
-          <w:sz w:val="20"/>
-          <w:szCs w:val="20"/>
-          <w:lang w:val="it-IT"/>
-        </w:rPr>
-      </w:pPr>
-    </w:p>
-    <w:p>
-      <w:pPr>
-        <w:rPr>
-          <w:rFonts w:ascii="HelvLight" w:hAnsi="HelvLight"/>
-          <w:sz w:val="20"/>
-          <w:szCs w:val="20"/>
-          <w:lang w:val="it-IT"/>
-        </w:rPr>
-      </w:pPr>
-      <w:r>
-        <w:rPr>
-          <w:rFonts w:ascii="HelvLight" w:hAnsi="HelvLight"/>
-          <w:sz w:val="20"/>
-          <w:szCs w:val="20"/>
-          <w:lang w:val="it-IT"/>
-        </w:rPr>
-        <w:t xml:space="preserve">La schermata “Login” </w:t>
-      </w:r>
-    </w:p>
-    <w:p>
-      <w:pPr>
-        <w:rPr>
-          <w:rFonts w:ascii="HelvLight" w:hAnsi="HelvLight"/>
-          <w:sz w:val="24"/>
-          <w:szCs w:val="24"/>
-          <w:lang w:val="it-IT"/>
-        </w:rPr>
-      </w:pPr>
-    </w:p>
-    <w:p>
-      <w:pPr>
-        <w:rPr>
-          <w:rFonts w:ascii="HelvLight" w:hAnsi="HelvLight"/>
-          <w:sz w:val="24"/>
-          <w:szCs w:val="24"/>
-          <w:lang w:val="it-IT"/>
-        </w:rPr>
-      </w:pPr>
-    </w:p>
-    <w:p>
-      <w:pPr>
-        <w:rPr>
-          <w:rFonts w:ascii="HelvLight" w:hAnsi="HelvLight"/>
-          <w:sz w:val="24"/>
-          <w:szCs w:val="24"/>
-          <w:lang w:val="it-IT"/>
-        </w:rPr>
-      </w:pPr>
-    </w:p>
-    <w:p>
-      <w:pPr>
-        <w:rPr>
-          <w:rFonts w:ascii="HelvLight" w:hAnsi="HelvLight"/>
-          <w:sz w:val="24"/>
-          <w:szCs w:val="24"/>
-          <w:lang w:val="it-IT"/>
-        </w:rPr>
-      </w:pPr>
-    </w:p>
-    <w:p>
-      <w:pPr>
-        <w:rPr>
-          <w:rFonts w:ascii="HelvLight" w:hAnsi="HelvLight"/>
-          <w:sz w:val="24"/>
-          <w:szCs w:val="24"/>
-          <w:lang w:val="it-IT"/>
-        </w:rPr>
-      </w:pPr>
-    </w:p>
-    <w:p>
-      <w:pPr>
-        <w:rPr>
-          <w:rFonts w:ascii="HelvLight" w:hAnsi="HelvLight"/>
-          <w:sz w:val="24"/>
-          <w:szCs w:val="24"/>
-          <w:lang w:val="it-IT"/>
-        </w:rPr>
-      </w:pPr>
-    </w:p>
-    <w:p>
-      <w:pPr>
-        <w:rPr>
-          <w:rFonts w:ascii="HelvLight" w:hAnsi="HelvLight"/>
-          <w:sz w:val="24"/>
-          <w:szCs w:val="24"/>
-          <w:lang w:val="it-IT"/>
-        </w:rPr>
-      </w:pPr>
-    </w:p>
-    <w:p>
-      <w:pPr>
-        <w:rPr>
-          <w:rFonts w:ascii="HelvLight" w:hAnsi="HelvLight"/>
-          <w:sz w:val="24"/>
-          <w:szCs w:val="24"/>
-          <w:lang w:val="it-IT"/>
-        </w:rPr>
-      </w:pPr>
-    </w:p>
-    <w:p>
-      <w:pPr>
-        <w:rPr>
-          <w:rFonts w:ascii="HelvLight" w:hAnsi="HelvLight"/>
-          <w:sz w:val="24"/>
-          <w:szCs w:val="24"/>
-          <w:lang w:val="it-IT"/>
-        </w:rPr>
-      </w:pPr>
-    </w:p>
-    <w:p>
-      <w:pPr>
-        <w:rPr>
-          <w:rFonts w:ascii="HelvLight" w:hAnsi="HelvLight"/>
-          <w:sz w:val="24"/>
-          <w:szCs w:val="24"/>
-          <w:lang w:val="it-IT"/>
-        </w:rPr>
-      </w:pPr>
-    </w:p>
-    <w:p>
-      <w:pPr>
-        <w:rPr>
-          <w:rFonts w:ascii="HelvLight" w:hAnsi="HelvLight"/>
-          <w:sz w:val="24"/>
-          <w:szCs w:val="24"/>
-          <w:lang w:val="it-IT"/>
-        </w:rPr>
-      </w:pPr>
-    </w:p>
-    <w:p>
-      <w:pPr>
-        <w:rPr>
-          <w:rFonts w:ascii="HelvLight" w:hAnsi="HelvLight"/>
-          <w:sz w:val="24"/>
-          <w:szCs w:val="24"/>
-          <w:lang w:val="it-IT"/>
-        </w:rPr>
-      </w:pPr>
-    </w:p>
-    <w:p>
-      <w:pPr>
-        <w:rPr>
-          <w:rFonts w:ascii="HelvLight" w:hAnsi="HelvLight"/>
-          <w:sz w:val="24"/>
-          <w:szCs w:val="24"/>
-          <w:lang w:val="it-IT"/>
-        </w:rPr>
-      </w:pPr>
-    </w:p>
-    <w:p>
-      <w:pPr>
-        <w:rPr>
-          <w:rFonts w:ascii="HelvLight" w:hAnsi="HelvLight"/>
-          <w:sz w:val="24"/>
-          <w:szCs w:val="24"/>
-          <w:lang w:val="it-IT"/>
-        </w:rPr>
-      </w:pPr>
-    </w:p>
-    <w:p>
-      <w:pPr>
-        <w:rPr>
-          <w:rFonts w:ascii="HelvLight" w:hAnsi="HelvLight"/>
-          <w:sz w:val="24"/>
-          <w:szCs w:val="24"/>
-          <w:lang w:val="it-IT"/>
-        </w:rPr>
-      </w:pPr>
-    </w:p>
-    <w:p>
-      <w:pPr>
-        <w:rPr>
-          <w:rFonts w:ascii="HelvLight" w:hAnsi="HelvLight"/>
-          <w:sz w:val="24"/>
-          <w:szCs w:val="24"/>
-          <w:lang w:val="it-IT"/>
-        </w:rPr>
-      </w:pPr>
-    </w:p>
-    <w:p>
-      <w:pPr>
-        <w:rPr>
-          <w:rFonts w:ascii="HelvLight" w:hAnsi="HelvLight"/>
-          <w:sz w:val="24"/>
-          <w:szCs w:val="24"/>
-          <w:lang w:val="it-IT"/>
-        </w:rPr>
-      </w:pPr>
-    </w:p>
-    <w:p>
-      <w:pPr>
-        <w:rPr>
-          <w:rFonts w:ascii="HelvLight" w:hAnsi="HelvLight"/>
-          <w:sz w:val="24"/>
-          <w:szCs w:val="24"/>
-          <w:lang w:val="it-IT"/>
-        </w:rPr>
-      </w:pPr>
-    </w:p>
-    <w:p>
-      <w:pPr>
-        <w:rPr>
-          <w:rFonts w:ascii="HelvLight" w:hAnsi="HelvLight"/>
-          <w:b/>
-          <w:bCs/>
-          <w:sz w:val="20"/>
-          <w:szCs w:val="20"/>
           <w:lang w:val="it-IT"/>
         </w:rPr>
       </w:pPr>
@@ -9260,12 +8544,10 @@
         <w:rPr>
           <w:rFonts w:ascii="HelvLight" w:hAnsi="HelvLight"/>
           <w:noProof/>
-          <w:sz w:val="24"/>
-          <w:szCs w:val="24"/>
           <w:lang w:val="it-IT"/>
         </w:rPr>
         <w:drawing>
-          <wp:anchor distT="0" distB="0" distL="114300" distR="114300" simplePos="0" relativeHeight="251433984" behindDoc="0" locked="0" layoutInCell="1" allowOverlap="1" wp14:anchorId="78821D5A" wp14:editId="1B368F4E">
+          <wp:anchor distT="0" distB="0" distL="114300" distR="114300" simplePos="0" relativeHeight="251649536" behindDoc="0" locked="0" layoutInCell="1" allowOverlap="1" wp14:anchorId="78821D5A" wp14:editId="1B368F4E">
             <wp:simplePos x="0" y="0"/>
             <wp:positionH relativeFrom="column">
               <wp:posOffset>5462905</wp:posOffset>
@@ -9331,12 +8613,10 @@
         <w:rPr>
           <w:rFonts w:ascii="HelvLight" w:hAnsi="HelvLight"/>
           <w:noProof/>
-          <w:sz w:val="24"/>
-          <w:szCs w:val="24"/>
           <w:lang w:val="it-IT"/>
         </w:rPr>
         <w:drawing>
-          <wp:anchor distT="0" distB="0" distL="114300" distR="114300" simplePos="0" relativeHeight="251396096" behindDoc="0" locked="0" layoutInCell="1" allowOverlap="1" wp14:anchorId="4A641708" wp14:editId="51741DD9">
+          <wp:anchor distT="0" distB="0" distL="114300" distR="114300" simplePos="0" relativeHeight="251648512" behindDoc="0" locked="0" layoutInCell="1" allowOverlap="1" wp14:anchorId="4A641708" wp14:editId="51741DD9">
             <wp:simplePos x="0" y="0"/>
             <wp:positionH relativeFrom="column">
               <wp:posOffset>4214826</wp:posOffset>
@@ -9403,171 +8683,151 @@
           <w:rFonts w:ascii="HelvLight" w:hAnsi="HelvLight"/>
           <w:b/>
           <w:bCs/>
-          <w:sz w:val="24"/>
-          <w:szCs w:val="24"/>
-          <w:lang w:val="it-IT"/>
-        </w:rPr>
-        <w:t>H</w:t>
-      </w:r>
-      <w:r>
-        <w:rPr>
-          <w:rFonts w:ascii="HelvLight" w:hAnsi="HelvLight"/>
-          <w:b/>
-          <w:bCs/>
-          <w:sz w:val="20"/>
-          <w:szCs w:val="20"/>
-          <w:lang w:val="it-IT"/>
-        </w:rPr>
-        <w:t>omepage</w:t>
-      </w:r>
-      <w:r>
-        <w:rPr>
-          <w:rFonts w:ascii="HelvLight" w:hAnsi="HelvLight"/>
-          <w:b/>
-          <w:bCs/>
-          <w:sz w:val="20"/>
-          <w:szCs w:val="20"/>
-          <w:lang w:val="it-IT"/>
-        </w:rPr>
-        <w:t xml:space="preserve"> e Menu Laterale:</w:t>
-      </w:r>
-    </w:p>
-    <w:p>
-      <w:pPr>
-        <w:rPr>
-          <w:rFonts w:ascii="HelvLight" w:hAnsi="HelvLight"/>
-          <w:sz w:val="20"/>
-          <w:szCs w:val="20"/>
-          <w:lang w:val="it-IT"/>
-        </w:rPr>
-      </w:pPr>
-    </w:p>
-    <w:p>
-      <w:pPr>
-        <w:rPr>
-          <w:rFonts w:ascii="HelvLight" w:hAnsi="HelvLight"/>
-          <w:sz w:val="24"/>
-          <w:szCs w:val="24"/>
-          <w:lang w:val="it-IT"/>
-        </w:rPr>
-      </w:pPr>
-    </w:p>
-    <w:p>
-      <w:pPr>
-        <w:rPr>
-          <w:rFonts w:ascii="HelvLight" w:hAnsi="HelvLight"/>
-          <w:sz w:val="24"/>
-          <w:szCs w:val="24"/>
-          <w:lang w:val="it-IT"/>
-        </w:rPr>
-      </w:pPr>
-    </w:p>
-    <w:p>
-      <w:pPr>
-        <w:rPr>
-          <w:rFonts w:ascii="HelvLight" w:hAnsi="HelvLight"/>
-          <w:sz w:val="24"/>
-          <w:szCs w:val="24"/>
-          <w:lang w:val="it-IT"/>
-        </w:rPr>
-      </w:pPr>
-    </w:p>
-    <w:p>
-      <w:pPr>
-        <w:rPr>
-          <w:rFonts w:ascii="HelvLight" w:hAnsi="HelvLight"/>
-          <w:sz w:val="24"/>
-          <w:szCs w:val="24"/>
-          <w:lang w:val="it-IT"/>
-        </w:rPr>
-      </w:pPr>
-    </w:p>
-    <w:p>
-      <w:pPr>
-        <w:rPr>
-          <w:rFonts w:ascii="HelvLight" w:hAnsi="HelvLight"/>
-          <w:sz w:val="24"/>
-          <w:szCs w:val="24"/>
-          <w:lang w:val="it-IT"/>
-        </w:rPr>
-      </w:pPr>
-    </w:p>
-    <w:p>
-      <w:pPr>
-        <w:rPr>
-          <w:rFonts w:ascii="HelvLight" w:hAnsi="HelvLight"/>
-          <w:sz w:val="24"/>
-          <w:szCs w:val="24"/>
-          <w:lang w:val="it-IT"/>
-        </w:rPr>
-      </w:pPr>
-    </w:p>
-    <w:p>
-      <w:pPr>
-        <w:rPr>
-          <w:rFonts w:ascii="HelvLight" w:hAnsi="HelvLight"/>
-          <w:sz w:val="24"/>
-          <w:szCs w:val="24"/>
-          <w:lang w:val="it-IT"/>
-        </w:rPr>
-      </w:pPr>
-    </w:p>
-    <w:p>
-      <w:pPr>
-        <w:rPr>
-          <w:rFonts w:ascii="HelvLight" w:hAnsi="HelvLight"/>
-          <w:sz w:val="24"/>
-          <w:szCs w:val="24"/>
-          <w:lang w:val="it-IT"/>
-        </w:rPr>
-      </w:pPr>
-    </w:p>
-    <w:p>
-      <w:pPr>
-        <w:rPr>
-          <w:rFonts w:ascii="HelvLight" w:hAnsi="HelvLight"/>
-          <w:sz w:val="24"/>
-          <w:szCs w:val="24"/>
-          <w:lang w:val="it-IT"/>
-        </w:rPr>
-      </w:pPr>
-    </w:p>
-    <w:p>
-      <w:pPr>
-        <w:rPr>
-          <w:rFonts w:ascii="HelvLight" w:hAnsi="HelvLight"/>
-          <w:sz w:val="24"/>
-          <w:szCs w:val="24"/>
-          <w:lang w:val="it-IT"/>
-        </w:rPr>
-      </w:pPr>
-    </w:p>
-    <w:p>
-      <w:pPr>
-        <w:rPr>
-          <w:rFonts w:ascii="HelvLight" w:hAnsi="HelvLight"/>
-          <w:sz w:val="24"/>
-          <w:szCs w:val="24"/>
-          <w:lang w:val="it-IT"/>
-        </w:rPr>
-      </w:pPr>
-    </w:p>
-    <w:p>
-      <w:pPr>
-        <w:rPr>
-          <w:rFonts w:ascii="HelvLight" w:hAnsi="HelvLight"/>
-          <w:sz w:val="24"/>
-          <w:szCs w:val="24"/>
-          <w:lang w:val="it-IT"/>
-        </w:rPr>
-      </w:pPr>
-    </w:p>
-    <w:p>
-      <w:pPr>
-        <w:rPr>
-          <w:rFonts w:ascii="HelvLight" w:hAnsi="HelvLight"/>
-          <w:sz w:val="24"/>
-          <w:szCs w:val="24"/>
+          <w:lang w:val="it-IT"/>
+        </w:rPr>
+        <w:t>Homepage e Menu Laterale:</w:t>
+      </w:r>
+    </w:p>
+    <w:p>
+      <w:pPr>
+        <w:rPr>
+          <w:rFonts w:ascii="HelvLight" w:hAnsi="HelvLight"/>
+          <w:lang w:val="it-IT"/>
+        </w:rPr>
+      </w:pPr>
+    </w:p>
+    <w:p>
+      <w:pPr>
+        <w:rPr>
+          <w:rFonts w:ascii="HelvLight" w:hAnsi="HelvLight"/>
+          <w:lang w:val="it-IT"/>
+        </w:rPr>
+      </w:pPr>
+      <w:r>
+        <w:rPr>
+          <w:rFonts w:ascii="HelvLight" w:hAnsi="HelvLight"/>
+          <w:lang w:val="it-IT"/>
+        </w:rPr>
+        <w:t>Subito dopo il Login si aprirà la Homepage, contiene una mappa che si inizializza dalla posizione attuale dell’utente, e mostra tutte le Cache nei dintorni.</w:t>
+      </w:r>
+    </w:p>
+    <w:p>
+      <w:pPr>
+        <w:rPr>
+          <w:rFonts w:ascii="HelvLight" w:hAnsi="HelvLight"/>
+          <w:lang w:val="it-IT"/>
+        </w:rPr>
+      </w:pPr>
+      <w:r>
+        <w:rPr>
+          <w:rFonts w:ascii="HelvLight" w:hAnsi="HelvLight"/>
+          <w:lang w:val="it-IT"/>
+        </w:rPr>
+        <w:t>Presenta un bottone per aprire un menù laterale con cui navigare tra le varie pagine dell’app.</w:t>
+      </w:r>
+    </w:p>
+    <w:p>
+      <w:pPr>
+        <w:rPr>
+          <w:rFonts w:ascii="HelvLight" w:hAnsi="HelvLight"/>
+          <w:lang w:val="it-IT"/>
+        </w:rPr>
+      </w:pPr>
+      <w:r>
+        <w:rPr>
+          <w:rFonts w:ascii="HelvLight" w:hAnsi="HelvLight"/>
+          <w:lang w:val="it-IT"/>
+        </w:rPr>
+        <w:t>Dalla schermata è possibile filtrare le Cache per (trovate, non trovate, tutte) e fare una ricerca testuale delle Cache calcolando</w:t>
+      </w:r>
+      <w:r>
+        <w:rPr>
+          <w:rFonts w:ascii="HelvLight" w:hAnsi="HelvLight"/>
+          <w:lang w:val="it-IT"/>
+        </w:rPr>
+        <w:t>ne</w:t>
+      </w:r>
+      <w:r>
+        <w:rPr>
+          <w:rFonts w:ascii="HelvLight" w:hAnsi="HelvLight"/>
+          <w:lang w:val="it-IT"/>
+        </w:rPr>
+        <w:t xml:space="preserve"> il percorso</w:t>
+      </w:r>
+      <w:r>
+        <w:rPr>
+          <w:rFonts w:ascii="HelvLight" w:hAnsi="HelvLight"/>
+          <w:lang w:val="it-IT"/>
+        </w:rPr>
+        <w:t>.</w:t>
+      </w:r>
+    </w:p>
+    <w:p>
+      <w:pPr>
+        <w:rPr>
+          <w:rFonts w:ascii="HelvLight" w:hAnsi="HelvLight"/>
+          <w:sz w:val="24"/>
+          <w:szCs w:val="24"/>
+          <w:lang w:val="it-IT"/>
+        </w:rPr>
+      </w:pPr>
+    </w:p>
+    <w:p>
+      <w:pPr>
+        <w:rPr>
+          <w:rFonts w:ascii="HelvLight" w:hAnsi="HelvLight"/>
+          <w:sz w:val="24"/>
+          <w:szCs w:val="24"/>
+          <w:lang w:val="it-IT"/>
+        </w:rPr>
+      </w:pPr>
+    </w:p>
+    <w:p>
+      <w:pPr>
+        <w:rPr>
+          <w:rFonts w:ascii="HelvLight" w:hAnsi="HelvLight"/>
+          <w:sz w:val="24"/>
+          <w:szCs w:val="24"/>
+          <w:lang w:val="it-IT"/>
+        </w:rPr>
+      </w:pPr>
+    </w:p>
+    <w:p>
+      <w:pPr>
+        <w:rPr>
+          <w:rFonts w:ascii="HelvLight" w:hAnsi="HelvLight"/>
+          <w:sz w:val="24"/>
+          <w:szCs w:val="24"/>
+          <w:lang w:val="it-IT"/>
+        </w:rPr>
+      </w:pPr>
+    </w:p>
+    <w:p>
+      <w:pPr>
+        <w:rPr>
+          <w:rFonts w:ascii="HelvLight" w:hAnsi="HelvLight"/>
+          <w:sz w:val="24"/>
+          <w:szCs w:val="24"/>
+          <w:lang w:val="it-IT"/>
+        </w:rPr>
+      </w:pPr>
+    </w:p>
+    <w:p>
+      <w:pPr>
+        <w:rPr>
+          <w:rFonts w:ascii="HelvLight" w:hAnsi="HelvLight"/>
+          <w:sz w:val="24"/>
+          <w:szCs w:val="24"/>
+          <w:lang w:val="it-IT"/>
+        </w:rPr>
+      </w:pPr>
+    </w:p>
+    <w:p>
+      <w:pPr>
+        <w:rPr>
+          <w:rFonts w:ascii="HelvLight" w:hAnsi="HelvLight"/>
+          <w:sz w:val="28"/>
+          <w:szCs w:val="26"/>
           <w:lang w:val="it-IT"/>
         </w:rPr>
       </w:pPr>
@@ -9575,12 +8835,12 @@
         <w:rPr>
           <w:rFonts w:ascii="HelvLight" w:hAnsi="HelvLight"/>
           <w:noProof/>
-          <w:sz w:val="24"/>
-          <w:szCs w:val="24"/>
+          <w:sz w:val="28"/>
+          <w:szCs w:val="26"/>
           <w:lang w:val="it-IT"/>
         </w:rPr>
         <w:drawing>
-          <wp:anchor distT="0" distB="0" distL="114300" distR="114300" simplePos="0" relativeHeight="251441152" behindDoc="0" locked="0" layoutInCell="1" allowOverlap="1" wp14:anchorId="507AD35B" wp14:editId="65F66E68">
+          <wp:anchor distT="0" distB="0" distL="114300" distR="114300" simplePos="0" relativeHeight="251650560" behindDoc="0" locked="0" layoutInCell="1" allowOverlap="1" wp14:anchorId="507AD35B" wp14:editId="65F66E68">
             <wp:simplePos x="0" y="0"/>
             <wp:positionH relativeFrom="column">
               <wp:posOffset>552</wp:posOffset>
@@ -9647,12 +8907,58 @@
           <w:rFonts w:ascii="HelvLight" w:hAnsi="HelvLight"/>
           <w:b/>
           <w:bCs/>
+          <w:lang w:val="it-IT"/>
+        </w:rPr>
+        <w:t>Area Amministratore:</w:t>
+      </w:r>
+    </w:p>
+    <w:p>
+      <w:pPr>
+        <w:rPr>
+          <w:rFonts w:ascii="HelvLight" w:hAnsi="HelvLight"/>
+          <w:lang w:val="it-IT"/>
+        </w:rPr>
+      </w:pPr>
+    </w:p>
+    <w:p>
+      <w:pPr>
+        <w:rPr>
+          <w:rFonts w:ascii="HelvLight" w:hAnsi="HelvLight"/>
+          <w:lang w:val="it-IT"/>
+        </w:rPr>
+      </w:pPr>
+      <w:r>
+        <w:rPr>
+          <w:rFonts w:ascii="HelvLight" w:hAnsi="HelvLight"/>
+          <w:lang w:val="it-IT"/>
+        </w:rPr>
+        <w:t>Se il Login viene effettuato da un Amministratore si accede ad un’altra parte dell’applicazione. Ci sono quattro bottoni che indicano le opzioni da poter scegliere, ognuna porta ad una pagina diversa.</w:t>
+      </w:r>
+    </w:p>
+    <w:p>
+      <w:pPr>
+        <w:rPr>
+          <w:rFonts w:ascii="HelvLight" w:hAnsi="HelvLight"/>
+          <w:lang w:val="it-IT"/>
+        </w:rPr>
+      </w:pPr>
+      <w:r>
+        <w:rPr>
+          <w:rFonts w:ascii="HelvLight" w:hAnsi="HelvLight"/>
+          <w:lang w:val="it-IT"/>
+        </w:rPr>
+        <w:t xml:space="preserve">Le pagine sono: Richieste approvazione, Lista Cache, Lista utenti, Aggiungi Admin </w:t>
+      </w:r>
+    </w:p>
+    <w:p>
+      <w:pPr>
+        <w:rPr>
+          <w:rFonts w:ascii="HelvLight" w:hAnsi="HelvLight"/>
           <w:sz w:val="20"/>
           <w:szCs w:val="20"/>
           <w:lang w:val="it-IT"/>
         </w:rPr>
-        <w:t>Area Amministratore:</w:t>
-      </w:r>
+      </w:pPr>
     </w:p>
     <w:p>
       <w:pPr>
@@ -9808,18 +9114,6 @@
       <w:pPr>
         <w:rPr>
           <w:rFonts w:ascii="HelvLight" w:hAnsi="HelvLight"/>
-          <w:sz w:val="20"/>
-          <w:szCs w:val="20"/>
-          <w:lang w:val="it-IT"/>
-        </w:rPr>
-      </w:pPr>
-    </w:p>
-    <w:p>
-      <w:pPr>
-        <w:rPr>
-          <w:rFonts w:ascii="HelvLight" w:hAnsi="HelvLight"/>
-          <w:sz w:val="20"/>
-          <w:szCs w:val="20"/>
           <w:lang w:val="it-IT"/>
         </w:rPr>
       </w:pPr>
@@ -9827,12 +9121,10 @@
         <w:rPr>
           <w:rFonts w:ascii="HelvLight" w:hAnsi="HelvLight"/>
           <w:noProof/>
-          <w:sz w:val="20"/>
-          <w:szCs w:val="20"/>
           <w:lang w:val="it-IT"/>
         </w:rPr>
         <w:drawing>
-          <wp:anchor distT="0" distB="0" distL="114300" distR="114300" simplePos="0" relativeHeight="251531264" behindDoc="0" locked="0" layoutInCell="1" allowOverlap="1" wp14:anchorId="505A6411" wp14:editId="33A3C9B5">
+          <wp:anchor distT="0" distB="0" distL="114300" distR="114300" simplePos="0" relativeHeight="251651584" behindDoc="0" locked="0" layoutInCell="1" allowOverlap="1" wp14:anchorId="505A6411" wp14:editId="33A3C9B5">
             <wp:simplePos x="0" y="0"/>
             <wp:positionH relativeFrom="column">
               <wp:posOffset>5497830</wp:posOffset>
@@ -9898,12 +9190,10 @@
         <w:rPr>
           <w:rFonts w:ascii="HelvLight" w:hAnsi="HelvLight"/>
           <w:noProof/>
-          <w:sz w:val="20"/>
-          <w:szCs w:val="20"/>
           <w:lang w:val="it-IT"/>
         </w:rPr>
         <w:drawing>
-          <wp:anchor distT="0" distB="0" distL="114300" distR="114300" simplePos="0" relativeHeight="251803648" behindDoc="0" locked="0" layoutInCell="1" allowOverlap="1" wp14:anchorId="50943022" wp14:editId="05B609D4">
+          <wp:anchor distT="0" distB="0" distL="114300" distR="114300" simplePos="0" relativeHeight="251657728" behindDoc="0" locked="0" layoutInCell="1" allowOverlap="1" wp14:anchorId="50943022" wp14:editId="05B609D4">
             <wp:simplePos x="0" y="0"/>
             <wp:positionH relativeFrom="column">
               <wp:posOffset>4448810</wp:posOffset>
@@ -9969,12 +9259,10 @@
         <w:rPr>
           <w:rFonts w:ascii="HelvLight" w:hAnsi="HelvLight"/>
           <w:noProof/>
-          <w:sz w:val="20"/>
-          <w:szCs w:val="20"/>
           <w:lang w:val="it-IT"/>
         </w:rPr>
         <w:drawing>
-          <wp:anchor distT="0" distB="0" distL="114300" distR="114300" simplePos="0" relativeHeight="251615232" behindDoc="0" locked="0" layoutInCell="1" allowOverlap="1" wp14:anchorId="2DAA1AD1" wp14:editId="5F637616">
+          <wp:anchor distT="0" distB="0" distL="114300" distR="114300" simplePos="0" relativeHeight="251652608" behindDoc="0" locked="0" layoutInCell="1" allowOverlap="1" wp14:anchorId="2DAA1AD1" wp14:editId="5F637616">
             <wp:simplePos x="0" y="0"/>
             <wp:positionH relativeFrom="column">
               <wp:posOffset>3407410</wp:posOffset>
@@ -10040,12 +9328,10 @@
         <w:rPr>
           <w:rFonts w:ascii="HelvLight" w:hAnsi="HelvLight"/>
           <w:noProof/>
-          <w:sz w:val="20"/>
-          <w:szCs w:val="20"/>
           <w:lang w:val="it-IT"/>
         </w:rPr>
         <w:drawing>
-          <wp:anchor distT="0" distB="0" distL="114300" distR="114300" simplePos="0" relativeHeight="251711488" behindDoc="0" locked="0" layoutInCell="1" allowOverlap="1" wp14:anchorId="78C72286" wp14:editId="078C147A">
+          <wp:anchor distT="0" distB="0" distL="114300" distR="114300" simplePos="0" relativeHeight="251656704" behindDoc="0" locked="0" layoutInCell="1" allowOverlap="1" wp14:anchorId="78C72286" wp14:editId="078C147A">
             <wp:simplePos x="0" y="0"/>
             <wp:positionH relativeFrom="column">
               <wp:posOffset>2365292</wp:posOffset>
@@ -10112,21 +9398,75 @@
           <w:rFonts w:ascii="HelvLight" w:hAnsi="HelvLight"/>
           <w:b/>
           <w:bCs/>
+          <w:lang w:val="it-IT"/>
+        </w:rPr>
+        <w:t>Sezioni di controllo per Admin:</w:t>
+      </w:r>
+      <w:r>
+        <w:rPr>
+          <w:rFonts w:ascii="HelvLight" w:hAnsi="HelvLight"/>
+          <w:lang w:val="it-IT"/>
+        </w:rPr>
+        <w:t xml:space="preserve"> </w:t>
+      </w:r>
+    </w:p>
+    <w:p>
+      <w:pPr>
+        <w:rPr>
+          <w:rFonts w:ascii="HelvLight" w:hAnsi="HelvLight"/>
+          <w:lang w:val="it-IT"/>
+        </w:rPr>
+      </w:pPr>
+      <w:r>
+        <w:rPr>
+          <w:rFonts w:ascii="HelvLight" w:hAnsi="HelvLight"/>
+          <w:u w:val="single"/>
+          <w:lang w:val="it-IT"/>
+        </w:rPr>
+        <w:t>Richieste approvazione</w:t>
+      </w:r>
+      <w:r>
+        <w:rPr>
+          <w:rFonts w:ascii="HelvLight" w:hAnsi="HelvLight"/>
+          <w:lang w:val="it-IT"/>
+        </w:rPr>
+        <w:t xml:space="preserve"> presenta una lista di Checkbox con le richieste aggiunta di una Cache inviate dagli utenti. </w:t>
+      </w:r>
+    </w:p>
+    <w:p>
+      <w:pPr>
+        <w:rPr>
+          <w:rFonts w:ascii="HelvLight" w:hAnsi="HelvLight"/>
+          <w:lang w:val="it-IT"/>
+        </w:rPr>
+      </w:pPr>
+      <w:r>
+        <w:rPr>
+          <w:rFonts w:ascii="HelvLight" w:hAnsi="HelvLight"/>
+          <w:lang w:val="it-IT"/>
+        </w:rPr>
+        <w:t>L’admin dopo averle esaminate e selezionate, compie la sua scelta grazie a due bottoni situati nella parte in alto della schermata.</w:t>
+      </w:r>
+    </w:p>
+    <w:p>
+      <w:pPr>
+        <w:rPr>
+          <w:rFonts w:ascii="HelvLight" w:hAnsi="HelvLight"/>
           <w:sz w:val="20"/>
           <w:szCs w:val="20"/>
           <w:lang w:val="it-IT"/>
         </w:rPr>
-        <w:t>Sezioni di controllo per Admin:</w:t>
-      </w:r>
-      <w:r>
+      </w:pPr>
+    </w:p>
+    <w:p>
+      <w:pPr>
         <w:rPr>
           <w:rFonts w:ascii="HelvLight" w:hAnsi="HelvLight"/>
           <w:sz w:val="20"/>
           <w:szCs w:val="20"/>
           <w:lang w:val="it-IT"/>
         </w:rPr>
-        <w:t xml:space="preserve"> (ci mancano due screen dettagli utente e cache da sviluppare non sapevo dove metterle)</w:t>
-      </w:r>
+      </w:pPr>
     </w:p>
     <w:p>
       <w:pPr>
@@ -10147,76 +9487,142 @@
           <w:lang w:val="it-IT"/>
         </w:rPr>
       </w:pPr>
-    </w:p>
-    <w:p>
-      <w:pPr>
-        <w:rPr>
-          <w:rFonts w:ascii="HelvLight" w:hAnsi="HelvLight"/>
+      <w:r>
+        <w:rPr>
+          <w:rFonts w:ascii="HelvLight" w:hAnsi="HelvLight"/>
+          <w:noProof/>
           <w:sz w:val="20"/>
           <w:szCs w:val="20"/>
           <w:lang w:val="it-IT"/>
         </w:rPr>
-      </w:pPr>
-    </w:p>
-    <w:p>
-      <w:pPr>
-        <w:rPr>
-          <w:rFonts w:ascii="HelvLight" w:hAnsi="HelvLight"/>
+        <w:drawing>
+          <wp:anchor distT="0" distB="0" distL="114300" distR="114300" simplePos="0" relativeHeight="251681280" behindDoc="0" locked="0" layoutInCell="1" allowOverlap="1" wp14:anchorId="44508578" wp14:editId="49B603D8">
+            <wp:simplePos x="0" y="0"/>
+            <wp:positionH relativeFrom="column">
+              <wp:posOffset>5437505</wp:posOffset>
+            </wp:positionH>
+            <wp:positionV relativeFrom="paragraph">
+              <wp:posOffset>132080</wp:posOffset>
+            </wp:positionV>
+            <wp:extent cx="1105247" cy="2156460"/>
+            <wp:effectExtent l="0" t="0" r="0" b="0"/>
+            <wp:wrapNone/>
+            <wp:docPr id="358221846" name="Immagine 2"/>
+            <wp:cNvGraphicFramePr>
+              <a:graphicFrameLocks xmlns:a="http://schemas.openxmlformats.org/drawingml/2006/main" noChangeAspect="1"/>
+            </wp:cNvGraphicFramePr>
+            <a:graphic xmlns:a="http://schemas.openxmlformats.org/drawingml/2006/main">
+              <a:graphicData uri="http://schemas.openxmlformats.org/drawingml/2006/picture">
+                <pic:pic xmlns:pic="http://schemas.openxmlformats.org/drawingml/2006/picture">
+                  <pic:nvPicPr>
+                    <pic:cNvPr id="0" name="Picture 3"/>
+                    <pic:cNvPicPr>
+                      <a:picLocks noChangeAspect="1" noChangeArrowheads="1"/>
+                    </pic:cNvPicPr>
+                  </pic:nvPicPr>
+                  <pic:blipFill>
+                    <a:blip r:embed="rId36">
+                      <a:extLst>
+                        <a:ext uri="{28A0092B-C50C-407E-A947-70E740481C1C}">
+                          <a14:useLocalDpi xmlns:a14="http://schemas.microsoft.com/office/drawing/2010/main" val="0"/>
+                        </a:ext>
+                      </a:extLst>
+                    </a:blip>
+                    <a:srcRect/>
+                    <a:stretch>
+                      <a:fillRect/>
+                    </a:stretch>
+                  </pic:blipFill>
+                  <pic:spPr bwMode="auto">
+                    <a:xfrm>
+                      <a:off x="0" y="0"/>
+                      <a:ext cx="1105247" cy="2156460"/>
+                    </a:xfrm>
+                    <a:prstGeom prst="rect">
+                      <a:avLst/>
+                    </a:prstGeom>
+                    <a:noFill/>
+                    <a:ln>
+                      <a:noFill/>
+                    </a:ln>
+                  </pic:spPr>
+                </pic:pic>
+              </a:graphicData>
+            </a:graphic>
+            <wp14:sizeRelH relativeFrom="page">
+              <wp14:pctWidth>0</wp14:pctWidth>
+            </wp14:sizeRelH>
+            <wp14:sizeRelV relativeFrom="page">
+              <wp14:pctHeight>0</wp14:pctHeight>
+            </wp14:sizeRelV>
+          </wp:anchor>
+        </w:drawing>
+      </w:r>
+      <w:r>
+        <w:rPr>
+          <w:rFonts w:ascii="HelvLight" w:hAnsi="HelvLight"/>
+          <w:noProof/>
           <w:sz w:val="20"/>
           <w:szCs w:val="20"/>
           <w:lang w:val="it-IT"/>
         </w:rPr>
-      </w:pPr>
-    </w:p>
-    <w:p>
-      <w:pPr>
-        <w:rPr>
-          <w:rFonts w:ascii="HelvLight" w:hAnsi="HelvLight"/>
-          <w:sz w:val="20"/>
-          <w:szCs w:val="20"/>
-          <w:lang w:val="it-IT"/>
-        </w:rPr>
-      </w:pPr>
-    </w:p>
-    <w:p>
-      <w:pPr>
-        <w:rPr>
-          <w:rFonts w:ascii="HelvLight" w:hAnsi="HelvLight"/>
-          <w:sz w:val="20"/>
-          <w:szCs w:val="20"/>
-          <w:lang w:val="it-IT"/>
-        </w:rPr>
-      </w:pPr>
-    </w:p>
-    <w:p>
-      <w:pPr>
-        <w:rPr>
-          <w:rFonts w:ascii="HelvLight" w:hAnsi="HelvLight"/>
-          <w:sz w:val="20"/>
-          <w:szCs w:val="20"/>
-          <w:lang w:val="it-IT"/>
-        </w:rPr>
-      </w:pPr>
-    </w:p>
-    <w:p>
-      <w:pPr>
-        <w:rPr>
-          <w:rFonts w:ascii="HelvLight" w:hAnsi="HelvLight"/>
-          <w:sz w:val="20"/>
-          <w:szCs w:val="20"/>
-          <w:lang w:val="it-IT"/>
-        </w:rPr>
-      </w:pPr>
-    </w:p>
-    <w:p>
-      <w:pPr>
-        <w:rPr>
-          <w:rFonts w:ascii="HelvLight" w:hAnsi="HelvLight"/>
-          <w:sz w:val="20"/>
-          <w:szCs w:val="20"/>
-          <w:lang w:val="it-IT"/>
-        </w:rPr>
-      </w:pPr>
+        <w:drawing>
+          <wp:anchor distT="0" distB="0" distL="114300" distR="114300" simplePos="0" relativeHeight="251670016" behindDoc="0" locked="0" layoutInCell="1" allowOverlap="1" wp14:anchorId="054878BD" wp14:editId="600F40AF">
+            <wp:simplePos x="0" y="0"/>
+            <wp:positionH relativeFrom="column">
+              <wp:posOffset>3357880</wp:posOffset>
+            </wp:positionH>
+            <wp:positionV relativeFrom="paragraph">
+              <wp:posOffset>114300</wp:posOffset>
+            </wp:positionV>
+            <wp:extent cx="1105247" cy="2156460"/>
+            <wp:effectExtent l="0" t="0" r="0" b="0"/>
+            <wp:wrapNone/>
+            <wp:docPr id="1070891225" name="Immagine 1"/>
+            <wp:cNvGraphicFramePr>
+              <a:graphicFrameLocks xmlns:a="http://schemas.openxmlformats.org/drawingml/2006/main" noChangeAspect="1"/>
+            </wp:cNvGraphicFramePr>
+            <a:graphic xmlns:a="http://schemas.openxmlformats.org/drawingml/2006/main">
+              <a:graphicData uri="http://schemas.openxmlformats.org/drawingml/2006/picture">
+                <pic:pic xmlns:pic="http://schemas.openxmlformats.org/drawingml/2006/picture">
+                  <pic:nvPicPr>
+                    <pic:cNvPr id="0" name="Picture 2"/>
+                    <pic:cNvPicPr>
+                      <a:picLocks noChangeAspect="1" noChangeArrowheads="1"/>
+                    </pic:cNvPicPr>
+                  </pic:nvPicPr>
+                  <pic:blipFill>
+                    <a:blip r:embed="rId37">
+                      <a:extLst>
+                        <a:ext uri="{28A0092B-C50C-407E-A947-70E740481C1C}">
+                          <a14:useLocalDpi xmlns:a14="http://schemas.microsoft.com/office/drawing/2010/main" val="0"/>
+                        </a:ext>
+                      </a:extLst>
+                    </a:blip>
+                    <a:srcRect/>
+                    <a:stretch>
+                      <a:fillRect/>
+                    </a:stretch>
+                  </pic:blipFill>
+                  <pic:spPr bwMode="auto">
+                    <a:xfrm>
+                      <a:off x="0" y="0"/>
+                      <a:ext cx="1105247" cy="2156460"/>
+                    </a:xfrm>
+                    <a:prstGeom prst="rect">
+                      <a:avLst/>
+                    </a:prstGeom>
+                    <a:noFill/>
+                    <a:ln>
+                      <a:noFill/>
+                    </a:ln>
+                  </pic:spPr>
+                </pic:pic>
+              </a:graphicData>
+            </a:graphic>
+          </wp:anchor>
+        </w:drawing>
+      </w:r>
     </w:p>
     <w:p>
       <w:pPr>
@@ -10384,8 +9790,6 @@
           <w:rFonts w:ascii="HelvLight" w:hAnsi="HelvLight"/>
           <w:b/>
           <w:bCs/>
-          <w:sz w:val="20"/>
-          <w:szCs w:val="20"/>
           <w:lang w:val="it-IT"/>
         </w:rPr>
       </w:pPr>
@@ -10393,12 +9797,10 @@
         <w:rPr>
           <w:rFonts w:ascii="HelvLight" w:hAnsi="HelvLight"/>
           <w:noProof/>
-          <w:sz w:val="20"/>
-          <w:szCs w:val="20"/>
           <w:lang w:val="it-IT"/>
         </w:rPr>
         <w:drawing>
-          <wp:anchor distT="0" distB="0" distL="114300" distR="114300" simplePos="0" relativeHeight="251811840" behindDoc="0" locked="0" layoutInCell="1" allowOverlap="1" wp14:anchorId="42BC842F" wp14:editId="2C6D8083">
+          <wp:anchor distT="0" distB="0" distL="114300" distR="114300" simplePos="0" relativeHeight="251658752" behindDoc="0" locked="0" layoutInCell="1" allowOverlap="1" wp14:anchorId="42BC842F" wp14:editId="2C6D8083">
             <wp:simplePos x="0" y="0"/>
             <wp:positionH relativeFrom="column">
               <wp:posOffset>635</wp:posOffset>
@@ -10423,7 +9825,7 @@
                     </pic:cNvPicPr>
                   </pic:nvPicPr>
                   <pic:blipFill>
-                    <a:blip r:embed="rId36">
+                    <a:blip r:embed="rId38">
                       <a:extLst>
                         <a:ext uri="{28A0092B-C50C-407E-A947-70E740481C1C}">
                           <a14:useLocalDpi xmlns:a14="http://schemas.microsoft.com/office/drawing/2010/main" val="0"/>
@@ -10465,12 +9867,89 @@
           <w:rFonts w:ascii="HelvLight" w:hAnsi="HelvLight"/>
           <w:b/>
           <w:bCs/>
+          <w:lang w:val="it-IT"/>
+        </w:rPr>
+        <w:t>Amici:</w:t>
+      </w:r>
+    </w:p>
+    <w:p>
+      <w:pPr>
+        <w:rPr>
+          <w:rFonts w:ascii="HelvLight" w:hAnsi="HelvLight"/>
+          <w:lang w:val="it-IT"/>
+        </w:rPr>
+      </w:pPr>
+    </w:p>
+    <w:p>
+      <w:pPr>
+        <w:rPr>
+          <w:rFonts w:ascii="HelvLight" w:hAnsi="HelvLight"/>
+          <w:lang w:val="it-IT"/>
+        </w:rPr>
+      </w:pPr>
+      <w:r>
+        <w:rPr>
+          <w:rFonts w:ascii="HelvLight" w:hAnsi="HelvLight"/>
+          <w:lang w:val="it-IT"/>
+        </w:rPr>
+        <w:t xml:space="preserve">Da questa schermata si possono vedere: </w:t>
+      </w:r>
+    </w:p>
+    <w:p>
+      <w:pPr>
+        <w:rPr>
+          <w:rFonts w:ascii="HelvLight" w:hAnsi="HelvLight"/>
+          <w:lang w:val="it-IT"/>
+        </w:rPr>
+      </w:pPr>
+      <w:r>
+        <w:rPr>
+          <w:rFonts w:ascii="HelvLight" w:hAnsi="HelvLight"/>
+          <w:lang w:val="it-IT"/>
+        </w:rPr>
+        <w:t>La lista di richieste di amicizia in arrivo da altri utenti, con la possibilità di accettare o rifiutare.</w:t>
+      </w:r>
+    </w:p>
+    <w:p>
+      <w:pPr>
+        <w:rPr>
+          <w:rFonts w:ascii="HelvLight" w:hAnsi="HelvLight"/>
+          <w:lang w:val="it-IT"/>
+        </w:rPr>
+      </w:pPr>
+      <w:r>
+        <w:rPr>
+          <w:rFonts w:ascii="HelvLight" w:hAnsi="HelvLight"/>
+          <w:lang w:val="it-IT"/>
+        </w:rPr>
+        <w:t xml:space="preserve">La lista di utenti con cui si ha già stretto amicizia. </w:t>
+      </w:r>
+    </w:p>
+    <w:p>
+      <w:pPr>
+        <w:rPr>
+          <w:rFonts w:ascii="HelvLight" w:hAnsi="HelvLight"/>
+          <w:lang w:val="it-IT"/>
+        </w:rPr>
+      </w:pPr>
+    </w:p>
+    <w:p>
+      <w:pPr>
+        <w:rPr>
+          <w:rFonts w:ascii="HelvLight" w:hAnsi="HelvLight"/>
+          <w:lang w:val="it-IT"/>
+        </w:rPr>
+      </w:pPr>
+    </w:p>
+    <w:p>
+      <w:pPr>
+        <w:rPr>
+          <w:rFonts w:ascii="HelvLight" w:hAnsi="HelvLight"/>
           <w:sz w:val="20"/>
           <w:szCs w:val="20"/>
           <w:lang w:val="it-IT"/>
         </w:rPr>
-        <w:t>Amici:</w:t>
-      </w:r>
+      </w:pPr>
     </w:p>
     <w:p>
       <w:pPr>
@@ -10546,88 +10025,8 @@
       <w:pPr>
         <w:rPr>
           <w:rFonts w:ascii="HelvLight" w:hAnsi="HelvLight"/>
-          <w:sz w:val="20"/>
-          <w:szCs w:val="20"/>
-          <w:lang w:val="it-IT"/>
-        </w:rPr>
-      </w:pPr>
-    </w:p>
-    <w:p>
-      <w:pPr>
-        <w:rPr>
-          <w:rFonts w:ascii="HelvLight" w:hAnsi="HelvLight"/>
-          <w:sz w:val="20"/>
-          <w:szCs w:val="20"/>
-          <w:lang w:val="it-IT"/>
-        </w:rPr>
-      </w:pPr>
-    </w:p>
-    <w:p>
-      <w:pPr>
-        <w:rPr>
-          <w:rFonts w:ascii="HelvLight" w:hAnsi="HelvLight"/>
-          <w:sz w:val="20"/>
-          <w:szCs w:val="20"/>
-          <w:lang w:val="it-IT"/>
-        </w:rPr>
-      </w:pPr>
-    </w:p>
-    <w:p>
-      <w:pPr>
-        <w:rPr>
-          <w:rFonts w:ascii="HelvLight" w:hAnsi="HelvLight"/>
-          <w:sz w:val="20"/>
-          <w:szCs w:val="20"/>
-          <w:lang w:val="it-IT"/>
-        </w:rPr>
-      </w:pPr>
-    </w:p>
-    <w:p>
-      <w:pPr>
-        <w:rPr>
-          <w:rFonts w:ascii="HelvLight" w:hAnsi="HelvLight"/>
-          <w:sz w:val="20"/>
-          <w:szCs w:val="20"/>
-          <w:lang w:val="it-IT"/>
-        </w:rPr>
-      </w:pPr>
-    </w:p>
-    <w:p>
-      <w:pPr>
-        <w:rPr>
-          <w:rFonts w:ascii="HelvLight" w:hAnsi="HelvLight"/>
-          <w:sz w:val="20"/>
-          <w:szCs w:val="20"/>
-          <w:lang w:val="it-IT"/>
-        </w:rPr>
-      </w:pPr>
-    </w:p>
-    <w:p>
-      <w:pPr>
-        <w:rPr>
-          <w:rFonts w:ascii="HelvLight" w:hAnsi="HelvLight"/>
-          <w:sz w:val="20"/>
-          <w:szCs w:val="20"/>
-          <w:lang w:val="it-IT"/>
-        </w:rPr>
-      </w:pPr>
-    </w:p>
-    <w:p>
-      <w:pPr>
-        <w:rPr>
-          <w:rFonts w:ascii="HelvLight" w:hAnsi="HelvLight"/>
-          <w:sz w:val="20"/>
-          <w:szCs w:val="20"/>
-          <w:lang w:val="it-IT"/>
-        </w:rPr>
-      </w:pPr>
-    </w:p>
-    <w:p>
-      <w:pPr>
-        <w:rPr>
-          <w:rFonts w:ascii="HelvLight" w:hAnsi="HelvLight"/>
-          <w:sz w:val="20"/>
-          <w:szCs w:val="20"/>
+          <w:b/>
+          <w:bCs/>
           <w:lang w:val="it-IT"/>
         </w:rPr>
       </w:pPr>
@@ -10665,7 +10064,7 @@
                     </pic:cNvPicPr>
                   </pic:nvPicPr>
                   <pic:blipFill>
-                    <a:blip r:embed="rId37">
+                    <a:blip r:embed="rId39">
                       <a:extLst>
                         <a:ext uri="{28A0092B-C50C-407E-A947-70E740481C1C}">
                           <a14:useLocalDpi xmlns:a14="http://schemas.microsoft.com/office/drawing/2010/main" val="0"/>
@@ -10736,7 +10135,7 @@
                     </pic:cNvPicPr>
                   </pic:nvPicPr>
                   <pic:blipFill>
-                    <a:blip r:embed="rId38">
+                    <a:blip r:embed="rId36">
                       <a:extLst>
                         <a:ext uri="{28A0092B-C50C-407E-A947-70E740481C1C}">
                           <a14:useLocalDpi xmlns:a14="http://schemas.microsoft.com/office/drawing/2010/main" val="0"/>
@@ -10780,8 +10179,6 @@
           <w:rFonts w:ascii="HelvLight" w:hAnsi="HelvLight"/>
           <w:b/>
           <w:bCs/>
-          <w:sz w:val="20"/>
-          <w:szCs w:val="20"/>
           <w:lang w:val="it-IT"/>
         </w:rPr>
       </w:pPr>
@@ -10790,12 +10187,58 @@
           <w:rFonts w:ascii="HelvLight" w:hAnsi="HelvLight"/>
           <w:b/>
           <w:bCs/>
+          <w:lang w:val="it-IT"/>
+        </w:rPr>
+        <w:t>Classifica e Dettagli Utente:</w:t>
+      </w:r>
+    </w:p>
+    <w:p>
+      <w:pPr>
+        <w:rPr>
+          <w:rFonts w:ascii="HelvLight" w:hAnsi="HelvLight"/>
+          <w:lang w:val="it-IT"/>
+        </w:rPr>
+      </w:pPr>
+    </w:p>
+    <w:p>
+      <w:pPr>
+        <w:rPr>
+          <w:rFonts w:ascii="HelvLight" w:hAnsi="HelvLight"/>
+          <w:lang w:val="it-IT"/>
+        </w:rPr>
+      </w:pPr>
+      <w:r>
+        <w:rPr>
+          <w:rFonts w:ascii="HelvLight" w:hAnsi="HelvLight"/>
+          <w:lang w:val="it-IT"/>
+        </w:rPr>
+        <w:t>La schermata della Classifica si compone in una lista ordinata di tutti gli utenti registrati, e dalla stessa schermata si può visualizzare la classifica degli utenti amici.</w:t>
+      </w:r>
+    </w:p>
+    <w:p>
+      <w:pPr>
+        <w:rPr>
+          <w:rFonts w:ascii="HelvLight" w:hAnsi="HelvLight"/>
+          <w:lang w:val="it-IT"/>
+        </w:rPr>
+      </w:pPr>
+      <w:r>
+        <w:rPr>
+          <w:rFonts w:ascii="HelvLight" w:hAnsi="HelvLight"/>
+          <w:lang w:val="it-IT"/>
+        </w:rPr>
+        <w:t>Cliccando su un Utente si apre un’altra schermata che fa visualizzare le statistiche dell’utente in questione. Ovviamente non vengono mostrati dati sensibili.</w:t>
+      </w:r>
+    </w:p>
+    <w:p>
+      <w:pPr>
+        <w:rPr>
+          <w:rFonts w:ascii="HelvLight" w:hAnsi="HelvLight"/>
           <w:sz w:val="20"/>
           <w:szCs w:val="20"/>
           <w:lang w:val="it-IT"/>
         </w:rPr>
-        <w:t>Classifica e Dettagli Utente:</w:t>
-      </w:r>
+      </w:pPr>
     </w:p>
     <w:p>
       <w:pPr>
@@ -10831,148 +10274,14 @@
       <w:pPr>
         <w:rPr>
           <w:rFonts w:ascii="HelvLight" w:hAnsi="HelvLight"/>
-          <w:sz w:val="20"/>
-          <w:szCs w:val="20"/>
-          <w:lang w:val="it-IT"/>
-        </w:rPr>
-      </w:pPr>
-    </w:p>
-    <w:p>
-      <w:pPr>
-        <w:rPr>
-          <w:rFonts w:ascii="HelvLight" w:hAnsi="HelvLight"/>
-          <w:sz w:val="20"/>
-          <w:szCs w:val="20"/>
-          <w:lang w:val="it-IT"/>
-        </w:rPr>
-      </w:pPr>
-    </w:p>
-    <w:p>
-      <w:pPr>
-        <w:rPr>
-          <w:rFonts w:ascii="HelvLight" w:hAnsi="HelvLight"/>
-          <w:sz w:val="20"/>
-          <w:szCs w:val="20"/>
-          <w:lang w:val="it-IT"/>
-        </w:rPr>
-      </w:pPr>
-    </w:p>
-    <w:p>
-      <w:pPr>
-        <w:rPr>
-          <w:rFonts w:ascii="HelvLight" w:hAnsi="HelvLight"/>
-          <w:sz w:val="20"/>
-          <w:szCs w:val="20"/>
-          <w:lang w:val="it-IT"/>
-        </w:rPr>
-      </w:pPr>
-    </w:p>
-    <w:p>
-      <w:pPr>
-        <w:rPr>
-          <w:rFonts w:ascii="HelvLight" w:hAnsi="HelvLight"/>
-          <w:sz w:val="20"/>
-          <w:szCs w:val="20"/>
-          <w:lang w:val="it-IT"/>
-        </w:rPr>
-      </w:pPr>
-    </w:p>
-    <w:p>
-      <w:pPr>
-        <w:rPr>
-          <w:rFonts w:ascii="HelvLight" w:hAnsi="HelvLight"/>
-          <w:sz w:val="20"/>
-          <w:szCs w:val="20"/>
-          <w:lang w:val="it-IT"/>
-        </w:rPr>
-      </w:pPr>
-    </w:p>
-    <w:p>
-      <w:pPr>
-        <w:rPr>
-          <w:rFonts w:ascii="HelvLight" w:hAnsi="HelvLight"/>
-          <w:sz w:val="20"/>
-          <w:szCs w:val="20"/>
-          <w:lang w:val="it-IT"/>
-        </w:rPr>
-      </w:pPr>
-    </w:p>
-    <w:p>
-      <w:pPr>
-        <w:rPr>
-          <w:rFonts w:ascii="HelvLight" w:hAnsi="HelvLight"/>
-          <w:sz w:val="20"/>
-          <w:szCs w:val="20"/>
-          <w:lang w:val="it-IT"/>
-        </w:rPr>
-      </w:pPr>
-    </w:p>
-    <w:p>
-      <w:pPr>
-        <w:rPr>
-          <w:rFonts w:ascii="HelvLight" w:hAnsi="HelvLight"/>
-          <w:sz w:val="20"/>
-          <w:szCs w:val="20"/>
-          <w:lang w:val="it-IT"/>
-        </w:rPr>
-      </w:pPr>
-    </w:p>
-    <w:p>
-      <w:pPr>
-        <w:rPr>
-          <w:rFonts w:ascii="HelvLight" w:hAnsi="HelvLight"/>
-          <w:sz w:val="20"/>
-          <w:szCs w:val="20"/>
-          <w:lang w:val="it-IT"/>
-        </w:rPr>
-      </w:pPr>
-    </w:p>
-    <w:p>
-      <w:pPr>
-        <w:rPr>
-          <w:rFonts w:ascii="HelvLight" w:hAnsi="HelvLight"/>
-          <w:sz w:val="20"/>
-          <w:szCs w:val="20"/>
-          <w:lang w:val="it-IT"/>
-        </w:rPr>
-      </w:pPr>
-    </w:p>
-    <w:p>
-      <w:pPr>
-        <w:rPr>
-          <w:rFonts w:ascii="HelvLight" w:hAnsi="HelvLight"/>
-          <w:sz w:val="20"/>
-          <w:szCs w:val="20"/>
-          <w:lang w:val="it-IT"/>
-        </w:rPr>
-      </w:pPr>
-    </w:p>
-    <w:p>
-      <w:pPr>
-        <w:rPr>
-          <w:rFonts w:ascii="HelvLight" w:hAnsi="HelvLight"/>
-          <w:sz w:val="20"/>
-          <w:szCs w:val="20"/>
-          <w:lang w:val="it-IT"/>
-        </w:rPr>
-      </w:pPr>
-    </w:p>
-    <w:p>
-      <w:pPr>
-        <w:rPr>
-          <w:rFonts w:ascii="HelvLight" w:hAnsi="HelvLight"/>
-          <w:sz w:val="20"/>
-          <w:szCs w:val="20"/>
-          <w:lang w:val="it-IT"/>
-        </w:rPr>
-      </w:pPr>
-    </w:p>
-    <w:p>
-      <w:pPr>
-        <w:rPr>
-          <w:rFonts w:ascii="HelvLight" w:hAnsi="HelvLight"/>
-          <w:sz w:val="20"/>
-          <w:szCs w:val="20"/>
+          <w:lang w:val="it-IT"/>
+        </w:rPr>
+      </w:pPr>
+    </w:p>
+    <w:p>
+      <w:pPr>
+        <w:rPr>
+          <w:rFonts w:ascii="HelvLight" w:hAnsi="HelvLight"/>
           <w:lang w:val="it-IT"/>
         </w:rPr>
       </w:pPr>
@@ -10980,21 +10289,19 @@
         <w:rPr>
           <w:rFonts w:ascii="HelvLight" w:hAnsi="HelvLight"/>
           <w:noProof/>
-          <w:sz w:val="20"/>
-          <w:szCs w:val="20"/>
           <w:lang w:val="it-IT"/>
         </w:rPr>
         <w:drawing>
-          <wp:anchor distT="0" distB="0" distL="114300" distR="114300" simplePos="0" relativeHeight="251933696" behindDoc="0" locked="0" layoutInCell="1" allowOverlap="1" wp14:anchorId="145E11A3" wp14:editId="792EEDB4">
+          <wp:anchor distT="0" distB="0" distL="114300" distR="114300" simplePos="0" relativeHeight="251660800" behindDoc="0" locked="0" layoutInCell="1" allowOverlap="1" wp14:anchorId="145E11A3" wp14:editId="62679C83">
             <wp:simplePos x="0" y="0"/>
             <wp:positionH relativeFrom="column">
-              <wp:posOffset>2290252</wp:posOffset>
+              <wp:posOffset>2289810</wp:posOffset>
             </wp:positionH>
             <wp:positionV relativeFrom="paragraph">
-              <wp:posOffset>7620</wp:posOffset>
+              <wp:posOffset>6985</wp:posOffset>
             </wp:positionV>
-            <wp:extent cx="1010920" cy="1979295"/>
-            <wp:effectExtent l="0" t="0" r="0" b="1905"/>
+            <wp:extent cx="1040130" cy="2036445"/>
+            <wp:effectExtent l="0" t="0" r="7620" b="1905"/>
             <wp:wrapSquare wrapText="bothSides"/>
             <wp:docPr id="1982747366" name="Immagine 16"/>
             <wp:cNvGraphicFramePr>
@@ -11010,7 +10317,7 @@
                     </pic:cNvPicPr>
                   </pic:nvPicPr>
                   <pic:blipFill>
-                    <a:blip r:embed="rId39">
+                    <a:blip r:embed="rId40">
                       <a:extLst>
                         <a:ext uri="{28A0092B-C50C-407E-A947-70E740481C1C}">
                           <a14:useLocalDpi xmlns:a14="http://schemas.microsoft.com/office/drawing/2010/main" val="0"/>
@@ -11025,7 +10332,7 @@
                   <pic:spPr bwMode="auto">
                     <a:xfrm>
                       <a:off x="0" y="0"/>
-                      <a:ext cx="1010920" cy="1979295"/>
+                      <a:ext cx="1040130" cy="2036445"/>
                     </a:xfrm>
                     <a:prstGeom prst="rect">
                       <a:avLst/>
@@ -11051,12 +10358,10 @@
         <w:rPr>
           <w:rFonts w:ascii="HelvLight" w:hAnsi="HelvLight"/>
           <w:noProof/>
-          <w:sz w:val="20"/>
-          <w:szCs w:val="20"/>
           <w:lang w:val="it-IT"/>
         </w:rPr>
         <w:drawing>
-          <wp:anchor distT="0" distB="0" distL="114300" distR="114300" simplePos="0" relativeHeight="251949056" behindDoc="0" locked="0" layoutInCell="1" allowOverlap="1" wp14:anchorId="5FAC21E0" wp14:editId="006431A3">
+          <wp:anchor distT="0" distB="0" distL="114300" distR="114300" simplePos="0" relativeHeight="251661824" behindDoc="0" locked="0" layoutInCell="1" allowOverlap="1" wp14:anchorId="5FAC21E0" wp14:editId="2803B35E">
             <wp:simplePos x="0" y="0"/>
             <wp:positionH relativeFrom="column">
               <wp:posOffset>1145264</wp:posOffset>
@@ -11076,77 +10381,6 @@
                 <pic:pic xmlns:pic="http://schemas.openxmlformats.org/drawingml/2006/picture">
                   <pic:nvPicPr>
                     <pic:cNvPr id="0" name="Picture 16"/>
-                    <pic:cNvPicPr>
-                      <a:picLocks noChangeAspect="1" noChangeArrowheads="1"/>
-                    </pic:cNvPicPr>
-                  </pic:nvPicPr>
-                  <pic:blipFill>
-                    <a:blip r:embed="rId40">
-                      <a:extLst>
-                        <a:ext uri="{28A0092B-C50C-407E-A947-70E740481C1C}">
-                          <a14:useLocalDpi xmlns:a14="http://schemas.microsoft.com/office/drawing/2010/main" val="0"/>
-                        </a:ext>
-                      </a:extLst>
-                    </a:blip>
-                    <a:srcRect/>
-                    <a:stretch>
-                      <a:fillRect/>
-                    </a:stretch>
-                  </pic:blipFill>
-                  <pic:spPr bwMode="auto">
-                    <a:xfrm>
-                      <a:off x="0" y="0"/>
-                      <a:ext cx="1038860" cy="2034540"/>
-                    </a:xfrm>
-                    <a:prstGeom prst="rect">
-                      <a:avLst/>
-                    </a:prstGeom>
-                    <a:noFill/>
-                    <a:ln>
-                      <a:noFill/>
-                    </a:ln>
-                  </pic:spPr>
-                </pic:pic>
-              </a:graphicData>
-            </a:graphic>
-            <wp14:sizeRelH relativeFrom="margin">
-              <wp14:pctWidth>0</wp14:pctWidth>
-            </wp14:sizeRelH>
-            <wp14:sizeRelV relativeFrom="margin">
-              <wp14:pctHeight>0</wp14:pctHeight>
-            </wp14:sizeRelV>
-          </wp:anchor>
-        </w:drawing>
-      </w:r>
-      <w:r>
-        <w:rPr>
-          <w:rFonts w:ascii="HelvLight" w:hAnsi="HelvLight"/>
-          <w:noProof/>
-          <w:sz w:val="20"/>
-          <w:szCs w:val="20"/>
-          <w:lang w:val="it-IT"/>
-        </w:rPr>
-        <w:drawing>
-          <wp:anchor distT="0" distB="0" distL="114300" distR="114300" simplePos="0" relativeHeight="251920384" behindDoc="0" locked="0" layoutInCell="1" allowOverlap="1" wp14:anchorId="4CD90490" wp14:editId="6B11E4A9">
-            <wp:simplePos x="0" y="0"/>
-            <wp:positionH relativeFrom="column">
-              <wp:posOffset>1021</wp:posOffset>
-            </wp:positionH>
-            <wp:positionV relativeFrom="paragraph">
-              <wp:posOffset>8061</wp:posOffset>
-            </wp:positionV>
-            <wp:extent cx="1038860" cy="2034540"/>
-            <wp:effectExtent l="0" t="0" r="8890" b="3810"/>
-            <wp:wrapSquare wrapText="bothSides"/>
-            <wp:docPr id="1900847758" name="Immagine 14"/>
-            <wp:cNvGraphicFramePr>
-              <a:graphicFrameLocks xmlns:a="http://schemas.openxmlformats.org/drawingml/2006/main" noChangeAspect="1"/>
-            </wp:cNvGraphicFramePr>
-            <a:graphic xmlns:a="http://schemas.openxmlformats.org/drawingml/2006/main">
-              <a:graphicData uri="http://schemas.openxmlformats.org/drawingml/2006/picture">
-                <pic:pic xmlns:pic="http://schemas.openxmlformats.org/drawingml/2006/picture">
-                  <pic:nvPicPr>
-                    <pic:cNvPr id="0" name="Picture 15"/>
                     <pic:cNvPicPr>
                       <a:picLocks noChangeAspect="1" noChangeArrowheads="1"/>
                     </pic:cNvPicPr>
@@ -11192,10 +10426,77 @@
       <w:r>
         <w:rPr>
           <w:rFonts w:ascii="HelvLight" w:hAnsi="HelvLight"/>
+          <w:noProof/>
+          <w:lang w:val="it-IT"/>
+        </w:rPr>
+        <w:drawing>
+          <wp:anchor distT="0" distB="0" distL="114300" distR="114300" simplePos="0" relativeHeight="251659776" behindDoc="0" locked="0" layoutInCell="1" allowOverlap="1" wp14:anchorId="4CD90490" wp14:editId="5AE225EC">
+            <wp:simplePos x="0" y="0"/>
+            <wp:positionH relativeFrom="column">
+              <wp:posOffset>1021</wp:posOffset>
+            </wp:positionH>
+            <wp:positionV relativeFrom="paragraph">
+              <wp:posOffset>8061</wp:posOffset>
+            </wp:positionV>
+            <wp:extent cx="1038860" cy="2034540"/>
+            <wp:effectExtent l="0" t="0" r="0" b="0"/>
+            <wp:wrapSquare wrapText="bothSides"/>
+            <wp:docPr id="1900847758" name="Immagine 14"/>
+            <wp:cNvGraphicFramePr>
+              <a:graphicFrameLocks xmlns:a="http://schemas.openxmlformats.org/drawingml/2006/main" noChangeAspect="1"/>
+            </wp:cNvGraphicFramePr>
+            <a:graphic xmlns:a="http://schemas.openxmlformats.org/drawingml/2006/main">
+              <a:graphicData uri="http://schemas.openxmlformats.org/drawingml/2006/picture">
+                <pic:pic xmlns:pic="http://schemas.openxmlformats.org/drawingml/2006/picture">
+                  <pic:nvPicPr>
+                    <pic:cNvPr id="0" name="Picture 15"/>
+                    <pic:cNvPicPr>
+                      <a:picLocks noChangeAspect="1" noChangeArrowheads="1"/>
+                    </pic:cNvPicPr>
+                  </pic:nvPicPr>
+                  <pic:blipFill>
+                    <a:blip r:embed="rId42">
+                      <a:extLst>
+                        <a:ext uri="{28A0092B-C50C-407E-A947-70E740481C1C}">
+                          <a14:useLocalDpi xmlns:a14="http://schemas.microsoft.com/office/drawing/2010/main" val="0"/>
+                        </a:ext>
+                      </a:extLst>
+                    </a:blip>
+                    <a:srcRect/>
+                    <a:stretch>
+                      <a:fillRect/>
+                    </a:stretch>
+                  </pic:blipFill>
+                  <pic:spPr bwMode="auto">
+                    <a:xfrm>
+                      <a:off x="0" y="0"/>
+                      <a:ext cx="1038860" cy="2034540"/>
+                    </a:xfrm>
+                    <a:prstGeom prst="rect">
+                      <a:avLst/>
+                    </a:prstGeom>
+                    <a:noFill/>
+                    <a:ln>
+                      <a:noFill/>
+                    </a:ln>
+                  </pic:spPr>
+                </pic:pic>
+              </a:graphicData>
+            </a:graphic>
+            <wp14:sizeRelH relativeFrom="margin">
+              <wp14:pctWidth>0</wp14:pctWidth>
+            </wp14:sizeRelH>
+            <wp14:sizeRelV relativeFrom="margin">
+              <wp14:pctHeight>0</wp14:pctHeight>
+            </wp14:sizeRelV>
+          </wp:anchor>
+        </w:drawing>
+      </w:r>
+      <w:r>
+        <w:rPr>
+          <w:rFonts w:ascii="HelvLight" w:hAnsi="HelvLight"/>
           <w:b/>
           <w:bCs/>
-          <w:sz w:val="20"/>
-          <w:szCs w:val="20"/>
           <w:lang w:val="it-IT"/>
         </w:rPr>
         <w:t>Cache e operazioni di caching:</w:t>
@@ -11205,181 +10506,69 @@
       <w:pPr>
         <w:rPr>
           <w:rFonts w:ascii="HelvLight" w:hAnsi="HelvLight"/>
-          <w:sz w:val="20"/>
-          <w:szCs w:val="20"/>
-          <w:lang w:val="it-IT"/>
-        </w:rPr>
-      </w:pPr>
-    </w:p>
-    <w:p>
-      <w:pPr>
-        <w:rPr>
-          <w:rFonts w:ascii="HelvLight" w:hAnsi="HelvLight"/>
-          <w:sz w:val="20"/>
-          <w:szCs w:val="20"/>
-          <w:lang w:val="it-IT"/>
-        </w:rPr>
-      </w:pPr>
-    </w:p>
-    <w:p>
-      <w:pPr>
-        <w:rPr>
-          <w:rFonts w:ascii="HelvLight" w:hAnsi="HelvLight"/>
-          <w:sz w:val="20"/>
-          <w:szCs w:val="20"/>
-          <w:lang w:val="it-IT"/>
-        </w:rPr>
-      </w:pPr>
-    </w:p>
-    <w:p>
-      <w:pPr>
-        <w:rPr>
-          <w:rFonts w:ascii="HelvLight" w:hAnsi="HelvLight"/>
-          <w:sz w:val="20"/>
-          <w:szCs w:val="20"/>
-          <w:lang w:val="it-IT"/>
-        </w:rPr>
-      </w:pPr>
-    </w:p>
-    <w:p>
-      <w:pPr>
-        <w:rPr>
-          <w:rFonts w:ascii="HelvLight" w:hAnsi="HelvLight"/>
-          <w:sz w:val="20"/>
-          <w:szCs w:val="20"/>
-          <w:lang w:val="it-IT"/>
-        </w:rPr>
-      </w:pPr>
-    </w:p>
-    <w:p>
-      <w:pPr>
-        <w:rPr>
-          <w:rFonts w:ascii="HelvLight" w:hAnsi="HelvLight"/>
-          <w:sz w:val="20"/>
-          <w:szCs w:val="20"/>
-          <w:lang w:val="it-IT"/>
-        </w:rPr>
-      </w:pPr>
-    </w:p>
-    <w:p>
-      <w:pPr>
-        <w:rPr>
-          <w:rFonts w:ascii="HelvLight" w:hAnsi="HelvLight"/>
-          <w:sz w:val="20"/>
-          <w:szCs w:val="20"/>
-          <w:lang w:val="it-IT"/>
-        </w:rPr>
-      </w:pPr>
-    </w:p>
-    <w:p>
-      <w:pPr>
-        <w:rPr>
-          <w:rFonts w:ascii="HelvLight" w:hAnsi="HelvLight"/>
-          <w:sz w:val="20"/>
-          <w:szCs w:val="20"/>
-          <w:lang w:val="it-IT"/>
-        </w:rPr>
-      </w:pPr>
-    </w:p>
-    <w:p>
-      <w:pPr>
-        <w:rPr>
-          <w:rFonts w:ascii="HelvLight" w:hAnsi="HelvLight"/>
-          <w:sz w:val="20"/>
-          <w:szCs w:val="20"/>
-          <w:lang w:val="it-IT"/>
-        </w:rPr>
-      </w:pPr>
-    </w:p>
-    <w:p>
-      <w:pPr>
-        <w:rPr>
-          <w:rFonts w:ascii="HelvLight" w:hAnsi="HelvLight"/>
-          <w:sz w:val="20"/>
-          <w:szCs w:val="20"/>
-          <w:lang w:val="it-IT"/>
-        </w:rPr>
-      </w:pPr>
-    </w:p>
-    <w:p>
-      <w:pPr>
-        <w:rPr>
-          <w:rFonts w:ascii="HelvLight" w:hAnsi="HelvLight"/>
-          <w:sz w:val="20"/>
-          <w:szCs w:val="20"/>
-          <w:lang w:val="it-IT"/>
-        </w:rPr>
-      </w:pPr>
-    </w:p>
-    <w:p>
-      <w:pPr>
-        <w:rPr>
-          <w:rFonts w:ascii="HelvLight" w:hAnsi="HelvLight"/>
-          <w:sz w:val="20"/>
-          <w:szCs w:val="20"/>
-          <w:lang w:val="it-IT"/>
-        </w:rPr>
-      </w:pPr>
-    </w:p>
-    <w:p>
-      <w:pPr>
-        <w:rPr>
-          <w:rFonts w:ascii="HelvLight" w:hAnsi="HelvLight"/>
-          <w:sz w:val="20"/>
-          <w:szCs w:val="20"/>
-          <w:lang w:val="it-IT"/>
-        </w:rPr>
-      </w:pPr>
-    </w:p>
-    <w:p>
-      <w:pPr>
-        <w:rPr>
-          <w:rFonts w:ascii="HelvLight" w:hAnsi="HelvLight"/>
-          <w:sz w:val="20"/>
-          <w:szCs w:val="20"/>
-          <w:lang w:val="it-IT"/>
-        </w:rPr>
-      </w:pPr>
-    </w:p>
-    <w:p>
-      <w:pPr>
-        <w:rPr>
-          <w:rFonts w:ascii="HelvLight" w:hAnsi="HelvLight"/>
-          <w:sz w:val="20"/>
-          <w:szCs w:val="20"/>
-          <w:lang w:val="it-IT"/>
-        </w:rPr>
-      </w:pPr>
-    </w:p>
-    <w:p>
-      <w:pPr>
-        <w:rPr>
-          <w:rFonts w:ascii="HelvLight" w:hAnsi="HelvLight"/>
-          <w:sz w:val="20"/>
-          <w:szCs w:val="20"/>
-          <w:lang w:val="it-IT"/>
-        </w:rPr>
-      </w:pPr>
-    </w:p>
-    <w:p>
-      <w:pPr>
-        <w:rPr>
-          <w:rFonts w:ascii="HelvLight" w:hAnsi="HelvLight"/>
-          <w:sz w:val="20"/>
-          <w:szCs w:val="20"/>
-          <w:lang w:val="it-IT"/>
-        </w:rPr>
-      </w:pPr>
-    </w:p>
-    <w:p>
-      <w:pPr>
-        <w:rPr>
-          <w:rFonts w:ascii="HelvLight" w:hAnsi="HelvLight"/>
-          <w:sz w:val="20"/>
-          <w:szCs w:val="20"/>
-          <w:lang w:val="it-IT"/>
-        </w:rPr>
-      </w:pPr>
+          <w:lang w:val="it-IT"/>
+        </w:rPr>
+      </w:pPr>
+      <w:r>
+        <w:rPr>
+          <w:rFonts w:ascii="HelvLight" w:hAnsi="HelvLight"/>
+          <w:u w:val="single"/>
+          <w:lang w:val="it-IT"/>
+        </w:rPr>
+        <w:t>La prima è la schermata</w:t>
+      </w:r>
+      <w:r>
+        <w:rPr>
+          <w:rFonts w:ascii="HelvLight" w:hAnsi="HelvLight"/>
+          <w:lang w:val="it-IT"/>
+        </w:rPr>
+        <w:t xml:space="preserve"> con delle anteprime di tutte le Cache, una barra di ricerca posta in alto ne facilita la ricerca. Cliccando su un elemento si apre </w:t>
+      </w:r>
+      <w:r>
+        <w:rPr>
+          <w:rFonts w:ascii="HelvLight" w:hAnsi="HelvLight"/>
+          <w:u w:val="single"/>
+          <w:lang w:val="it-IT"/>
+        </w:rPr>
+        <w:t>la seconda schermata</w:t>
+      </w:r>
+      <w:r>
+        <w:rPr>
+          <w:rFonts w:ascii="HelvLight" w:hAnsi="HelvLight"/>
+          <w:lang w:val="it-IT"/>
+        </w:rPr>
+        <w:t xml:space="preserve"> che </w:t>
+      </w:r>
+      <w:r>
+        <w:rPr>
+          <w:rFonts w:ascii="HelvLight" w:hAnsi="HelvLight"/>
+          <w:lang w:val="it-IT"/>
+        </w:rPr>
+        <w:t>mostra tutti i dati della Cache selezionata. In alto si può indicare che questa Cache è stata trovata.</w:t>
+      </w:r>
+    </w:p>
+    <w:p>
+      <w:pPr>
+        <w:rPr>
+          <w:rFonts w:ascii="HelvLight" w:hAnsi="HelvLight"/>
+          <w:lang w:val="it-IT"/>
+        </w:rPr>
+      </w:pPr>
+      <w:r>
+        <w:rPr>
+          <w:rFonts w:ascii="HelvLight" w:hAnsi="HelvLight"/>
+          <w:u w:val="single"/>
+          <w:lang w:val="it-IT"/>
+        </w:rPr>
+        <w:t>La terza schermata</w:t>
+      </w:r>
+      <w:r>
+        <w:rPr>
+          <w:rFonts w:ascii="HelvLight" w:hAnsi="HelvLight"/>
+          <w:lang w:val="it-IT"/>
+        </w:rPr>
+        <w:t xml:space="preserve"> serve nel caso in cui un Utente voglia aggiungere una Cache, mettendo tutti i dati e scattando anche una foto dell’oggetto che intende nascondere, selezionare la posizione sulla mappa e inviare la sua richiesta all’amministratore.</w:t>
+      </w:r>
     </w:p>
     <w:p>
       <w:pPr>
@@ -11494,7 +10683,7 @@
                     </pic:cNvPicPr>
                   </pic:nvPicPr>
                   <pic:blipFill>
-                    <a:blip r:embed="rId42">
+                    <a:blip r:embed="rId43">
                       <a:extLst>
                         <a:ext uri="{28A0092B-C50C-407E-A947-70E740481C1C}">
                           <a14:useLocalDpi xmlns:a14="http://schemas.microsoft.com/office/drawing/2010/main" val="0"/>
@@ -11567,7 +10756,7 @@
                     </pic:cNvPicPr>
                   </pic:nvPicPr>
                   <pic:blipFill>
-                    <a:blip r:embed="rId43">
+                    <a:blip r:embed="rId44">
                       <a:extLst>
                         <a:ext uri="{28A0092B-C50C-407E-A947-70E740481C1C}">
                           <a14:useLocalDpi xmlns:a14="http://schemas.microsoft.com/office/drawing/2010/main" val="0"/>
@@ -11609,8 +10798,68 @@
       <w:pPr>
         <w:rPr>
           <w:rFonts w:ascii="HelvLight" w:hAnsi="HelvLight"/>
-          <w:sz w:val="20"/>
-          <w:szCs w:val="20"/>
+          <w:b/>
+          <w:bCs/>
+          <w:lang w:val="it-IT"/>
+        </w:rPr>
+      </w:pPr>
+      <w:r>
+        <w:rPr>
+          <w:rFonts w:ascii="HelvLight" w:hAnsi="HelvLight"/>
+          <w:b/>
+          <w:bCs/>
+          <w:lang w:val="it-IT"/>
+        </w:rPr>
+        <w:t>Profilo e modifica dei dati personali:</w:t>
+      </w:r>
+    </w:p>
+    <w:p>
+      <w:pPr>
+        <w:rPr>
+          <w:rFonts w:ascii="HelvLight" w:hAnsi="HelvLight"/>
+          <w:b/>
+          <w:bCs/>
+          <w:lang w:val="it-IT"/>
+        </w:rPr>
+      </w:pPr>
+    </w:p>
+    <w:p>
+      <w:pPr>
+        <w:rPr>
+          <w:rFonts w:ascii="HelvLight" w:hAnsi="HelvLight"/>
+          <w:lang w:val="it-IT"/>
+        </w:rPr>
+      </w:pPr>
+      <w:r>
+        <w:rPr>
+          <w:rFonts w:ascii="HelvLight" w:hAnsi="HelvLight"/>
+          <w:lang w:val="it-IT"/>
+        </w:rPr>
+        <w:t>Questa è la schermata dei dati personali dell’utente, vengono mostrati tutti i dati inseriti durante la Registrazione e quelli dell’app come il livello, i punti XP…</w:t>
+      </w:r>
+    </w:p>
+    <w:p>
+      <w:pPr>
+        <w:rPr>
+          <w:rFonts w:ascii="HelvLight" w:hAnsi="HelvLight"/>
+          <w:lang w:val="it-IT"/>
+        </w:rPr>
+      </w:pPr>
+      <w:r>
+        <w:rPr>
+          <w:rFonts w:ascii="HelvLight" w:hAnsi="HelvLight"/>
+          <w:lang w:val="it-IT"/>
+        </w:rPr>
+        <w:t>In fondo c’è un bottone che porta ad un’altra schermata che consente di modificare i dati personali.</w:t>
+      </w:r>
+    </w:p>
+    <w:p>
+      <w:pPr>
+        <w:tabs>
+          <w:tab w:val="left" w:pos="2508"/>
+        </w:tabs>
+        <w:rPr>
+          <w:rFonts w:ascii="HelvLight" w:hAnsi="HelvLight"/>
           <w:lang w:val="it-IT"/>
         </w:rPr>
         <w:sectPr>
@@ -11622,13 +10871,9 @@
       <w:r>
         <w:rPr>
           <w:rFonts w:ascii="HelvLight" w:hAnsi="HelvLight"/>
-          <w:b/>
-          <w:bCs/>
-          <w:sz w:val="20"/>
-          <w:szCs w:val="20"/>
-          <w:lang w:val="it-IT"/>
-        </w:rPr>
-        <w:t>Profilo e modifica dei dati personali:</w:t>
+          <w:lang w:val="it-IT"/>
+        </w:rPr>
+        <w:tab/>
       </w:r>
     </w:p>
     <w:p>
@@ -11713,7 +10958,7 @@
           </mc:Choice>
           <mc:Fallback>
             <w:pict>
-              <v:rect w14:anchorId="7B68F4F0" id="Rettangolo 2" o:spid="_x0000_s1026" style="position:absolute;margin-left:55.45pt;margin-top:37.8pt;width:411.1pt;height:.95pt;z-index:-251654144;visibility:visible;mso-wrap-style:square;mso-width-percent:0;mso-height-percent:0;mso-wrap-distance-left:0;mso-wrap-distance-top:0;mso-wrap-distance-right:0;mso-wrap-distance-bottom:0;mso-position-horizontal:absolute;mso-position-horizontal-relative:page;mso-position-vertical:absolute;mso-position-vertical-relative:text;mso-width-percent:0;mso-height-percent:0;mso-width-relative:page;mso-height-relative:page;v-text-anchor:top" o:gfxdata="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" fillcolor="#4f81bd" stroked="f">
+              <v:rect w14:anchorId="5F7683B6" id="Rettangolo 2" o:spid="_x0000_s1026" style="position:absolute;margin-left:55.45pt;margin-top:37.8pt;width:411.1pt;height:.95pt;z-index:-251654144;visibility:visible;mso-wrap-style:square;mso-width-percent:0;mso-height-percent:0;mso-wrap-distance-left:0;mso-wrap-distance-top:0;mso-wrap-distance-right:0;mso-wrap-distance-bottom:0;mso-position-horizontal:absolute;mso-position-horizontal-relative:page;mso-position-vertical:absolute;mso-position-vertical-relative:text;mso-width-percent:0;mso-height-percent:0;mso-width-relative:page;mso-height-relative:page;v-text-anchor:top" o:gfxdata="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" fillcolor="#4f81bd" stroked="f">
                 <w10:wrap type="topAndBottom" anchorx="page"/>
               </v:rect>
             </w:pict>
@@ -11749,7 +10994,7 @@
                     <pic:cNvPicPr/>
                   </pic:nvPicPr>
                   <pic:blipFill>
-                    <a:blip r:embed="rId44" cstate="print"/>
+                    <a:blip r:embed="rId45" cstate="print"/>
                     <a:stretch>
                       <a:fillRect/>
                     </a:stretch>
@@ -11857,7 +11102,7 @@
                     </pic:cNvPicPr>
                   </pic:nvPicPr>
                   <pic:blipFill>
-                    <a:blip r:embed="rId45" cstate="print">
+                    <a:blip r:embed="rId46" cstate="print">
                       <a:extLst>
                         <a:ext uri="{28A0092B-C50C-407E-A947-70E740481C1C}">
                           <a14:useLocalDpi xmlns:a14="http://schemas.microsoft.com/office/drawing/2010/main" val="0"/>
@@ -12080,7 +11325,7 @@
                     </pic:cNvPicPr>
                   </pic:nvPicPr>
                   <pic:blipFill>
-                    <a:blip r:embed="rId46" cstate="print">
+                    <a:blip r:embed="rId47" cstate="print">
                       <a:extLst>
                         <a:ext uri="{28A0092B-C50C-407E-A947-70E740481C1C}">
                           <a14:useLocalDpi xmlns:a14="http://schemas.microsoft.com/office/drawing/2010/main" val="0"/>
@@ -12336,7 +11581,6 @@
           <w:noProof/>
           <w:lang w:val="it-IT"/>
         </w:rPr>
-        <w:lastRenderedPageBreak/>
         <w:drawing>
           <wp:anchor distT="0" distB="0" distL="114300" distR="114300" simplePos="0" relativeHeight="251660288" behindDoc="0" locked="0" layoutInCell="1" allowOverlap="1" wp14:anchorId="67599319" wp14:editId="726D14D3">
             <wp:simplePos x="0" y="0"/>
@@ -12363,7 +11607,7 @@
                     </pic:cNvPicPr>
                   </pic:nvPicPr>
                   <pic:blipFill>
-                    <a:blip r:embed="rId47" cstate="print">
+                    <a:blip r:embed="rId48" cstate="print">
                       <a:extLst>
                         <a:ext uri="{28A0092B-C50C-407E-A947-70E740481C1C}">
                           <a14:useLocalDpi xmlns:a14="http://schemas.microsoft.com/office/drawing/2010/main" val="0"/>
@@ -12424,7 +11668,7 @@
                     </pic:cNvPicPr>
                   </pic:nvPicPr>
                   <pic:blipFill>
-                    <a:blip r:embed="rId48" cstate="print">
+                    <a:blip r:embed="rId49" cstate="print">
                       <a:extLst>
                         <a:ext uri="{28A0092B-C50C-407E-A947-70E740481C1C}">
                           <a14:useLocalDpi xmlns:a14="http://schemas.microsoft.com/office/drawing/2010/main" val="0"/>
@@ -12537,27 +11781,7 @@
           <w:szCs w:val="23"/>
           <w:lang w:val="it-IT"/>
         </w:rPr>
-        <w:t xml:space="preserve">Il bottone del “Menù” serve per aprire il </w:t>
-      </w:r>
-      <w:proofErr w:type="spellStart"/>
-      <w:r>
-        <w:rPr>
-          <w:rFonts w:ascii="HelvLight" w:hAnsi="HelvLight"/>
-          <w:sz w:val="24"/>
-          <w:szCs w:val="23"/>
-          <w:lang w:val="it-IT"/>
-        </w:rPr>
-        <w:t>menù</w:t>
-      </w:r>
-      <w:proofErr w:type="spellEnd"/>
-      <w:r>
-        <w:rPr>
-          <w:rFonts w:ascii="HelvLight" w:hAnsi="HelvLight"/>
-          <w:sz w:val="24"/>
-          <w:szCs w:val="23"/>
-          <w:lang w:val="it-IT"/>
-        </w:rPr>
-        <w:t xml:space="preserve"> laterale che consente di spostarsi fra le pagine principali dell’applicazione (Profilo, Cache, Preferiti, Classifica, Logout).</w:t>
+        <w:t>Il bottone del “Menù” serve per aprire il menù laterale che consente di spostarsi fra le pagine principali dell’applicazione (Profilo, Cache, Preferiti, Classifica, Logout).</w:t>
       </w:r>
     </w:p>
     <w:p>
@@ -12690,7 +11914,6 @@
           <w:noProof/>
           <w:lang w:val="it-IT"/>
         </w:rPr>
-        <w:lastRenderedPageBreak/>
         <w:drawing>
           <wp:inline distT="0" distB="0" distL="0" distR="0" wp14:anchorId="51F0E3A7" wp14:editId="215A5436">
             <wp:extent cx="1629488" cy="3108960"/>
@@ -12709,7 +11932,7 @@
                     </pic:cNvPicPr>
                   </pic:nvPicPr>
                   <pic:blipFill>
-                    <a:blip r:embed="rId49" cstate="print">
+                    <a:blip r:embed="rId50" cstate="print">
                       <a:extLst>
                         <a:ext uri="{28A0092B-C50C-407E-A947-70E740481C1C}">
                           <a14:useLocalDpi xmlns:a14="http://schemas.microsoft.com/office/drawing/2010/main" val="0"/>
@@ -12764,7 +11987,7 @@
                     </pic:cNvPicPr>
                   </pic:nvPicPr>
                   <pic:blipFill>
-                    <a:blip r:embed="rId50" cstate="print">
+                    <a:blip r:embed="rId51" cstate="print">
                       <a:extLst>
                         <a:ext uri="{28A0092B-C50C-407E-A947-70E740481C1C}">
                           <a14:useLocalDpi xmlns:a14="http://schemas.microsoft.com/office/drawing/2010/main" val="0"/>
@@ -12819,7 +12042,7 @@
                     </pic:cNvPicPr>
                   </pic:nvPicPr>
                   <pic:blipFill>
-                    <a:blip r:embed="rId51" cstate="print">
+                    <a:blip r:embed="rId52" cstate="print">
                       <a:extLst>
                         <a:ext uri="{28A0092B-C50C-407E-A947-70E740481C1C}">
                           <a14:useLocalDpi xmlns:a14="http://schemas.microsoft.com/office/drawing/2010/main" val="0"/>
@@ -12874,7 +12097,7 @@
                     </pic:cNvPicPr>
                   </pic:nvPicPr>
                   <pic:blipFill>
-                    <a:blip r:embed="rId52" cstate="print">
+                    <a:blip r:embed="rId53" cstate="print">
                       <a:extLst>
                         <a:ext uri="{28A0092B-C50C-407E-A947-70E740481C1C}">
                           <a14:useLocalDpi xmlns:a14="http://schemas.microsoft.com/office/drawing/2010/main" val="0"/>
@@ -12958,7 +12181,7 @@
       </w:r>
     </w:p>
     <w:sectPr>
-      <w:headerReference w:type="default" r:id="rId53"/>
+      <w:headerReference w:type="default" r:id="rId54"/>
       <w:pgSz w:w="12240" w:h="15840"/>
       <w:pgMar w:top="1120" w:right="960" w:bottom="280" w:left="1000" w:header="711" w:footer="0" w:gutter="0"/>
       <w:cols w:space="720"/>
@@ -13204,7 +12427,7 @@
         </mc:Choice>
         <mc:Fallback>
           <w:pict>
-            <v:line w14:anchorId="1B5B4E29" id="Connettore diritto 15" o:spid="_x0000_s1026" style="position:absolute;z-index:-251658752;visibility:visible;mso-wrap-style:square;mso-width-percent:0;mso-height-percent:0;mso-wrap-distance-left:9pt;mso-wrap-distance-top:0;mso-wrap-distance-right:9pt;mso-wrap-distance-bottom:0;mso-position-horizontal:absolute;mso-position-horizontal-relative:page;mso-position-vertical:absolute;mso-position-vertical-relative:page;mso-width-percent:0;mso-height-percent:0;mso-width-relative:page;mso-height-relative:page" from="175.85pt,55.9pt" to="440.65pt,55.9pt" o:gfxdata="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" strokecolor="gray">
+            <v:line w14:anchorId="530FF960" id="Connettore diritto 15" o:spid="_x0000_s1026" style="position:absolute;z-index:-251658752;visibility:visible;mso-wrap-style:square;mso-width-percent:0;mso-height-percent:0;mso-wrap-distance-left:9pt;mso-wrap-distance-top:0;mso-wrap-distance-right:9pt;mso-wrap-distance-bottom:0;mso-position-horizontal:absolute;mso-position-horizontal-relative:page;mso-position-vertical:absolute;mso-position-vertical-relative:page;mso-width-percent:0;mso-height-percent:0;mso-width-relative:page;mso-height-relative:page" from="175.85pt,55.9pt" to="440.65pt,55.9pt" o:gfxdata="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" strokecolor="gray">
               <w10:wrap anchorx="page" anchory="page"/>
             </v:line>
           </w:pict>
@@ -13573,7 +12796,7 @@
         </mc:Choice>
         <mc:Fallback>
           <w:pict>
-            <v:line w14:anchorId="05DED008" id="Connettore diritto 12" o:spid="_x0000_s1026" style="position:absolute;z-index:-251660800;visibility:visible;mso-wrap-style:square;mso-width-percent:0;mso-height-percent:0;mso-wrap-distance-left:9pt;mso-wrap-distance-top:0;mso-wrap-distance-right:9pt;mso-wrap-distance-bottom:0;mso-position-horizontal:absolute;mso-position-horizontal-relative:page;mso-position-vertical:absolute;mso-position-vertical-relative:page;mso-width-percent:0;mso-height-percent:0;mso-width-relative:page;mso-height-relative:page" from="175.85pt,55.9pt" to="440.65pt,55.9pt" o:gfxdata="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" strokecolor="gray">
+            <v:line w14:anchorId="511D1C62" id="Connettore diritto 12" o:spid="_x0000_s1026" style="position:absolute;z-index:-251660800;visibility:visible;mso-wrap-style:square;mso-width-percent:0;mso-height-percent:0;mso-wrap-distance-left:9pt;mso-wrap-distance-top:0;mso-wrap-distance-right:9pt;mso-wrap-distance-bottom:0;mso-position-horizontal:absolute;mso-position-horizontal-relative:page;mso-position-vertical:absolute;mso-position-vertical-relative:page;mso-width-percent:0;mso-height-percent:0;mso-width-relative:page;mso-height-relative:page" from="175.85pt,55.9pt" to="440.65pt,55.9pt" o:gfxdata="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" strokecolor="gray">
               <w10:wrap anchorx="page" anchory="page"/>
             </v:line>
           </w:pict>

</xml_diff>